<commit_message>
Empezando Documentacion Entregable 2
</commit_message>
<xml_diff>
--- a/extract/Documentacion Entregable 1/Documentación (Raw)/Documentación2.docx
+++ b/extract/Documentacion Entregable 1/Documentación (Raw)/Documentación2.docx
@@ -1,6 +1,6 @@
 
 <file path=word/document.xml><?xml version="1.0" encoding="utf-8"?>
-<w:document xmlns:wpc="http://schemas.microsoft.com/office/word/2010/wordprocessingCanvas" xmlns:mc="http://schemas.openxmlformats.org/markup-compatibility/2006" xmlns:o="urn:schemas-microsoft-com:office:office" xmlns:r="http://schemas.openxmlformats.org/officeDocument/2006/relationships" xmlns:m="http://schemas.openxmlformats.org/officeDocument/2006/math" xmlns:v="urn:schemas-microsoft-com:vml" xmlns:wp14="http://schemas.microsoft.com/office/word/2010/wordprocessingDrawing" xmlns:wp="http://schemas.openxmlformats.org/drawingml/2006/wordprocessingDrawing" xmlns:w10="urn:schemas-microsoft-com:office:word" xmlns:w="http://schemas.openxmlformats.org/wordprocessingml/2006/main" xmlns:w14="http://schemas.microsoft.com/office/word/2010/wordml" xmlns:w15="http://schemas.microsoft.com/office/word/2012/wordml" xmlns:wpg="http://schemas.microsoft.com/office/word/2010/wordprocessingGroup" xmlns:wpi="http://schemas.microsoft.com/office/word/2010/wordprocessingInk" xmlns:wne="http://schemas.microsoft.com/office/word/2006/wordml" xmlns:wps="http://schemas.microsoft.com/office/word/2010/wordprocessingShape" mc:Ignorable="w14 w15 wp14">
+<w:document xmlns:wpc="http://schemas.microsoft.com/office/word/2010/wordprocessingCanvas" xmlns:mc="http://schemas.openxmlformats.org/markup-compatibility/2006" xmlns:o="urn:schemas-microsoft-com:office:office" xmlns:r="http://schemas.openxmlformats.org/officeDocument/2006/relationships" xmlns:m="http://schemas.openxmlformats.org/officeDocument/2006/math" xmlns:v="urn:schemas-microsoft-com:vml" xmlns:wp14="http://schemas.microsoft.com/office/word/2010/wordprocessingDrawing" xmlns:wp="http://schemas.openxmlformats.org/drawingml/2006/wordprocessingDrawing" xmlns:w10="urn:schemas-microsoft-com:office:word" xmlns:w="http://schemas.openxmlformats.org/wordprocessingml/2006/main" xmlns:w14="http://schemas.microsoft.com/office/word/2010/wordml" xmlns:wpg="http://schemas.microsoft.com/office/word/2010/wordprocessingGroup" xmlns:wpi="http://schemas.microsoft.com/office/word/2010/wordprocessingInk" xmlns:wne="http://schemas.microsoft.com/office/word/2006/wordml" xmlns:wps="http://schemas.microsoft.com/office/word/2010/wordprocessingShape" mc:Ignorable="w14 wp14">
   <w:body>
     <w:sdt>
       <w:sdtPr>
@@ -10,7 +10,6 @@
           <w:docPartUnique/>
         </w:docPartObj>
       </w:sdtPr>
-      <w:sdtEndPr/>
       <w:sdtContent>
         <w:p>
           <w:r>
@@ -222,7 +221,7 @@
                                 <a:avLst/>
                               </a:prstGeom>
                               <a:blipFill>
-                                <a:blip r:embed="rId9"/>
+                                <a:blip r:embed="rId10"/>
                                 <a:stretch>
                                   <a:fillRect r="-7574"/>
                                 </a:stretch>
@@ -266,7 +265,7 @@
                   </wp:anchor>
                 </w:drawing>
               </mc:Choice>
-              <mc:Fallback>
+              <mc:Fallback xmlns:w15="http://schemas.microsoft.com/office/word/2012/wordml">
                 <w:pict>
                   <v:group w14:anchorId="742FC6C2" id="Grupo 149" o:spid="_x0000_s1026" style="position:absolute;margin-left:0;margin-top:0;width:8in;height:95.7pt;z-index:251663872;mso-width-percent:941;mso-height-percent:121;mso-top-percent:23;mso-position-horizontal:center;mso-position-horizontal-relative:page;mso-position-vertical-relative:page;mso-width-percent:941;mso-height-percent:121;mso-top-percent:23" coordorigin="" coordsize="73152,12161" o:gfxdata="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">
                     <v:shape id="Rectángulo 51" o:spid="_x0000_s1027" style="position:absolute;width:73152;height:11303;visibility:visible;mso-wrap-style:square;v-text-anchor:middle" coordsize="7312660,1129665" o:gfxdata="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" path="m,l7312660,r,1129665l3619500,733425,,1091565,,xe" fillcolor="#5b9bd5 [3204]" stroked="f" strokeweight="1pt">
@@ -274,7 +273,7 @@
                       <v:path arrowok="t" o:connecttype="custom" o:connectlocs="0,0;7315200,0;7315200,1130373;3620757,733885;0,1092249;0,0" o:connectangles="0,0,0,0,0,0"/>
                     </v:shape>
                     <v:rect id="Rectángulo 151" o:spid="_x0000_s1028" style="position:absolute;width:73152;height:12161;visibility:visible;mso-wrap-style:square;v-text-anchor:middle" o:gfxdata="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" stroked="f" strokeweight="1pt">
-                      <v:fill r:id="rId10" o:title="" recolor="t" rotate="t" type="frame"/>
+                      <v:fill r:id="rId11" o:title="" recolor="t" rotate="t" type="frame"/>
                     </v:rect>
                     <w10:wrap anchorx="page" anchory="page"/>
                   </v:group>
@@ -380,7 +379,6 @@
                                     <w:dataBinding w:prefixMappings="xmlns:ns0='http://schemas.microsoft.com/office/2006/coverPageProps' " w:xpath="/ns0:CoverPageProperties[1]/ns0:CompanyEmail[1]" w:storeItemID="{55AF091B-3C7A-41E3-B477-F2FDAA23CFDA}"/>
                                     <w:text/>
                                   </w:sdtPr>
-                                  <w:sdtEndPr/>
                                   <w:sdtContent>
                                     <w:r>
                                       <w:rPr>
@@ -415,7 +413,7 @@
               </mc:Choice>
               <mc:Fallback>
                 <w:pict>
-                  <v:shapetype w14:anchorId="2B5DC714" id="_x0000_t202" coordsize="21600,21600" o:spt="202" path="m,l,21600r21600,l21600,xe">
+                  <v:shapetype id="_x0000_t202" coordsize="21600,21600" o:spt="202" path="m,l,21600r21600,l21600,xe">
                     <v:stroke joinstyle="miter"/>
                     <v:path gradientshapeok="t" o:connecttype="rect"/>
                   </v:shapetype>
@@ -456,7 +454,6 @@
                               <w:dataBinding w:prefixMappings="xmlns:ns0='http://schemas.microsoft.com/office/2006/coverPageProps' " w:xpath="/ns0:CoverPageProperties[1]/ns0:CompanyEmail[1]" w:storeItemID="{55AF091B-3C7A-41E3-B477-F2FDAA23CFDA}"/>
                               <w:text/>
                             </w:sdtPr>
-                            <w:sdtEndPr/>
                             <w:sdtContent>
                               <w:r>
                                 <w:rPr>
@@ -554,7 +551,6 @@
                                   <w:dataBinding w:prefixMappings="xmlns:ns0='http://schemas.microsoft.com/office/2006/coverPageProps' " w:xpath="/ns0:CoverPageProperties[1]/ns0:Abstract[1]" w:storeItemID="{55AF091B-3C7A-41E3-B477-F2FDAA23CFDA}"/>
                                   <w:text w:multiLine="1"/>
                                 </w:sdtPr>
-                                <w:sdtEndPr/>
                                 <w:sdtContent>
                                   <w:p>
                                     <w:pPr>
@@ -744,7 +740,7 @@
               </mc:Choice>
               <mc:Fallback>
                 <w:pict>
-                  <v:shape w14:anchorId="08397827" id="Cuadro de texto 153" o:spid="_x0000_s1027" type="#_x0000_t202" style="position:absolute;margin-left:0;margin-top:0;width:8in;height:79.5pt;z-index:251659776;visibility:visible;mso-wrap-style:square;mso-width-percent:941;mso-height-percent:100;mso-top-percent:700;mso-wrap-distance-left:9pt;mso-wrap-distance-top:0;mso-wrap-distance-right:9pt;mso-wrap-distance-bottom:0;mso-position-horizontal:center;mso-position-horizontal-relative:page;mso-position-vertical-relative:page;mso-width-percent:941;mso-height-percent:100;mso-top-percent:700;mso-width-relative:page;mso-height-relative:page;v-text-anchor:top" o:gfxdata="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" filled="f" stroked="f" strokeweight=".5pt">
+                  <v:shape id="Cuadro de texto 153" o:spid="_x0000_s1027" type="#_x0000_t202" style="position:absolute;margin-left:0;margin-top:0;width:8in;height:79.5pt;z-index:251659776;visibility:visible;mso-wrap-style:square;mso-width-percent:941;mso-height-percent:100;mso-top-percent:700;mso-wrap-distance-left:9pt;mso-wrap-distance-top:0;mso-wrap-distance-right:9pt;mso-wrap-distance-bottom:0;mso-position-horizontal:center;mso-position-horizontal-relative:page;mso-position-vertical-relative:page;mso-width-percent:941;mso-height-percent:100;mso-top-percent:700;mso-width-relative:page;mso-height-relative:page;v-text-anchor:top" o:gfxdata="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" filled="f" stroked="f" strokeweight=".5pt">
                     <v:textbox style="mso-fit-shape-to-text:t" inset="126pt,0,54pt,0">
                       <w:txbxContent>
                         <w:sdt>
@@ -760,7 +756,6 @@
                             <w:dataBinding w:prefixMappings="xmlns:ns0='http://schemas.microsoft.com/office/2006/coverPageProps' " w:xpath="/ns0:CoverPageProperties[1]/ns0:Abstract[1]" w:storeItemID="{55AF091B-3C7A-41E3-B477-F2FDAA23CFDA}"/>
                             <w:text w:multiLine="1"/>
                           </w:sdtPr>
-                          <w:sdtEndPr/>
                           <w:sdtContent>
                             <w:p>
                               <w:pPr>
@@ -1054,7 +1049,6 @@
                                   <w:dataBinding w:prefixMappings="xmlns:ns0='http://purl.org/dc/elements/1.1/' xmlns:ns1='http://schemas.openxmlformats.org/package/2006/metadata/core-properties' " w:xpath="/ns1:coreProperties[1]/ns0:subject[1]" w:storeItemID="{6C3C8BC8-F283-45AE-878A-BAB7291924A1}"/>
                                   <w:text/>
                                 </w:sdtPr>
-                                <w:sdtEndPr/>
                                 <w:sdtContent>
                                   <w:p>
                                     <w:pPr>
@@ -1099,7 +1093,7 @@
               </mc:Choice>
               <mc:Fallback>
                 <w:pict>
-                  <v:shape w14:anchorId="1CD95B81" id="Cuadro de texto 154" o:spid="_x0000_s1028" type="#_x0000_t202" style="position:absolute;margin-left:0;margin-top:0;width:8in;height:286.5pt;z-index:251651584;visibility:visible;mso-wrap-style:square;mso-width-percent:941;mso-height-percent:363;mso-top-percent:300;mso-wrap-distance-left:9pt;mso-wrap-distance-top:0;mso-wrap-distance-right:9pt;mso-wrap-distance-bottom:0;mso-position-horizontal:center;mso-position-horizontal-relative:page;mso-position-vertical-relative:page;mso-width-percent:941;mso-height-percent:363;mso-top-percent:300;mso-width-relative:page;mso-height-relative:page;v-text-anchor:bottom" o:gfxdata="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" filled="f" stroked="f" strokeweight=".5pt">
+                  <v:shape id="Cuadro de texto 154" o:spid="_x0000_s1028" type="#_x0000_t202" style="position:absolute;margin-left:0;margin-top:0;width:8in;height:286.5pt;z-index:251651584;visibility:visible;mso-wrap-style:square;mso-width-percent:941;mso-height-percent:363;mso-top-percent:300;mso-wrap-distance-left:9pt;mso-wrap-distance-top:0;mso-wrap-distance-right:9pt;mso-wrap-distance-bottom:0;mso-position-horizontal:center;mso-position-horizontal-relative:page;mso-position-vertical-relative:page;mso-width-percent:941;mso-height-percent:363;mso-top-percent:300;mso-width-relative:page;mso-height-relative:page;v-text-anchor:bottom" o:gfxdata="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" filled="f" stroked="f" strokeweight=".5pt">
                     <v:textbox inset="126pt,0,54pt,0">
                       <w:txbxContent>
                         <w:p>
@@ -1156,7 +1150,6 @@
                             <w:dataBinding w:prefixMappings="xmlns:ns0='http://purl.org/dc/elements/1.1/' xmlns:ns1='http://schemas.openxmlformats.org/package/2006/metadata/core-properties' " w:xpath="/ns1:coreProperties[1]/ns0:subject[1]" w:storeItemID="{6C3C8BC8-F283-45AE-878A-BAB7291924A1}"/>
                             <w:text/>
                           </w:sdtPr>
-                          <w:sdtEndPr/>
                           <w:sdtContent>
                             <w:p>
                               <w:pPr>
@@ -1223,7 +1216,7 @@
                         </pic:cNvPicPr>
                       </pic:nvPicPr>
                       <pic:blipFill>
-                        <a:blip r:embed="rId11" cstate="print">
+                        <a:blip r:embed="rId12" cstate="print">
                           <a:extLst>
                             <a:ext uri="{28A0092B-C50C-407E-A947-70E740481C1C}">
                               <a14:useLocalDpi xmlns:a14="http://schemas.microsoft.com/office/drawing/2010/main" val="0"/>
@@ -1318,110 +1311,63 @@
           <w:r>
             <w:fldChar w:fldCharType="separate"/>
           </w:r>
-          <w:bookmarkStart w:id="0" w:name="_GoBack"/>
-          <w:bookmarkEnd w:id="0"/>
-          <w:r>
-            <w:rPr>
-              <w:rStyle w:val="Hipervnculo"/>
-              <w:noProof/>
-            </w:rPr>
-            <w:fldChar w:fldCharType="begin"/>
-          </w:r>
-          <w:r>
-            <w:rPr>
-              <w:rStyle w:val="Hipervnculo"/>
-              <w:noProof/>
-            </w:rPr>
-            <w:instrText xml:space="preserve"> </w:instrText>
-          </w:r>
-          <w:r>
-            <w:rPr>
-              <w:noProof/>
-            </w:rPr>
-            <w:instrText>HYPERLINK \l "_Toc413361482"</w:instrText>
-          </w:r>
-          <w:r>
-            <w:rPr>
-              <w:rStyle w:val="Hipervnculo"/>
-              <w:noProof/>
-            </w:rPr>
-            <w:instrText xml:space="preserve"> </w:instrText>
-          </w:r>
-          <w:r>
-            <w:rPr>
-              <w:rStyle w:val="Hipervnculo"/>
-              <w:noProof/>
-            </w:rPr>
-          </w:r>
-          <w:r>
-            <w:rPr>
-              <w:rStyle w:val="Hipervnculo"/>
-              <w:noProof/>
-            </w:rPr>
-            <w:fldChar w:fldCharType="separate"/>
-          </w:r>
-          <w:r>
-            <w:rPr>
-              <w:rStyle w:val="Hipervnculo"/>
-              <w:noProof/>
-            </w:rPr>
-            <w:t>Planteamiento del Problema</w:t>
-          </w:r>
-          <w:r>
-            <w:rPr>
-              <w:noProof/>
-              <w:webHidden/>
-            </w:rPr>
-            <w:tab/>
-          </w:r>
-          <w:r>
-            <w:rPr>
-              <w:noProof/>
-              <w:webHidden/>
-            </w:rPr>
-            <w:fldChar w:fldCharType="begin"/>
-          </w:r>
-          <w:r>
-            <w:rPr>
-              <w:noProof/>
-              <w:webHidden/>
-            </w:rPr>
-            <w:instrText xml:space="preserve"> PAGEREF _Toc413361482 \h </w:instrText>
-          </w:r>
-          <w:r>
-            <w:rPr>
-              <w:noProof/>
-              <w:webHidden/>
-            </w:rPr>
-          </w:r>
-          <w:r>
-            <w:rPr>
-              <w:noProof/>
-              <w:webHidden/>
-            </w:rPr>
-            <w:fldChar w:fldCharType="separate"/>
-          </w:r>
-          <w:r>
-            <w:rPr>
-              <w:noProof/>
-              <w:webHidden/>
-            </w:rPr>
-            <w:t>3</w:t>
-          </w:r>
-          <w:r>
-            <w:rPr>
-              <w:noProof/>
-              <w:webHidden/>
-            </w:rPr>
-            <w:fldChar w:fldCharType="end"/>
-          </w:r>
-          <w:r>
-            <w:rPr>
-              <w:rStyle w:val="Hipervnculo"/>
-              <w:noProof/>
-            </w:rPr>
-            <w:fldChar w:fldCharType="end"/>
-          </w:r>
+          <w:hyperlink w:anchor="_Toc413361482" w:history="1">
+            <w:r>
+              <w:rPr>
+                <w:rStyle w:val="Hipervnculo"/>
+                <w:noProof/>
+              </w:rPr>
+              <w:t>Planteamiento del Problema</w:t>
+            </w:r>
+            <w:r>
+              <w:rPr>
+                <w:noProof/>
+                <w:webHidden/>
+              </w:rPr>
+              <w:tab/>
+            </w:r>
+            <w:r>
+              <w:rPr>
+                <w:noProof/>
+                <w:webHidden/>
+              </w:rPr>
+              <w:fldChar w:fldCharType="begin"/>
+            </w:r>
+            <w:r>
+              <w:rPr>
+                <w:noProof/>
+                <w:webHidden/>
+              </w:rPr>
+              <w:instrText xml:space="preserve"> PAGEREF _Toc413361482 \h </w:instrText>
+            </w:r>
+            <w:r>
+              <w:rPr>
+                <w:noProof/>
+                <w:webHidden/>
+              </w:rPr>
+            </w:r>
+            <w:r>
+              <w:rPr>
+                <w:noProof/>
+                <w:webHidden/>
+              </w:rPr>
+              <w:fldChar w:fldCharType="separate"/>
+            </w:r>
+            <w:r>
+              <w:rPr>
+                <w:noProof/>
+                <w:webHidden/>
+              </w:rPr>
+              <w:t>3</w:t>
+            </w:r>
+            <w:r>
+              <w:rPr>
+                <w:noProof/>
+                <w:webHidden/>
+              </w:rPr>
+              <w:fldChar w:fldCharType="end"/>
+            </w:r>
+          </w:hyperlink>
         </w:p>
         <w:p>
           <w:pPr>
@@ -3669,7 +3615,7 @@
       <w:pPr>
         <w:pStyle w:val="Ttulo1"/>
       </w:pPr>
-      <w:bookmarkStart w:id="1" w:name="_Toc413361482"/>
+      <w:bookmarkStart w:id="0" w:name="_Toc413361482"/>
       <w:r>
         <w:t xml:space="preserve">Planteamiento del </w:t>
       </w:r>
@@ -3679,7 +3625,7 @@
       <w:r>
         <w:t>roblema</w:t>
       </w:r>
-      <w:bookmarkEnd w:id="1"/>
+      <w:bookmarkEnd w:id="0"/>
     </w:p>
     <w:p>
       <w:pPr>
@@ -3691,40 +3637,86 @@
         <w:jc w:val="both"/>
       </w:pPr>
       <w:r>
-        <w:t>La empresa NoGame dedicada a la creación de videojuegos quiere crear una variante del juego Trivial, aunque la idea es que puedan crear más juegos similares en el futuro.</w:t>
+        <w:t xml:space="preserve">Se pide desarrollar un juego que funcione como una aplicación tradicional en ordenadores de </w:t>
+      </w:r>
+      <w:r>
+        <w:t>sobremesa. Se</w:t>
+      </w:r>
+      <w:r>
+        <w:t xml:space="preserve"> pide que cumpla con los siguientes requisitos:</w:t>
       </w:r>
     </w:p>
     <w:p>
       <w:pPr>
+        <w:pStyle w:val="Prrafodelista"/>
+        <w:numPr>
+          <w:ilvl w:val="0"/>
+          <w:numId w:val="21"/>
+        </w:numPr>
         <w:jc w:val="both"/>
       </w:pPr>
       <w:r>
-        <w:t>Inicialmente se creará una base de datos MongoDB con preguntas suficientes para poder abastecer a los diferentes juegos. Para ello, construirán una aplicación que lea ficheros con las preguntas y respuestas, procese dichas preguntas indicando si hay errores o no y las almacene en la base de datos.</w:t>
+        <w:t>El juego deberá tomas las preguntas de la base de datos que se ha</w:t>
+      </w:r>
+      <w:r>
+        <w:t xml:space="preserve"> desarrollado en la primera </w:t>
+      </w:r>
+      <w:r>
+        <w:t>fase. Se</w:t>
+      </w:r>
+      <w:r>
+        <w:t xml:space="preserve"> </w:t>
+      </w:r>
+      <w:r>
+        <w:t>mostrará</w:t>
+      </w:r>
+      <w:r>
+        <w:t xml:space="preserve"> el juego con </w:t>
+      </w:r>
+      <w:r>
+        <w:t>una interfaz gráfica.</w:t>
       </w:r>
     </w:p>
     <w:p>
       <w:pPr>
+        <w:pStyle w:val="Prrafodelista"/>
+        <w:numPr>
+          <w:ilvl w:val="0"/>
+          <w:numId w:val="21"/>
+        </w:numPr>
         <w:jc w:val="both"/>
       </w:pPr>
       <w:r>
-        <w:t>Los ficheros se leerán de bancos de preguntas, con formato GIFT, ya existentes. La aplicación utilizará una representación interna de las preguntas en formato JSON lo cual facilita su posterior almacenamiento en la base de datos.</w:t>
+        <w:t>El tablero oficial cuenta con una rueda de 6 radios, se podrá presentar una versión simplificada.</w:t>
       </w:r>
     </w:p>
     <w:p>
       <w:pPr>
+        <w:pStyle w:val="Prrafodelista"/>
+        <w:numPr>
+          <w:ilvl w:val="0"/>
+          <w:numId w:val="21"/>
+        </w:numPr>
         <w:jc w:val="both"/>
       </w:pPr>
       <w:r>
-        <w:t>La aplicación se ejecutará en dos etapas. Una primera etapa analizará los ficheros con las preguntas y generará el formato JSON; y otra etapa tomará las preguntas en JSON y las almacenará en la base de datos MongoDB. La ejecución de estas 2 etapas estará controlada por un operario de la compañía que podrá decidir cuándo ejecuta cada etapa e incluso podrá automatizar dicha ejecución para que se realice cada cierto tiempo.</w:t>
+        <w:t>Los jugadores se podrán registrar guardando usuario y contraseña.</w:t>
       </w:r>
     </w:p>
     <w:p>
       <w:pPr>
+        <w:pStyle w:val="Prrafodelista"/>
+        <w:numPr>
+          <w:ilvl w:val="0"/>
+          <w:numId w:val="21"/>
+        </w:numPr>
         <w:jc w:val="both"/>
       </w:pPr>
       <w:r>
-        <w:t>La compañía no requiere que las aplicaciones sean muy eficientes ni que el proceso de conversión se realice de forma interactiva. Aunque en esta primera fase, la compañía solamente requiere la conversión de preguntas en formato GIFT, se está pensando que la solución debe admitir otros formatos en el futuro.</w:t>
+        <w:t>La máquina ira generando tiradas de dado para cada jugador, le preguntara a que casilla quiere moverse y mostrará la pregunta que corresponda según la categoría de la casilla.</w:t>
       </w:r>
+      <w:bookmarkStart w:id="1" w:name="_GoBack"/>
+      <w:bookmarkEnd w:id="1"/>
     </w:p>
     <w:p>
       <w:pPr>
@@ -3851,7 +3843,6 @@
       </w:pPr>
       <w:bookmarkStart w:id="3" w:name="_Toc413361484"/>
       <w:r>
-        <w:lastRenderedPageBreak/>
         <w:t>Requisitos No Funcionales</w:t>
       </w:r>
       <w:bookmarkEnd w:id="3"/>
@@ -3894,6 +3885,7 @@
       </w:pPr>
       <w:bookmarkStart w:id="4" w:name="_Toc413361485"/>
       <w:r>
+        <w:lastRenderedPageBreak/>
         <w:t xml:space="preserve">Identificación de los </w:t>
       </w:r>
       <w:r>
@@ -4341,7 +4333,6 @@
       </w:pPr>
       <w:bookmarkStart w:id="5" w:name="_Toc413361486"/>
       <w:r>
-        <w:lastRenderedPageBreak/>
         <w:t xml:space="preserve">Atributos de </w:t>
       </w:r>
       <w:r>
@@ -4391,6 +4382,7 @@
               <w:jc w:val="both"/>
             </w:pPr>
             <w:r>
+              <w:lastRenderedPageBreak/>
               <w:t>Código</w:t>
             </w:r>
           </w:p>
@@ -5165,7 +5157,6 @@
               <w:jc w:val="both"/>
             </w:pPr>
             <w:r>
-              <w:lastRenderedPageBreak/>
               <w:t>AT006</w:t>
             </w:r>
           </w:p>
@@ -5284,6 +5275,7 @@
               <w:jc w:val="both"/>
             </w:pPr>
             <w:r>
+              <w:lastRenderedPageBreak/>
               <w:t>Escenario</w:t>
             </w:r>
           </w:p>
@@ -5903,7 +5895,6 @@
       </w:pPr>
       <w:bookmarkStart w:id="8" w:name="_Toc413361489"/>
       <w:r>
-        <w:lastRenderedPageBreak/>
         <w:t>Vistas</w:t>
       </w:r>
       <w:bookmarkEnd w:id="8"/>
@@ -6232,6 +6223,7 @@
       <w:bookmarkStart w:id="9" w:name="gPkAhdKGAqB6owaG"/>
       <w:bookmarkStart w:id="10" w:name="_Toc413361490"/>
       <w:r>
+        <w:lastRenderedPageBreak/>
         <w:t>Contexto</w:t>
       </w:r>
       <w:bookmarkEnd w:id="9"/>
@@ -6262,7 +6254,7 @@
                     <pic:cNvPicPr/>
                   </pic:nvPicPr>
                   <pic:blipFill>
-                    <a:blip r:embed="rId12"/>
+                    <a:blip r:embed="rId13"/>
                     <a:stretch>
                       <a:fillRect/>
                     </a:stretch>
@@ -6556,7 +6548,6 @@
       <w:bookmarkStart w:id="11" w:name="_Toc413361491"/>
       <w:proofErr w:type="spellStart"/>
       <w:r>
-        <w:lastRenderedPageBreak/>
         <w:t>Summary</w:t>
       </w:r>
       <w:bookmarkEnd w:id="11"/>
@@ -6655,7 +6646,7 @@
                           <pic:cNvPicPr/>
                         </pic:nvPicPr>
                         <pic:blipFill>
-                          <a:blip r:embed="rId13"/>
+                          <a:blip r:embed="rId14"/>
                           <a:stretch>
                             <a:fillRect/>
                           </a:stretch>
@@ -6779,7 +6770,7 @@
                           <pic:cNvPicPr/>
                         </pic:nvPicPr>
                         <pic:blipFill>
-                          <a:blip r:embed="rId13"/>
+                          <a:blip r:embed="rId14"/>
                           <a:stretch>
                             <a:fillRect/>
                           </a:stretch>
@@ -6875,7 +6866,7 @@
                           <pic:cNvPicPr/>
                         </pic:nvPicPr>
                         <pic:blipFill>
-                          <a:blip r:embed="rId13"/>
+                          <a:blip r:embed="rId14"/>
                           <a:stretch>
                             <a:fillRect/>
                           </a:stretch>
@@ -6950,6 +6941,7 @@
       </w:pPr>
       <w:proofErr w:type="spellStart"/>
       <w:r>
+        <w:lastRenderedPageBreak/>
         <w:t>Documentation</w:t>
       </w:r>
       <w:proofErr w:type="spellEnd"/>
@@ -7128,15 +7120,7 @@
           <w:rFonts w:ascii="Courier New" w:eastAsia="Courier New" w:hAnsi="Courier New" w:cs="Courier New"/>
           <w:sz w:val="22"/>
         </w:rPr>
-        <w:t xml:space="preserve">, y en el que la información de salida de uno es la </w:t>
-      </w:r>
-      <w:r>
-        <w:rPr>
-          <w:rFonts w:ascii="Courier New" w:eastAsia="Courier New" w:hAnsi="Courier New" w:cs="Courier New"/>
-          <w:sz w:val="22"/>
-        </w:rPr>
-        <w:lastRenderedPageBreak/>
-        <w:t xml:space="preserve">que va a tratar el siguiente. Este estilo tiene como ventaja la reusabilidad de los filtros, ya la </w:t>
+        <w:t xml:space="preserve">, y en el que la información de salida de uno es la que va a tratar el siguiente. Este estilo tiene como ventaja la reusabilidad de los filtros, ya la </w:t>
       </w:r>
       <w:proofErr w:type="spellStart"/>
       <w:r>
@@ -7209,7 +7193,7 @@
                     <pic:cNvPicPr/>
                   </pic:nvPicPr>
                   <pic:blipFill>
-                    <a:blip r:embed="rId13"/>
+                    <a:blip r:embed="rId14"/>
                     <a:stretch>
                       <a:fillRect/>
                     </a:stretch>
@@ -7340,34 +7324,43 @@
                 <w:sz w:val="22"/>
                 <w:lang w:val="es-ES"/>
               </w:rPr>
-              <w:t xml:space="preserve">Es un sistema que realiza las siguientes operaciones: lee de un fichero en un formato (inicialmente GIFT), lo transforma a un formato </w:t>
-            </w:r>
-            <w:proofErr w:type="spellStart"/>
-            <w:proofErr w:type="gramStart"/>
+              <w:t xml:space="preserve">Es un sistema que realiza las siguientes operaciones: lee de un fichero en un formato </w:t>
+            </w:r>
             <w:r>
               <w:rPr>
                 <w:rFonts w:ascii="Courier New" w:eastAsia="Courier New" w:hAnsi="Courier New" w:cs="Courier New"/>
                 <w:sz w:val="22"/>
                 <w:lang w:val="es-ES"/>
               </w:rPr>
-              <w:t>intermedo</w:t>
-            </w:r>
-            <w:proofErr w:type="spellEnd"/>
+              <w:lastRenderedPageBreak/>
+              <w:t xml:space="preserve">(inicialmente GIFT), lo transforma a un formato </w:t>
+            </w:r>
+            <w:proofErr w:type="spellStart"/>
+            <w:proofErr w:type="gramStart"/>
             <w:r>
               <w:rPr>
                 <w:rFonts w:ascii="Courier New" w:eastAsia="Courier New" w:hAnsi="Courier New" w:cs="Courier New"/>
                 <w:sz w:val="22"/>
                 <w:lang w:val="es-ES"/>
               </w:rPr>
-              <w:t xml:space="preserve"> ,</w:t>
-            </w:r>
-            <w:proofErr w:type="gramEnd"/>
+              <w:t>intermedo</w:t>
+            </w:r>
+            <w:proofErr w:type="spellEnd"/>
             <w:r>
               <w:rPr>
                 <w:rFonts w:ascii="Courier New" w:eastAsia="Courier New" w:hAnsi="Courier New" w:cs="Courier New"/>
                 <w:sz w:val="22"/>
                 <w:lang w:val="es-ES"/>
               </w:rPr>
+              <w:t xml:space="preserve"> ,</w:t>
+            </w:r>
+            <w:proofErr w:type="gramEnd"/>
+            <w:r>
+              <w:rPr>
+                <w:rFonts w:ascii="Courier New" w:eastAsia="Courier New" w:hAnsi="Courier New" w:cs="Courier New"/>
+                <w:sz w:val="22"/>
+                <w:lang w:val="es-ES"/>
+              </w:rPr>
               <w:t xml:space="preserve"> y después de ese formato obtiene un fichero en el formato de salida (JSON en este caso).</w:t>
             </w:r>
           </w:p>
@@ -7389,6 +7382,7 @@
               <w:pStyle w:val="TableContent"/>
             </w:pPr>
             <w:r>
+              <w:lastRenderedPageBreak/>
               <w:t>Abstract</w:t>
             </w:r>
           </w:p>
@@ -7896,7 +7890,7 @@
                           <pic:cNvPicPr/>
                         </pic:nvPicPr>
                         <pic:blipFill>
-                          <a:blip r:embed="rId14"/>
+                          <a:blip r:embed="rId15"/>
                           <a:stretch>
                             <a:fillRect/>
                           </a:stretch>
@@ -8070,7 +8064,7 @@
                           <pic:cNvPicPr/>
                         </pic:nvPicPr>
                         <pic:blipFill>
-                          <a:blip r:embed="rId14"/>
+                          <a:blip r:embed="rId15"/>
                           <a:stretch>
                             <a:fillRect/>
                           </a:stretch>
@@ -8215,16 +8209,7 @@
                 <w:sz w:val="22"/>
                 <w:lang w:val="es-ES"/>
               </w:rPr>
-              <w:t xml:space="preserve"> a partir de un fichero en un </w:t>
-            </w:r>
-            <w:r>
-              <w:rPr>
-                <w:rFonts w:ascii="Courier New" w:eastAsia="Courier New" w:hAnsi="Courier New" w:cs="Courier New"/>
-                <w:sz w:val="22"/>
-                <w:lang w:val="es-ES"/>
-              </w:rPr>
-              <w:lastRenderedPageBreak/>
-              <w:t>mismo formato, obtener ficheros en formatos distintos.</w:t>
+              <w:t xml:space="preserve"> a partir de un fichero en un mismo formato, obtener ficheros en formatos distintos.</w:t>
             </w:r>
           </w:p>
         </w:tc>
@@ -8340,7 +8325,7 @@
                           <pic:cNvPicPr/>
                         </pic:nvPicPr>
                         <pic:blipFill>
-                          <a:blip r:embed="rId13"/>
+                          <a:blip r:embed="rId14"/>
                           <a:stretch>
                             <a:fillRect/>
                           </a:stretch>
@@ -8514,6 +8499,7 @@
                     <w:pStyle w:val="TableContent"/>
                   </w:pPr>
                   <w:r>
+                    <w:lastRenderedPageBreak/>
                     <w:t>Author</w:t>
                   </w:r>
                 </w:p>
@@ -8641,6 +8627,7 @@
             </w:pPr>
             <w:proofErr w:type="spellStart"/>
             <w:r>
+              <w:lastRenderedPageBreak/>
               <w:t>getOutputFile</w:t>
             </w:r>
             <w:proofErr w:type="spellEnd"/>
@@ -8705,7 +8692,7 @@
                           <pic:cNvPicPr/>
                         </pic:nvPicPr>
                         <pic:blipFill>
-                          <a:blip r:embed="rId13"/>
+                          <a:blip r:embed="rId14"/>
                           <a:stretch>
                             <a:fillRect/>
                           </a:stretch>
@@ -9097,7 +9084,7 @@
                           <pic:cNvPicPr/>
                         </pic:nvPicPr>
                         <pic:blipFill>
-                          <a:blip r:embed="rId15"/>
+                          <a:blip r:embed="rId16"/>
                           <a:stretch>
                             <a:fillRect/>
                           </a:stretch>
@@ -9215,7 +9202,7 @@
                     <pic:cNvPicPr/>
                   </pic:nvPicPr>
                   <pic:blipFill>
-                    <a:blip r:embed="rId13"/>
+                    <a:blip r:embed="rId14"/>
                     <a:stretch>
                       <a:fillRect/>
                     </a:stretch>
@@ -9447,7 +9434,6 @@
               <w:pStyle w:val="TableContent"/>
             </w:pPr>
             <w:r>
-              <w:lastRenderedPageBreak/>
               <w:t>Root</w:t>
             </w:r>
           </w:p>
@@ -9778,6 +9764,7 @@
       </w:pPr>
       <w:proofErr w:type="spellStart"/>
       <w:r>
+        <w:lastRenderedPageBreak/>
         <w:t>Children</w:t>
       </w:r>
       <w:proofErr w:type="spellEnd"/>
@@ -9875,7 +9862,7 @@
                           <pic:cNvPicPr/>
                         </pic:nvPicPr>
                         <pic:blipFill>
-                          <a:blip r:embed="rId14"/>
+                          <a:blip r:embed="rId15"/>
                           <a:stretch>
                             <a:fillRect/>
                           </a:stretch>
@@ -9989,7 +9976,7 @@
                           <pic:cNvPicPr/>
                         </pic:nvPicPr>
                         <pic:blipFill>
-                          <a:blip r:embed="rId16"/>
+                          <a:blip r:embed="rId17"/>
                           <a:stretch>
                             <a:fillRect/>
                           </a:stretch>
@@ -10103,7 +10090,7 @@
                           <pic:cNvPicPr/>
                         </pic:nvPicPr>
                         <pic:blipFill>
-                          <a:blip r:embed="rId16"/>
+                          <a:blip r:embed="rId17"/>
                           <a:stretch>
                             <a:fillRect/>
                           </a:stretch>
@@ -10300,7 +10287,7 @@
                           <pic:cNvPicPr/>
                         </pic:nvPicPr>
                         <pic:blipFill>
-                          <a:blip r:embed="rId13"/>
+                          <a:blip r:embed="rId14"/>
                           <a:stretch>
                             <a:fillRect/>
                           </a:stretch>
@@ -10692,7 +10679,7 @@
                           <pic:cNvPicPr/>
                         </pic:nvPicPr>
                         <pic:blipFill>
-                          <a:blip r:embed="rId15"/>
+                          <a:blip r:embed="rId16"/>
                           <a:stretch>
                             <a:fillRect/>
                           </a:stretch>
@@ -10747,16 +10734,7 @@
                 <w:sz w:val="22"/>
                 <w:lang w:val="es-ES"/>
               </w:rPr>
-              <w:t xml:space="preserve">Almacena un fichero en un determinado formato en una base de datos. Se comunica con el </w:t>
-            </w:r>
-            <w:r>
-              <w:rPr>
-                <w:rFonts w:ascii="Courier New" w:eastAsia="Courier New" w:hAnsi="Courier New" w:cs="Courier New"/>
-                <w:sz w:val="22"/>
-                <w:lang w:val="es-ES"/>
-              </w:rPr>
-              <w:lastRenderedPageBreak/>
-              <w:t>subsistema de procesamiento para obtener los datos a guardar.</w:t>
+              <w:t>Almacena un fichero en un determinado formato en una base de datos. Se comunica con el subsistema de procesamiento para obtener los datos a guardar.</w:t>
             </w:r>
           </w:p>
         </w:tc>
@@ -10788,7 +10766,7 @@
                     <pic:cNvPicPr/>
                   </pic:nvPicPr>
                   <pic:blipFill>
-                    <a:blip r:embed="rId13"/>
+                    <a:blip r:embed="rId14"/>
                     <a:stretch>
                       <a:fillRect/>
                     </a:stretch>
@@ -11032,6 +11010,7 @@
               <w:pStyle w:val="TableContent"/>
             </w:pPr>
             <w:r>
+              <w:lastRenderedPageBreak/>
               <w:t>Root</w:t>
             </w:r>
           </w:p>
@@ -11454,7 +11433,7 @@
                           <pic:cNvPicPr/>
                         </pic:nvPicPr>
                         <pic:blipFill>
-                          <a:blip r:embed="rId14"/>
+                          <a:blip r:embed="rId15"/>
                           <a:stretch>
                             <a:fillRect/>
                           </a:stretch>
@@ -11576,7 +11555,7 @@
                           <pic:cNvPicPr/>
                         </pic:nvPicPr>
                         <pic:blipFill>
-                          <a:blip r:embed="rId16"/>
+                          <a:blip r:embed="rId17"/>
                           <a:stretch>
                             <a:fillRect/>
                           </a:stretch>
@@ -11682,7 +11661,7 @@
                           <pic:cNvPicPr/>
                         </pic:nvPicPr>
                         <pic:blipFill>
-                          <a:blip r:embed="rId16"/>
+                          <a:blip r:embed="rId17"/>
                           <a:stretch>
                             <a:fillRect/>
                           </a:stretch>
@@ -11853,7 +11832,7 @@
                           <pic:cNvPicPr/>
                         </pic:nvPicPr>
                         <pic:blipFill>
-                          <a:blip r:embed="rId13"/>
+                          <a:blip r:embed="rId14"/>
                           <a:stretch>
                             <a:fillRect/>
                           </a:stretch>
@@ -12109,7 +12088,6 @@
                     <w:pStyle w:val="TableContent"/>
                   </w:pPr>
                   <w:r>
-                    <w:lastRenderedPageBreak/>
                     <w:t>Last Modified</w:t>
                   </w:r>
                 </w:p>
@@ -12246,7 +12224,7 @@
                           <pic:cNvPicPr/>
                         </pic:nvPicPr>
                         <pic:blipFill>
-                          <a:blip r:embed="rId15"/>
+                          <a:blip r:embed="rId16"/>
                           <a:stretch>
                             <a:fillRect/>
                           </a:stretch>
@@ -12379,7 +12357,7 @@
                     <pic:cNvPicPr/>
                   </pic:nvPicPr>
                   <pic:blipFill>
-                    <a:blip r:embed="rId17"/>
+                    <a:blip r:embed="rId18"/>
                     <a:stretch>
                       <a:fillRect/>
                     </a:stretch>
@@ -12769,7 +12747,7 @@
                           <pic:cNvPicPr/>
                         </pic:nvPicPr>
                         <pic:blipFill>
-                          <a:blip r:embed="rId14"/>
+                          <a:blip r:embed="rId15"/>
                           <a:stretch>
                             <a:fillRect/>
                           </a:stretch>
@@ -12891,7 +12869,7 @@
                           <pic:cNvPicPr/>
                         </pic:nvPicPr>
                         <pic:blipFill>
-                          <a:blip r:embed="rId18"/>
+                          <a:blip r:embed="rId19"/>
                           <a:stretch>
                             <a:fillRect/>
                           </a:stretch>
@@ -12956,16 +12934,7 @@
                 <w:sz w:val="22"/>
                 <w:lang w:val="es-ES"/>
               </w:rPr>
-              <w:t xml:space="preserve"> la petición del sistema de procesado para guardar en el log como ha ido el procesado de las </w:t>
-            </w:r>
-            <w:r>
-              <w:rPr>
-                <w:rFonts w:ascii="Courier New" w:eastAsia="Courier New" w:hAnsi="Courier New" w:cs="Courier New"/>
-                <w:sz w:val="22"/>
-                <w:lang w:val="es-ES"/>
-              </w:rPr>
-              <w:lastRenderedPageBreak/>
-              <w:t>preguntas, y los posibles errores que hayan surgido.</w:t>
+              <w:t xml:space="preserve"> la petición del sistema de procesado para guardar en el log como ha ido el procesado de las preguntas, y los posibles errores que hayan surgido.</w:t>
             </w:r>
           </w:p>
         </w:tc>
@@ -12990,7 +12959,6 @@
                 <w:noProof/>
                 <w:lang w:val="es-ES" w:eastAsia="es-ES"/>
               </w:rPr>
-              <w:lastRenderedPageBreak/>
               <w:drawing>
                 <wp:inline distT="0" distB="0" distL="0" distR="0" wp14:anchorId="763F1F62" wp14:editId="6EA3F533">
                   <wp:extent cx="171450" cy="171450"/>
@@ -13007,7 +12975,7 @@
                           <pic:cNvPicPr/>
                         </pic:nvPicPr>
                         <pic:blipFill>
-                          <a:blip r:embed="rId18"/>
+                          <a:blip r:embed="rId19"/>
                           <a:stretch>
                             <a:fillRect/>
                           </a:stretch>
@@ -13104,6 +13072,7 @@
       <w:bookmarkStart w:id="22" w:name="_Toc413361495"/>
       <w:proofErr w:type="spellStart"/>
       <w:r>
+        <w:lastRenderedPageBreak/>
         <w:t>Details</w:t>
       </w:r>
       <w:bookmarkEnd w:id="22"/>
@@ -13134,7 +13103,7 @@
                     <pic:cNvPicPr/>
                   </pic:nvPicPr>
                   <pic:blipFill>
-                    <a:blip r:embed="rId14"/>
+                    <a:blip r:embed="rId15"/>
                     <a:stretch>
                       <a:fillRect/>
                     </a:stretch>
@@ -13941,7 +13910,7 @@
                           <pic:cNvPicPr/>
                         </pic:nvPicPr>
                         <pic:blipFill>
-                          <a:blip r:embed="rId18"/>
+                          <a:blip r:embed="rId19"/>
                           <a:stretch>
                             <a:fillRect/>
                           </a:stretch>
@@ -14264,7 +14233,6 @@
               <w:pStyle w:val="TableContent"/>
             </w:pPr>
             <w:r>
-              <w:lastRenderedPageBreak/>
               <w:t xml:space="preserve">From </w:t>
             </w:r>
           </w:p>
@@ -14304,7 +14272,7 @@
                           <pic:cNvPicPr/>
                         </pic:nvPicPr>
                         <pic:blipFill>
-                          <a:blip r:embed="rId18"/>
+                          <a:blip r:embed="rId19"/>
                           <a:stretch>
                             <a:fillRect/>
                           </a:stretch>
@@ -14599,6 +14567,7 @@
           <w:noProof/>
           <w:lang w:eastAsia="es-ES"/>
         </w:rPr>
+        <w:lastRenderedPageBreak/>
         <w:drawing>
           <wp:inline distT="0" distB="0" distL="0" distR="0" wp14:anchorId="0FC14AE8" wp14:editId="05636E97">
             <wp:extent cx="228600" cy="228600"/>
@@ -14615,7 +14584,7 @@
                     <pic:cNvPicPr/>
                   </pic:nvPicPr>
                   <pic:blipFill>
-                    <a:blip r:embed="rId16"/>
+                    <a:blip r:embed="rId17"/>
                     <a:stretch>
                       <a:fillRect/>
                     </a:stretch>
@@ -15366,7 +15335,7 @@
                           <pic:cNvPicPr/>
                         </pic:nvPicPr>
                         <pic:blipFill>
-                          <a:blip r:embed="rId14"/>
+                          <a:blip r:embed="rId15"/>
                           <a:stretch>
                             <a:fillRect/>
                           </a:stretch>
@@ -15659,7 +15628,6 @@
           <w:noProof/>
           <w:lang w:eastAsia="es-ES"/>
         </w:rPr>
-        <w:lastRenderedPageBreak/>
         <w:drawing>
           <wp:inline distT="0" distB="0" distL="0" distR="0" wp14:anchorId="3702A4C2" wp14:editId="7B7784CF">
             <wp:extent cx="228600" cy="228600"/>
@@ -15676,7 +15644,7 @@
                     <pic:cNvPicPr/>
                   </pic:nvPicPr>
                   <pic:blipFill>
-                    <a:blip r:embed="rId16"/>
+                    <a:blip r:embed="rId17"/>
                     <a:stretch>
                       <a:fillRect/>
                     </a:stretch>
@@ -16032,6 +16000,7 @@
               <w:pStyle w:val="TableContent"/>
             </w:pPr>
             <w:r>
+              <w:lastRenderedPageBreak/>
               <w:t>Root</w:t>
             </w:r>
           </w:p>
@@ -16417,7 +16386,7 @@
                           <pic:cNvPicPr/>
                         </pic:nvPicPr>
                         <pic:blipFill>
-                          <a:blip r:embed="rId14"/>
+                          <a:blip r:embed="rId15"/>
                           <a:stretch>
                             <a:fillRect/>
                           </a:stretch>
@@ -16717,7 +16686,6 @@
       <w:bookmarkStart w:id="29" w:name="W4WCo9KGAqB6HgoK"/>
       <w:bookmarkStart w:id="30" w:name="_Toc413361496"/>
       <w:r>
-        <w:lastRenderedPageBreak/>
         <w:t>Persistencia</w:t>
       </w:r>
       <w:bookmarkEnd w:id="29"/>
@@ -16748,7 +16716,7 @@
                     <pic:cNvPicPr/>
                   </pic:nvPicPr>
                   <pic:blipFill>
-                    <a:blip r:embed="rId19"/>
+                    <a:blip r:embed="rId20"/>
                     <a:stretch>
                       <a:fillRect/>
                     </a:stretch>
@@ -17009,6 +16977,7 @@
               <w:pStyle w:val="TableContent"/>
             </w:pPr>
             <w:r>
+              <w:lastRenderedPageBreak/>
               <w:t>Shape Presentation Option</w:t>
             </w:r>
           </w:p>
@@ -17140,7 +17109,7 @@
                           <pic:cNvPicPr/>
                         </pic:nvPicPr>
                         <pic:blipFill>
-                          <a:blip r:embed="rId14"/>
+                          <a:blip r:embed="rId15"/>
                           <a:stretch>
                             <a:fillRect/>
                           </a:stretch>
@@ -17254,7 +17223,7 @@
                           <pic:cNvPicPr/>
                         </pic:nvPicPr>
                         <pic:blipFill>
-                          <a:blip r:embed="rId18"/>
+                          <a:blip r:embed="rId19"/>
                           <a:stretch>
                             <a:fillRect/>
                           </a:stretch>
@@ -17368,7 +17337,7 @@
                           <pic:cNvPicPr/>
                         </pic:nvPicPr>
                         <pic:blipFill>
-                          <a:blip r:embed="rId18"/>
+                          <a:blip r:embed="rId19"/>
                           <a:stretch>
                             <a:fillRect/>
                           </a:stretch>
@@ -17482,7 +17451,6 @@
       <w:bookmarkStart w:id="32" w:name="_Toc413361498"/>
       <w:proofErr w:type="spellStart"/>
       <w:r>
-        <w:lastRenderedPageBreak/>
         <w:t>Details</w:t>
       </w:r>
       <w:bookmarkEnd w:id="32"/>
@@ -17513,7 +17481,7 @@
                     <pic:cNvPicPr/>
                   </pic:nvPicPr>
                   <pic:blipFill>
-                    <a:blip r:embed="rId14"/>
+                    <a:blip r:embed="rId15"/>
                     <a:stretch>
                       <a:fillRect/>
                     </a:stretch>
@@ -18139,6 +18107,7 @@
                     <w:pStyle w:val="TableContent"/>
                   </w:pPr>
                   <w:r>
+                    <w:lastRenderedPageBreak/>
                     <w:t>Create Date Time</w:t>
                   </w:r>
                 </w:p>
@@ -18312,7 +18281,7 @@
                           <pic:cNvPicPr/>
                         </pic:nvPicPr>
                         <pic:blipFill>
-                          <a:blip r:embed="rId18"/>
+                          <a:blip r:embed="rId19"/>
                           <a:stretch>
                             <a:fillRect/>
                           </a:stretch>
@@ -18691,7 +18660,7 @@
                           <pic:cNvPicPr/>
                         </pic:nvPicPr>
                         <pic:blipFill>
-                          <a:blip r:embed="rId18"/>
+                          <a:blip r:embed="rId19"/>
                           <a:stretch>
                             <a:fillRect/>
                           </a:stretch>
@@ -18945,7 +18914,6 @@
                     <w:pStyle w:val="TableContent"/>
                   </w:pPr>
                   <w:r>
-                    <w:lastRenderedPageBreak/>
                     <w:t>Last Modified</w:t>
                   </w:r>
                 </w:p>
@@ -19001,7 +18969,7 @@
                     <pic:cNvPicPr/>
                   </pic:nvPicPr>
                   <pic:blipFill>
-                    <a:blip r:embed="rId16"/>
+                    <a:blip r:embed="rId17"/>
                     <a:stretch>
                       <a:fillRect/>
                     </a:stretch>
@@ -19542,6 +19510,7 @@
                     <w:pStyle w:val="TableContent"/>
                   </w:pPr>
                   <w:r>
+                    <w:lastRenderedPageBreak/>
                     <w:t>Author</w:t>
                   </w:r>
                 </w:p>
@@ -19760,7 +19729,7 @@
                           <pic:cNvPicPr/>
                         </pic:nvPicPr>
                         <pic:blipFill>
-                          <a:blip r:embed="rId14"/>
+                          <a:blip r:embed="rId15"/>
                           <a:stretch>
                             <a:fillRect/>
                           </a:stretch>
@@ -20071,7 +20040,7 @@
                     <pic:cNvPicPr/>
                   </pic:nvPicPr>
                   <pic:blipFill>
-                    <a:blip r:embed="rId16"/>
+                    <a:blip r:embed="rId17"/>
                     <a:stretch>
                       <a:fillRect/>
                     </a:stretch>
@@ -20255,7 +20224,6 @@
               <w:pStyle w:val="TableContent"/>
             </w:pPr>
             <w:r>
-              <w:lastRenderedPageBreak/>
               <w:t>Active</w:t>
             </w:r>
           </w:p>
@@ -20841,7 +20809,7 @@
                           <pic:cNvPicPr/>
                         </pic:nvPicPr>
                         <pic:blipFill>
-                          <a:blip r:embed="rId14"/>
+                          <a:blip r:embed="rId15"/>
                           <a:stretch>
                             <a:fillRect/>
                           </a:stretch>
@@ -20930,6 +20898,7 @@
               <w:pStyle w:val="TableContent"/>
             </w:pPr>
             <w:r>
+              <w:lastRenderedPageBreak/>
               <w:t>Project Management</w:t>
             </w:r>
           </w:p>
@@ -21178,7 +21147,7 @@
                     <pic:cNvPicPr/>
                   </pic:nvPicPr>
                   <pic:blipFill>
-                    <a:blip r:embed="rId20"/>
+                    <a:blip r:embed="rId21"/>
                     <a:stretch>
                       <a:fillRect/>
                     </a:stretch>
@@ -21573,7 +21542,7 @@
                           <pic:cNvPicPr/>
                         </pic:nvPicPr>
                         <pic:blipFill>
-                          <a:blip r:embed="rId14"/>
+                          <a:blip r:embed="rId15"/>
                           <a:stretch>
                             <a:fillRect/>
                           </a:stretch>
@@ -21747,7 +21716,7 @@
                           <pic:cNvPicPr/>
                         </pic:nvPicPr>
                         <pic:blipFill>
-                          <a:blip r:embed="rId14"/>
+                          <a:blip r:embed="rId15"/>
                           <a:stretch>
                             <a:fillRect/>
                           </a:stretch>
@@ -21933,7 +21902,7 @@
                           <pic:cNvPicPr/>
                         </pic:nvPicPr>
                         <pic:blipFill>
-                          <a:blip r:embed="rId18"/>
+                          <a:blip r:embed="rId19"/>
                           <a:stretch>
                             <a:fillRect/>
                           </a:stretch>
@@ -22075,7 +22044,7 @@
                           <pic:cNvPicPr/>
                         </pic:nvPicPr>
                         <pic:blipFill>
-                          <a:blip r:embed="rId18"/>
+                          <a:blip r:embed="rId19"/>
                           <a:stretch>
                             <a:fillRect/>
                           </a:stretch>
@@ -22191,7 +22160,7 @@
                           <pic:cNvPicPr/>
                         </pic:nvPicPr>
                         <pic:blipFill>
-                          <a:blip r:embed="rId18"/>
+                          <a:blip r:embed="rId19"/>
                           <a:stretch>
                             <a:fillRect/>
                           </a:stretch>
@@ -22387,7 +22356,7 @@
                           <pic:cNvPicPr/>
                         </pic:nvPicPr>
                         <pic:blipFill>
-                          <a:blip r:embed="rId18"/>
+                          <a:blip r:embed="rId19"/>
                           <a:stretch>
                             <a:fillRect/>
                           </a:stretch>
@@ -22576,7 +22545,7 @@
                     <pic:cNvPicPr/>
                   </pic:nvPicPr>
                   <pic:blipFill>
-                    <a:blip r:embed="rId14"/>
+                    <a:blip r:embed="rId15"/>
                     <a:stretch>
                       <a:fillRect/>
                     </a:stretch>
@@ -23439,7 +23408,7 @@
                           <pic:cNvPicPr/>
                         </pic:nvPicPr>
                         <pic:blipFill>
-                          <a:blip r:embed="rId18"/>
+                          <a:blip r:embed="rId19"/>
                           <a:stretch>
                             <a:fillRect/>
                           </a:stretch>
@@ -23589,7 +23558,7 @@
                           <pic:cNvPicPr/>
                         </pic:nvPicPr>
                         <pic:blipFill>
-                          <a:blip r:embed="rId18"/>
+                          <a:blip r:embed="rId19"/>
                           <a:stretch>
                             <a:fillRect/>
                           </a:stretch>
@@ -23731,7 +23700,7 @@
                     <pic:cNvPicPr/>
                   </pic:nvPicPr>
                   <pic:blipFill>
-                    <a:blip r:embed="rId14"/>
+                    <a:blip r:embed="rId15"/>
                     <a:stretch>
                       <a:fillRect/>
                     </a:stretch>
@@ -24601,7 +24570,7 @@
                           <pic:cNvPicPr/>
                         </pic:nvPicPr>
                         <pic:blipFill>
-                          <a:blip r:embed="rId18"/>
+                          <a:blip r:embed="rId19"/>
                           <a:stretch>
                             <a:fillRect/>
                           </a:stretch>
@@ -24743,7 +24712,7 @@
                           <pic:cNvPicPr/>
                         </pic:nvPicPr>
                         <pic:blipFill>
-                          <a:blip r:embed="rId18"/>
+                          <a:blip r:embed="rId19"/>
                           <a:stretch>
                             <a:fillRect/>
                           </a:stretch>
@@ -24839,7 +24808,7 @@
                     <pic:cNvPicPr/>
                   </pic:nvPicPr>
                   <pic:blipFill>
-                    <a:blip r:embed="rId16"/>
+                    <a:blip r:embed="rId17"/>
                     <a:stretch>
                       <a:fillRect/>
                     </a:stretch>
@@ -25548,7 +25517,7 @@
                     <pic:cNvPicPr/>
                   </pic:nvPicPr>
                   <pic:blipFill>
-                    <a:blip r:embed="rId16"/>
+                    <a:blip r:embed="rId17"/>
                     <a:stretch>
                       <a:fillRect/>
                     </a:stretch>
@@ -26222,7 +26191,7 @@
                     <pic:cNvPicPr/>
                   </pic:nvPicPr>
                   <pic:blipFill>
-                    <a:blip r:embed="rId16"/>
+                    <a:blip r:embed="rId17"/>
                     <a:stretch>
                       <a:fillRect/>
                     </a:stretch>
@@ -26985,7 +26954,7 @@
                     <pic:cNvPicPr/>
                   </pic:nvPicPr>
                   <pic:blipFill>
-                    <a:blip r:embed="rId16"/>
+                    <a:blip r:embed="rId17"/>
                     <a:stretch>
                       <a:fillRect/>
                     </a:stretch>
@@ -32614,7 +32583,7 @@
           </mc:Choice>
           <mc:Fallback>
             <w:pict>
-              <v:shape w14:anchorId="0F424738" id="Cuadro de texto 2" o:spid="_x0000_s1029" type="#_x0000_t202" style="position:absolute;left:0;text-align:left;margin-left:117.45pt;margin-top:106.65pt;width:171.75pt;height:24pt;z-index:251670016;visibility:visible;mso-wrap-style:square;mso-width-percent:0;mso-height-percent:0;mso-wrap-distance-left:9pt;mso-wrap-distance-top:0;mso-wrap-distance-right:9pt;mso-wrap-distance-bottom:0;mso-position-horizontal:absolute;mso-position-horizontal-relative:text;mso-position-vertical:absolute;mso-position-vertical-relative:text;mso-width-percent:0;mso-height-percent:0;mso-width-relative:margin;mso-height-relative:margin;v-text-anchor:top" o:gfxdata="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" filled="f" stroked="f">
+              <v:shape id="Cuadro de texto 2" o:spid="_x0000_s1029" type="#_x0000_t202" style="position:absolute;left:0;text-align:left;margin-left:117.45pt;margin-top:106.65pt;width:171.75pt;height:24pt;z-index:251670016;visibility:visible;mso-wrap-style:square;mso-width-percent:0;mso-height-percent:0;mso-wrap-distance-left:9pt;mso-wrap-distance-top:0;mso-wrap-distance-right:9pt;mso-wrap-distance-bottom:0;mso-position-horizontal:absolute;mso-position-horizontal-relative:text;mso-position-vertical:absolute;mso-position-vertical-relative:text;mso-width-percent:0;mso-height-percent:0;mso-width-relative:margin;mso-height-relative:margin;v-text-anchor:top" o:gfxdata="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" filled="f" stroked="f">
                 <v:textbox>
                   <w:txbxContent>
                     <w:p>
@@ -32659,7 +32628,7 @@
                     <pic:cNvPicPr preferRelativeResize="0"/>
                   </pic:nvPicPr>
                   <pic:blipFill>
-                    <a:blip r:embed="rId21"/>
+                    <a:blip r:embed="rId22"/>
                     <a:srcRect/>
                     <a:stretch>
                       <a:fillRect/>
@@ -33037,7 +33006,7 @@
           </mc:Choice>
           <mc:Fallback>
             <w:pict>
-              <v:shape w14:anchorId="4CC8C1DA" id="_x0000_s1030" type="#_x0000_t202" style="position:absolute;left:0;text-align:left;margin-left:117.45pt;margin-top:47.25pt;width:171.75pt;height:24pt;z-index:251668992;visibility:visible;mso-wrap-style:square;mso-width-percent:0;mso-height-percent:0;mso-wrap-distance-left:9pt;mso-wrap-distance-top:0;mso-wrap-distance-right:9pt;mso-wrap-distance-bottom:0;mso-position-horizontal:absolute;mso-position-horizontal-relative:text;mso-position-vertical:absolute;mso-position-vertical-relative:text;mso-width-percent:0;mso-height-percent:0;mso-width-relative:margin;mso-height-relative:margin;v-text-anchor:top" o:gfxdata="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" filled="f" stroked="f">
+              <v:shape id="_x0000_s1030" type="#_x0000_t202" style="position:absolute;left:0;text-align:left;margin-left:117.45pt;margin-top:47.25pt;width:171.75pt;height:24pt;z-index:251668992;visibility:visible;mso-wrap-style:square;mso-width-percent:0;mso-height-percent:0;mso-wrap-distance-left:9pt;mso-wrap-distance-top:0;mso-wrap-distance-right:9pt;mso-wrap-distance-bottom:0;mso-position-horizontal:absolute;mso-position-horizontal-relative:text;mso-position-vertical:absolute;mso-position-vertical-relative:text;mso-width-percent:0;mso-height-percent:0;mso-width-relative:margin;mso-height-relative:margin;v-text-anchor:top" o:gfxdata="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" filled="f" stroked="f">
                 <v:textbox>
                   <w:txbxContent>
                     <w:p>
@@ -33081,7 +33050,7 @@
                     <pic:cNvPicPr preferRelativeResize="0"/>
                   </pic:nvPicPr>
                   <pic:blipFill>
-                    <a:blip r:embed="rId22"/>
+                    <a:blip r:embed="rId23"/>
                     <a:srcRect/>
                     <a:stretch>
                       <a:fillRect/>
@@ -33329,7 +33298,7 @@
           </mc:Choice>
           <mc:Fallback>
             <w:pict>
-              <v:shape w14:anchorId="609FCE61" id="_x0000_s1031" type="#_x0000_t202" style="position:absolute;left:0;text-align:left;margin-left:79.95pt;margin-top:114.55pt;width:171.75pt;height:24pt;z-index:251671040;visibility:visible;mso-wrap-style:square;mso-width-percent:0;mso-height-percent:0;mso-wrap-distance-left:9pt;mso-wrap-distance-top:0;mso-wrap-distance-right:9pt;mso-wrap-distance-bottom:0;mso-position-horizontal:absolute;mso-position-horizontal-relative:text;mso-position-vertical:absolute;mso-position-vertical-relative:text;mso-width-percent:0;mso-height-percent:0;mso-width-relative:margin;mso-height-relative:margin;v-text-anchor:top" o:gfxdata="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" filled="f" stroked="f">
+              <v:shape id="_x0000_s1031" type="#_x0000_t202" style="position:absolute;left:0;text-align:left;margin-left:79.95pt;margin-top:114.55pt;width:171.75pt;height:24pt;z-index:251671040;visibility:visible;mso-wrap-style:square;mso-width-percent:0;mso-height-percent:0;mso-wrap-distance-left:9pt;mso-wrap-distance-top:0;mso-wrap-distance-right:9pt;mso-wrap-distance-bottom:0;mso-position-horizontal:absolute;mso-position-horizontal-relative:text;mso-position-vertical:absolute;mso-position-vertical-relative:text;mso-width-percent:0;mso-height-percent:0;mso-width-relative:margin;mso-height-relative:margin;v-text-anchor:top" o:gfxdata="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" filled="f" stroked="f">
                 <v:textbox>
                   <w:txbxContent>
                     <w:p>
@@ -33382,7 +33351,7 @@
                     <pic:cNvPicPr preferRelativeResize="0"/>
                   </pic:nvPicPr>
                   <pic:blipFill>
-                    <a:blip r:embed="rId23"/>
+                    <a:blip r:embed="rId24"/>
                     <a:srcRect/>
                     <a:stretch>
                       <a:fillRect/>
@@ -33517,7 +33486,7 @@
           </mc:Choice>
           <mc:Fallback>
             <w:pict>
-              <v:shape w14:anchorId="2C533DAD" id="_x0000_s1032" type="#_x0000_t202" style="position:absolute;margin-left:61.95pt;margin-top:75.25pt;width:171.75pt;height:24pt;z-index:251672064;visibility:visible;mso-wrap-style:square;mso-width-percent:0;mso-height-percent:0;mso-wrap-distance-left:9pt;mso-wrap-distance-top:0;mso-wrap-distance-right:9pt;mso-wrap-distance-bottom:0;mso-position-horizontal:absolute;mso-position-horizontal-relative:text;mso-position-vertical:absolute;mso-position-vertical-relative:text;mso-width-percent:0;mso-height-percent:0;mso-width-relative:margin;mso-height-relative:margin;v-text-anchor:top" o:gfxdata="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" filled="f" stroked="f">
+              <v:shape id="_x0000_s1032" type="#_x0000_t202" style="position:absolute;margin-left:61.95pt;margin-top:75.25pt;width:171.75pt;height:24pt;z-index:251672064;visibility:visible;mso-wrap-style:square;mso-width-percent:0;mso-height-percent:0;mso-wrap-distance-left:9pt;mso-wrap-distance-top:0;mso-wrap-distance-right:9pt;mso-wrap-distance-bottom:0;mso-position-horizontal:absolute;mso-position-horizontal-relative:text;mso-position-vertical:absolute;mso-position-vertical-relative:text;mso-width-percent:0;mso-height-percent:0;mso-width-relative:margin;mso-height-relative:margin;v-text-anchor:top" o:gfxdata="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" filled="f" stroked="f">
                 <v:textbox>
                   <w:txbxContent>
                     <w:p>
@@ -33570,7 +33539,7 @@
                     <pic:cNvPicPr preferRelativeResize="0"/>
                   </pic:nvPicPr>
                   <pic:blipFill>
-                    <a:blip r:embed="rId24"/>
+                    <a:blip r:embed="rId25"/>
                     <a:srcRect/>
                     <a:stretch>
                       <a:fillRect/>
@@ -33716,7 +33685,7 @@
           </mc:Choice>
           <mc:Fallback>
             <w:pict>
-              <v:shape w14:anchorId="3EB137CA" id="_x0000_s1033" type="#_x0000_t202" style="position:absolute;left:0;text-align:left;margin-left:71.7pt;margin-top:70.55pt;width:171.75pt;height:24pt;z-index:251673088;visibility:visible;mso-wrap-style:square;mso-width-percent:0;mso-height-percent:0;mso-wrap-distance-left:9pt;mso-wrap-distance-top:0;mso-wrap-distance-right:9pt;mso-wrap-distance-bottom:0;mso-position-horizontal:absolute;mso-position-horizontal-relative:text;mso-position-vertical:absolute;mso-position-vertical-relative:text;mso-width-percent:0;mso-height-percent:0;mso-width-relative:margin;mso-height-relative:margin;v-text-anchor:top" o:gfxdata="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" filled="f" stroked="f">
+              <v:shape id="_x0000_s1033" type="#_x0000_t202" style="position:absolute;left:0;text-align:left;margin-left:71.7pt;margin-top:70.55pt;width:171.75pt;height:24pt;z-index:251673088;visibility:visible;mso-wrap-style:square;mso-width-percent:0;mso-height-percent:0;mso-wrap-distance-left:9pt;mso-wrap-distance-top:0;mso-wrap-distance-right:9pt;mso-wrap-distance-bottom:0;mso-position-horizontal:absolute;mso-position-horizontal-relative:text;mso-position-vertical:absolute;mso-position-vertical-relative:text;mso-width-percent:0;mso-height-percent:0;mso-width-relative:margin;mso-height-relative:margin;v-text-anchor:top" o:gfxdata="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" filled="f" stroked="f">
                 <v:textbox>
                   <w:txbxContent>
                     <w:p>
@@ -33766,7 +33735,7 @@
                     <pic:cNvPicPr preferRelativeResize="0"/>
                   </pic:nvPicPr>
                   <pic:blipFill>
-                    <a:blip r:embed="rId25"/>
+                    <a:blip r:embed="rId26"/>
                     <a:srcRect/>
                     <a:stretch>
                       <a:fillRect/>
@@ -33912,7 +33881,7 @@
                     <pic:cNvPicPr/>
                   </pic:nvPicPr>
                   <pic:blipFill>
-                    <a:blip r:embed="rId26"/>
+                    <a:blip r:embed="rId27"/>
                     <a:stretch>
                       <a:fillRect/>
                     </a:stretch>
@@ -33987,7 +33956,7 @@
                     <pic:cNvPicPr/>
                   </pic:nvPicPr>
                   <pic:blipFill>
-                    <a:blip r:embed="rId27"/>
+                    <a:blip r:embed="rId28"/>
                     <a:stretch>
                       <a:fillRect/>
                     </a:stretch>
@@ -34033,7 +34002,7 @@
       <w:r>
         <w:t xml:space="preserve">En el caso de no disponer del entorno Eclipse deberá descargarlo desde el siguiente sitio: </w:t>
       </w:r>
-      <w:hyperlink r:id="rId28" w:history="1">
+      <w:hyperlink r:id="rId29" w:history="1">
         <w:r>
           <w:rPr>
             <w:rStyle w:val="Hipervnculo"/>
@@ -34070,7 +34039,7 @@
       <w:r>
         <w:t xml:space="preserve"> “</w:t>
       </w:r>
-      <w:hyperlink r:id="rId29" w:history="1">
+      <w:hyperlink r:id="rId30" w:history="1">
         <w:r>
           <w:rPr>
             <w:rStyle w:val="Hipervnculo"/>
@@ -34112,7 +34081,7 @@
       <w:r>
         <w:t xml:space="preserve"> “</w:t>
       </w:r>
-      <w:hyperlink r:id="rId30" w:history="1">
+      <w:hyperlink r:id="rId31" w:history="1">
         <w:r>
           <w:rPr>
             <w:rStyle w:val="Hipervnculo"/>
@@ -34189,7 +34158,7 @@
                     <pic:cNvPicPr/>
                   </pic:nvPicPr>
                   <pic:blipFill>
-                    <a:blip r:embed="rId31"/>
+                    <a:blip r:embed="rId32"/>
                     <a:stretch>
                       <a:fillRect/>
                     </a:stretch>
@@ -34254,7 +34223,7 @@
       <w:r>
         <w:t>: “</w:t>
       </w:r>
-      <w:hyperlink r:id="rId32" w:tgtFrame="_blank" w:history="1">
+      <w:hyperlink r:id="rId33" w:tgtFrame="_blank" w:history="1">
         <w:r>
           <w:rPr>
             <w:rStyle w:val="CdigoHTML"/>
@@ -34339,7 +34308,7 @@
       <w:r>
         <w:t xml:space="preserve"> desde aquí </w:t>
       </w:r>
-      <w:hyperlink r:id="rId33" w:history="1">
+      <w:hyperlink r:id="rId34" w:history="1">
         <w:r>
           <w:rPr>
             <w:rStyle w:val="Hipervnculo"/>
@@ -34615,7 +34584,7 @@
                     <pic:cNvPicPr/>
                   </pic:nvPicPr>
                   <pic:blipFill>
-                    <a:blip r:embed="rId34"/>
+                    <a:blip r:embed="rId35"/>
                     <a:stretch>
                       <a:fillRect/>
                     </a:stretch>
@@ -35110,7 +35079,7 @@
                     <pic:cNvPicPr/>
                   </pic:nvPicPr>
                   <pic:blipFill>
-                    <a:blip r:embed="rId35"/>
+                    <a:blip r:embed="rId36"/>
                     <a:stretch>
                       <a:fillRect/>
                     </a:stretch>
@@ -35179,8 +35148,8 @@
     </w:p>
     <w:p/>
     <w:sectPr>
-      <w:footerReference w:type="default" r:id="rId36"/>
-      <w:footerReference w:type="first" r:id="rId37"/>
+      <w:footerReference w:type="default" r:id="rId37"/>
+      <w:footerReference w:type="first" r:id="rId38"/>
       <w:pgSz w:w="11906" w:h="16838"/>
       <w:pgMar w:top="1417" w:right="1701" w:bottom="1417" w:left="1701" w:header="0" w:footer="0" w:gutter="0"/>
       <w:pgNumType w:start="0"/>
@@ -35194,7 +35163,7 @@
 </file>
 
 <file path=word/endnotes.xml><?xml version="1.0" encoding="utf-8"?>
-<w:endnotes xmlns:wpc="http://schemas.microsoft.com/office/word/2010/wordprocessingCanvas" xmlns:mc="http://schemas.openxmlformats.org/markup-compatibility/2006" xmlns:o="urn:schemas-microsoft-com:office:office" xmlns:r="http://schemas.openxmlformats.org/officeDocument/2006/relationships" xmlns:m="http://schemas.openxmlformats.org/officeDocument/2006/math" xmlns:v="urn:schemas-microsoft-com:vml" xmlns:wp14="http://schemas.microsoft.com/office/word/2010/wordprocessingDrawing" xmlns:wp="http://schemas.openxmlformats.org/drawingml/2006/wordprocessingDrawing" xmlns:w10="urn:schemas-microsoft-com:office:word" xmlns:w="http://schemas.openxmlformats.org/wordprocessingml/2006/main" xmlns:w14="http://schemas.microsoft.com/office/word/2010/wordml" xmlns:w15="http://schemas.microsoft.com/office/word/2012/wordml" xmlns:wpg="http://schemas.microsoft.com/office/word/2010/wordprocessingGroup" xmlns:wpi="http://schemas.microsoft.com/office/word/2010/wordprocessingInk" xmlns:wne="http://schemas.microsoft.com/office/word/2006/wordml" xmlns:wps="http://schemas.microsoft.com/office/word/2010/wordprocessingShape" mc:Ignorable="w14 w15 wp14">
+<w:endnotes xmlns:wpc="http://schemas.microsoft.com/office/word/2010/wordprocessingCanvas" xmlns:mc="http://schemas.openxmlformats.org/markup-compatibility/2006" xmlns:o="urn:schemas-microsoft-com:office:office" xmlns:r="http://schemas.openxmlformats.org/officeDocument/2006/relationships" xmlns:m="http://schemas.openxmlformats.org/officeDocument/2006/math" xmlns:v="urn:schemas-microsoft-com:vml" xmlns:wp14="http://schemas.microsoft.com/office/word/2010/wordprocessingDrawing" xmlns:wp="http://schemas.openxmlformats.org/drawingml/2006/wordprocessingDrawing" xmlns:w10="urn:schemas-microsoft-com:office:word" xmlns:w="http://schemas.openxmlformats.org/wordprocessingml/2006/main" xmlns:w14="http://schemas.microsoft.com/office/word/2010/wordml" xmlns:wpg="http://schemas.microsoft.com/office/word/2010/wordprocessingGroup" xmlns:wpi="http://schemas.microsoft.com/office/word/2010/wordprocessingInk" xmlns:wne="http://schemas.microsoft.com/office/word/2006/wordml" xmlns:wps="http://schemas.microsoft.com/office/word/2010/wordprocessingShape" mc:Ignorable="w14 wp14">
   <w:endnote w:type="separator" w:id="-1">
     <w:p>
       <w:pPr>
@@ -35219,7 +35188,7 @@
 </file>
 
 <file path=word/footer1.xml><?xml version="1.0" encoding="utf-8"?>
-<w:ftr xmlns:wpc="http://schemas.microsoft.com/office/word/2010/wordprocessingCanvas" xmlns:mc="http://schemas.openxmlformats.org/markup-compatibility/2006" xmlns:o="urn:schemas-microsoft-com:office:office" xmlns:r="http://schemas.openxmlformats.org/officeDocument/2006/relationships" xmlns:m="http://schemas.openxmlformats.org/officeDocument/2006/math" xmlns:v="urn:schemas-microsoft-com:vml" xmlns:wp14="http://schemas.microsoft.com/office/word/2010/wordprocessingDrawing" xmlns:wp="http://schemas.openxmlformats.org/drawingml/2006/wordprocessingDrawing" xmlns:w10="urn:schemas-microsoft-com:office:word" xmlns:w="http://schemas.openxmlformats.org/wordprocessingml/2006/main" xmlns:w14="http://schemas.microsoft.com/office/word/2010/wordml" xmlns:w15="http://schemas.microsoft.com/office/word/2012/wordml" xmlns:wpg="http://schemas.microsoft.com/office/word/2010/wordprocessingGroup" xmlns:wpi="http://schemas.microsoft.com/office/word/2010/wordprocessingInk" xmlns:wne="http://schemas.microsoft.com/office/word/2006/wordml" xmlns:wps="http://schemas.microsoft.com/office/word/2010/wordprocessingShape" mc:Ignorable="w14 w15 wp14">
+<w:ftr xmlns:wpc="http://schemas.microsoft.com/office/word/2010/wordprocessingCanvas" xmlns:mc="http://schemas.openxmlformats.org/markup-compatibility/2006" xmlns:o="urn:schemas-microsoft-com:office:office" xmlns:r="http://schemas.openxmlformats.org/officeDocument/2006/relationships" xmlns:m="http://schemas.openxmlformats.org/officeDocument/2006/math" xmlns:v="urn:schemas-microsoft-com:vml" xmlns:wp14="http://schemas.microsoft.com/office/word/2010/wordprocessingDrawing" xmlns:wp="http://schemas.openxmlformats.org/drawingml/2006/wordprocessingDrawing" xmlns:w10="urn:schemas-microsoft-com:office:word" xmlns:w="http://schemas.openxmlformats.org/wordprocessingml/2006/main" xmlns:w14="http://schemas.microsoft.com/office/word/2010/wordml" xmlns:wpg="http://schemas.microsoft.com/office/word/2010/wordprocessingGroup" xmlns:wpi="http://schemas.microsoft.com/office/word/2010/wordprocessingInk" xmlns:wne="http://schemas.microsoft.com/office/word/2006/wordml" xmlns:wps="http://schemas.microsoft.com/office/word/2010/wordprocessingShape" mc:Ignorable="w14 wp14">
   <w:p>
     <w:pPr>
       <w:pStyle w:val="Piedepgina"/>
@@ -35256,7 +35225,7 @@
         <w:noProof/>
         <w:color w:val="5B9BD5" w:themeColor="accent1"/>
       </w:rPr>
-      <w:t>14</w:t>
+      <w:t>3</w:t>
     </w:r>
     <w:r>
       <w:rPr>
@@ -35275,7 +35244,7 @@
 </file>
 
 <file path=word/footer2.xml><?xml version="1.0" encoding="utf-8"?>
-<w:ftr xmlns:wpc="http://schemas.microsoft.com/office/word/2010/wordprocessingCanvas" xmlns:mc="http://schemas.openxmlformats.org/markup-compatibility/2006" xmlns:o="urn:schemas-microsoft-com:office:office" xmlns:r="http://schemas.openxmlformats.org/officeDocument/2006/relationships" xmlns:m="http://schemas.openxmlformats.org/officeDocument/2006/math" xmlns:v="urn:schemas-microsoft-com:vml" xmlns:wp14="http://schemas.microsoft.com/office/word/2010/wordprocessingDrawing" xmlns:wp="http://schemas.openxmlformats.org/drawingml/2006/wordprocessingDrawing" xmlns:w10="urn:schemas-microsoft-com:office:word" xmlns:w="http://schemas.openxmlformats.org/wordprocessingml/2006/main" xmlns:w14="http://schemas.microsoft.com/office/word/2010/wordml" xmlns:w15="http://schemas.microsoft.com/office/word/2012/wordml" xmlns:wpg="http://schemas.microsoft.com/office/word/2010/wordprocessingGroup" xmlns:wpi="http://schemas.microsoft.com/office/word/2010/wordprocessingInk" xmlns:wne="http://schemas.microsoft.com/office/word/2006/wordml" xmlns:wps="http://schemas.microsoft.com/office/word/2010/wordprocessingShape" mc:Ignorable="w14 w15 wp14">
+<w:ftr xmlns:wpc="http://schemas.microsoft.com/office/word/2010/wordprocessingCanvas" xmlns:mc="http://schemas.openxmlformats.org/markup-compatibility/2006" xmlns:o="urn:schemas-microsoft-com:office:office" xmlns:r="http://schemas.openxmlformats.org/officeDocument/2006/relationships" xmlns:m="http://schemas.openxmlformats.org/officeDocument/2006/math" xmlns:v="urn:schemas-microsoft-com:vml" xmlns:wp14="http://schemas.microsoft.com/office/word/2010/wordprocessingDrawing" xmlns:wp="http://schemas.openxmlformats.org/drawingml/2006/wordprocessingDrawing" xmlns:w10="urn:schemas-microsoft-com:office:word" xmlns:w="http://schemas.openxmlformats.org/wordprocessingml/2006/main" xmlns:w14="http://schemas.microsoft.com/office/word/2010/wordml" xmlns:wpg="http://schemas.microsoft.com/office/word/2010/wordprocessingGroup" xmlns:wpi="http://schemas.microsoft.com/office/word/2010/wordprocessingInk" xmlns:wne="http://schemas.microsoft.com/office/word/2006/wordml" xmlns:wps="http://schemas.microsoft.com/office/word/2010/wordprocessingShape" mc:Ignorable="w14 wp14">
   <w:p>
     <w:pPr>
       <w:pStyle w:val="Piedepgina"/>
@@ -35295,7 +35264,7 @@
 </file>
 
 <file path=word/footnotes.xml><?xml version="1.0" encoding="utf-8"?>
-<w:footnotes xmlns:wpc="http://schemas.microsoft.com/office/word/2010/wordprocessingCanvas" xmlns:mc="http://schemas.openxmlformats.org/markup-compatibility/2006" xmlns:o="urn:schemas-microsoft-com:office:office" xmlns:r="http://schemas.openxmlformats.org/officeDocument/2006/relationships" xmlns:m="http://schemas.openxmlformats.org/officeDocument/2006/math" xmlns:v="urn:schemas-microsoft-com:vml" xmlns:wp14="http://schemas.microsoft.com/office/word/2010/wordprocessingDrawing" xmlns:wp="http://schemas.openxmlformats.org/drawingml/2006/wordprocessingDrawing" xmlns:w10="urn:schemas-microsoft-com:office:word" xmlns:w="http://schemas.openxmlformats.org/wordprocessingml/2006/main" xmlns:w14="http://schemas.microsoft.com/office/word/2010/wordml" xmlns:w15="http://schemas.microsoft.com/office/word/2012/wordml" xmlns:wpg="http://schemas.microsoft.com/office/word/2010/wordprocessingGroup" xmlns:wpi="http://schemas.microsoft.com/office/word/2010/wordprocessingInk" xmlns:wne="http://schemas.microsoft.com/office/word/2006/wordml" xmlns:wps="http://schemas.microsoft.com/office/word/2010/wordprocessingShape" mc:Ignorable="w14 w15 wp14">
+<w:footnotes xmlns:wpc="http://schemas.microsoft.com/office/word/2010/wordprocessingCanvas" xmlns:mc="http://schemas.openxmlformats.org/markup-compatibility/2006" xmlns:o="urn:schemas-microsoft-com:office:office" xmlns:r="http://schemas.openxmlformats.org/officeDocument/2006/relationships" xmlns:m="http://schemas.openxmlformats.org/officeDocument/2006/math" xmlns:v="urn:schemas-microsoft-com:vml" xmlns:wp14="http://schemas.microsoft.com/office/word/2010/wordprocessingDrawing" xmlns:wp="http://schemas.openxmlformats.org/drawingml/2006/wordprocessingDrawing" xmlns:w10="urn:schemas-microsoft-com:office:word" xmlns:w="http://schemas.openxmlformats.org/wordprocessingml/2006/main" xmlns:w14="http://schemas.microsoft.com/office/word/2010/wordml" xmlns:wpg="http://schemas.microsoft.com/office/word/2010/wordprocessingGroup" xmlns:wpi="http://schemas.microsoft.com/office/word/2010/wordprocessingInk" xmlns:wne="http://schemas.microsoft.com/office/word/2006/wordml" xmlns:wps="http://schemas.microsoft.com/office/word/2010/wordprocessingShape" mc:Ignorable="w14 wp14">
   <w:footnote w:type="separator" w:id="-1">
     <w:p>
       <w:pPr>
@@ -35320,7 +35289,7 @@
 </file>
 
 <file path=word/numbering.xml><?xml version="1.0" encoding="utf-8"?>
-<w:numbering xmlns:wpc="http://schemas.microsoft.com/office/word/2010/wordprocessingCanvas" xmlns:mc="http://schemas.openxmlformats.org/markup-compatibility/2006" xmlns:o="urn:schemas-microsoft-com:office:office" xmlns:r="http://schemas.openxmlformats.org/officeDocument/2006/relationships" xmlns:m="http://schemas.openxmlformats.org/officeDocument/2006/math" xmlns:v="urn:schemas-microsoft-com:vml" xmlns:wp14="http://schemas.microsoft.com/office/word/2010/wordprocessingDrawing" xmlns:wp="http://schemas.openxmlformats.org/drawingml/2006/wordprocessingDrawing" xmlns:w10="urn:schemas-microsoft-com:office:word" xmlns:w="http://schemas.openxmlformats.org/wordprocessingml/2006/main" xmlns:w14="http://schemas.microsoft.com/office/word/2010/wordml" xmlns:w15="http://schemas.microsoft.com/office/word/2012/wordml" xmlns:wpg="http://schemas.microsoft.com/office/word/2010/wordprocessingGroup" xmlns:wpi="http://schemas.microsoft.com/office/word/2010/wordprocessingInk" xmlns:wne="http://schemas.microsoft.com/office/word/2006/wordml" xmlns:wps="http://schemas.microsoft.com/office/word/2010/wordprocessingShape" mc:Ignorable="w14 w15 wp14">
+<w:numbering xmlns:wpc="http://schemas.microsoft.com/office/word/2010/wordprocessingCanvas" xmlns:mc="http://schemas.openxmlformats.org/markup-compatibility/2006" xmlns:o="urn:schemas-microsoft-com:office:office" xmlns:r="http://schemas.openxmlformats.org/officeDocument/2006/relationships" xmlns:m="http://schemas.openxmlformats.org/officeDocument/2006/math" xmlns:v="urn:schemas-microsoft-com:vml" xmlns:wp14="http://schemas.microsoft.com/office/word/2010/wordprocessingDrawing" xmlns:wp="http://schemas.openxmlformats.org/drawingml/2006/wordprocessingDrawing" xmlns:w10="urn:schemas-microsoft-com:office:word" xmlns:w="http://schemas.openxmlformats.org/wordprocessingml/2006/main" xmlns:w14="http://schemas.microsoft.com/office/word/2010/wordml" xmlns:wpg="http://schemas.microsoft.com/office/word/2010/wordprocessingGroup" xmlns:wpi="http://schemas.microsoft.com/office/word/2010/wordprocessingInk" xmlns:wne="http://schemas.microsoft.com/office/word/2006/wordml" xmlns:wps="http://schemas.microsoft.com/office/word/2010/wordprocessingShape" mc:Ignorable="w14 wp14">
   <w:abstractNum w:abstractNumId="0">
     <w:nsid w:val="02C01F49"/>
     <w:multiLevelType w:val="hybridMultilevel"/>
@@ -36127,6 +36096,232 @@
     </w:lvl>
   </w:abstractNum>
   <w:abstractNum w:abstractNumId="8">
+    <w:nsid w:val="40DC6935"/>
+    <w:multiLevelType w:val="hybridMultilevel"/>
+    <w:tmpl w:val="E77C3D0A"/>
+    <w:lvl w:ilvl="0" w:tplc="0C0A0001">
+      <w:start w:val="1"/>
+      <w:numFmt w:val="bullet"/>
+      <w:lvlText w:val=""/>
+      <w:lvlJc w:val="left"/>
+      <w:pPr>
+        <w:ind w:left="1068" w:hanging="360"/>
+      </w:pPr>
+      <w:rPr>
+        <w:rFonts w:ascii="Symbol" w:hAnsi="Symbol" w:hint="default"/>
+      </w:rPr>
+    </w:lvl>
+    <w:lvl w:ilvl="1" w:tplc="0C0A0003" w:tentative="1">
+      <w:start w:val="1"/>
+      <w:numFmt w:val="bullet"/>
+      <w:lvlText w:val="o"/>
+      <w:lvlJc w:val="left"/>
+      <w:pPr>
+        <w:ind w:left="1788" w:hanging="360"/>
+      </w:pPr>
+      <w:rPr>
+        <w:rFonts w:ascii="Courier New" w:hAnsi="Courier New" w:cs="Courier New" w:hint="default"/>
+      </w:rPr>
+    </w:lvl>
+    <w:lvl w:ilvl="2" w:tplc="0C0A0005" w:tentative="1">
+      <w:start w:val="1"/>
+      <w:numFmt w:val="bullet"/>
+      <w:lvlText w:val=""/>
+      <w:lvlJc w:val="left"/>
+      <w:pPr>
+        <w:ind w:left="2508" w:hanging="360"/>
+      </w:pPr>
+      <w:rPr>
+        <w:rFonts w:ascii="Wingdings" w:hAnsi="Wingdings" w:hint="default"/>
+      </w:rPr>
+    </w:lvl>
+    <w:lvl w:ilvl="3" w:tplc="0C0A0001" w:tentative="1">
+      <w:start w:val="1"/>
+      <w:numFmt w:val="bullet"/>
+      <w:lvlText w:val=""/>
+      <w:lvlJc w:val="left"/>
+      <w:pPr>
+        <w:ind w:left="3228" w:hanging="360"/>
+      </w:pPr>
+      <w:rPr>
+        <w:rFonts w:ascii="Symbol" w:hAnsi="Symbol" w:hint="default"/>
+      </w:rPr>
+    </w:lvl>
+    <w:lvl w:ilvl="4" w:tplc="0C0A0003" w:tentative="1">
+      <w:start w:val="1"/>
+      <w:numFmt w:val="bullet"/>
+      <w:lvlText w:val="o"/>
+      <w:lvlJc w:val="left"/>
+      <w:pPr>
+        <w:ind w:left="3948" w:hanging="360"/>
+      </w:pPr>
+      <w:rPr>
+        <w:rFonts w:ascii="Courier New" w:hAnsi="Courier New" w:cs="Courier New" w:hint="default"/>
+      </w:rPr>
+    </w:lvl>
+    <w:lvl w:ilvl="5" w:tplc="0C0A0005" w:tentative="1">
+      <w:start w:val="1"/>
+      <w:numFmt w:val="bullet"/>
+      <w:lvlText w:val=""/>
+      <w:lvlJc w:val="left"/>
+      <w:pPr>
+        <w:ind w:left="4668" w:hanging="360"/>
+      </w:pPr>
+      <w:rPr>
+        <w:rFonts w:ascii="Wingdings" w:hAnsi="Wingdings" w:hint="default"/>
+      </w:rPr>
+    </w:lvl>
+    <w:lvl w:ilvl="6" w:tplc="0C0A0001" w:tentative="1">
+      <w:start w:val="1"/>
+      <w:numFmt w:val="bullet"/>
+      <w:lvlText w:val=""/>
+      <w:lvlJc w:val="left"/>
+      <w:pPr>
+        <w:ind w:left="5388" w:hanging="360"/>
+      </w:pPr>
+      <w:rPr>
+        <w:rFonts w:ascii="Symbol" w:hAnsi="Symbol" w:hint="default"/>
+      </w:rPr>
+    </w:lvl>
+    <w:lvl w:ilvl="7" w:tplc="0C0A0003" w:tentative="1">
+      <w:start w:val="1"/>
+      <w:numFmt w:val="bullet"/>
+      <w:lvlText w:val="o"/>
+      <w:lvlJc w:val="left"/>
+      <w:pPr>
+        <w:ind w:left="6108" w:hanging="360"/>
+      </w:pPr>
+      <w:rPr>
+        <w:rFonts w:ascii="Courier New" w:hAnsi="Courier New" w:cs="Courier New" w:hint="default"/>
+      </w:rPr>
+    </w:lvl>
+    <w:lvl w:ilvl="8" w:tplc="0C0A0005" w:tentative="1">
+      <w:start w:val="1"/>
+      <w:numFmt w:val="bullet"/>
+      <w:lvlText w:val=""/>
+      <w:lvlJc w:val="left"/>
+      <w:pPr>
+        <w:ind w:left="6828" w:hanging="360"/>
+      </w:pPr>
+      <w:rPr>
+        <w:rFonts w:ascii="Wingdings" w:hAnsi="Wingdings" w:hint="default"/>
+      </w:rPr>
+    </w:lvl>
+  </w:abstractNum>
+  <w:abstractNum w:abstractNumId="9">
+    <w:nsid w:val="41535CE5"/>
+    <w:multiLevelType w:val="hybridMultilevel"/>
+    <w:tmpl w:val="7C3A3C08"/>
+    <w:lvl w:ilvl="0" w:tplc="0C0A000F">
+      <w:start w:val="1"/>
+      <w:numFmt w:val="decimal"/>
+      <w:lvlText w:val="%1."/>
+      <w:lvlJc w:val="left"/>
+      <w:pPr>
+        <w:ind w:left="4320" w:hanging="360"/>
+      </w:pPr>
+      <w:rPr>
+        <w:rFonts w:hint="default"/>
+      </w:rPr>
+    </w:lvl>
+    <w:lvl w:ilvl="1" w:tplc="0C0A0003">
+      <w:start w:val="1"/>
+      <w:numFmt w:val="bullet"/>
+      <w:lvlText w:val="o"/>
+      <w:lvlJc w:val="left"/>
+      <w:pPr>
+        <w:ind w:left="5040" w:hanging="360"/>
+      </w:pPr>
+      <w:rPr>
+        <w:rFonts w:ascii="Courier New" w:hAnsi="Courier New" w:cs="Courier New" w:hint="default"/>
+      </w:rPr>
+    </w:lvl>
+    <w:lvl w:ilvl="2" w:tplc="0C0A0005">
+      <w:start w:val="1"/>
+      <w:numFmt w:val="bullet"/>
+      <w:lvlText w:val=""/>
+      <w:lvlJc w:val="left"/>
+      <w:pPr>
+        <w:ind w:left="5760" w:hanging="360"/>
+      </w:pPr>
+      <w:rPr>
+        <w:rFonts w:ascii="Wingdings" w:hAnsi="Wingdings" w:hint="default"/>
+      </w:rPr>
+    </w:lvl>
+    <w:lvl w:ilvl="3" w:tplc="0C0A0001">
+      <w:start w:val="1"/>
+      <w:numFmt w:val="bullet"/>
+      <w:lvlText w:val=""/>
+      <w:lvlJc w:val="left"/>
+      <w:pPr>
+        <w:ind w:left="6480" w:hanging="360"/>
+      </w:pPr>
+      <w:rPr>
+        <w:rFonts w:ascii="Symbol" w:hAnsi="Symbol" w:hint="default"/>
+      </w:rPr>
+    </w:lvl>
+    <w:lvl w:ilvl="4" w:tplc="0C0A0003">
+      <w:start w:val="1"/>
+      <w:numFmt w:val="bullet"/>
+      <w:lvlText w:val="o"/>
+      <w:lvlJc w:val="left"/>
+      <w:pPr>
+        <w:ind w:left="7200" w:hanging="360"/>
+      </w:pPr>
+      <w:rPr>
+        <w:rFonts w:ascii="Courier New" w:hAnsi="Courier New" w:cs="Courier New" w:hint="default"/>
+      </w:rPr>
+    </w:lvl>
+    <w:lvl w:ilvl="5" w:tplc="0C0A0005">
+      <w:start w:val="1"/>
+      <w:numFmt w:val="bullet"/>
+      <w:lvlText w:val=""/>
+      <w:lvlJc w:val="left"/>
+      <w:pPr>
+        <w:ind w:left="7920" w:hanging="360"/>
+      </w:pPr>
+      <w:rPr>
+        <w:rFonts w:ascii="Wingdings" w:hAnsi="Wingdings" w:hint="default"/>
+      </w:rPr>
+    </w:lvl>
+    <w:lvl w:ilvl="6" w:tplc="0C0A0001">
+      <w:start w:val="1"/>
+      <w:numFmt w:val="bullet"/>
+      <w:lvlText w:val=""/>
+      <w:lvlJc w:val="left"/>
+      <w:pPr>
+        <w:ind w:left="8640" w:hanging="360"/>
+      </w:pPr>
+      <w:rPr>
+        <w:rFonts w:ascii="Symbol" w:hAnsi="Symbol" w:hint="default"/>
+      </w:rPr>
+    </w:lvl>
+    <w:lvl w:ilvl="7" w:tplc="0C0A0003">
+      <w:start w:val="1"/>
+      <w:numFmt w:val="bullet"/>
+      <w:lvlText w:val="o"/>
+      <w:lvlJc w:val="left"/>
+      <w:pPr>
+        <w:ind w:left="9360" w:hanging="360"/>
+      </w:pPr>
+      <w:rPr>
+        <w:rFonts w:ascii="Courier New" w:hAnsi="Courier New" w:cs="Courier New" w:hint="default"/>
+      </w:rPr>
+    </w:lvl>
+    <w:lvl w:ilvl="8" w:tplc="0C0A0005">
+      <w:start w:val="1"/>
+      <w:numFmt w:val="bullet"/>
+      <w:lvlText w:val=""/>
+      <w:lvlJc w:val="left"/>
+      <w:pPr>
+        <w:ind w:left="10080" w:hanging="360"/>
+      </w:pPr>
+      <w:rPr>
+        <w:rFonts w:ascii="Wingdings" w:hAnsi="Wingdings" w:hint="default"/>
+      </w:rPr>
+    </w:lvl>
+  </w:abstractNum>
+  <w:abstractNum w:abstractNumId="10">
     <w:nsid w:val="435A2844"/>
     <w:multiLevelType w:val="hybridMultilevel"/>
     <w:tmpl w:val="88908582"/>
@@ -36239,7 +36434,7 @@
       </w:rPr>
     </w:lvl>
   </w:abstractNum>
-  <w:abstractNum w:abstractNumId="9">
+  <w:abstractNum w:abstractNumId="11">
     <w:nsid w:val="475F3EBD"/>
     <w:multiLevelType w:val="multilevel"/>
     <w:tmpl w:val="30929968"/>
@@ -36379,23 +36574,23 @@
       </w:rPr>
     </w:lvl>
   </w:abstractNum>
-  <w:abstractNum w:abstractNumId="10">
+  <w:abstractNum w:abstractNumId="12">
     <w:nsid w:val="48191EC6"/>
     <w:multiLevelType w:val="hybridMultilevel"/>
-    <w:tmpl w:val="57247F34"/>
-    <w:lvl w:ilvl="0" w:tplc="0C0A0001">
+    <w:tmpl w:val="7C3A3C08"/>
+    <w:lvl w:ilvl="0" w:tplc="0C0A000F">
       <w:start w:val="1"/>
-      <w:numFmt w:val="bullet"/>
-      <w:lvlText w:val=""/>
+      <w:numFmt w:val="decimal"/>
+      <w:lvlText w:val="%1."/>
       <w:lvlJc w:val="left"/>
       <w:pPr>
         <w:ind w:left="4320" w:hanging="360"/>
       </w:pPr>
       <w:rPr>
-        <w:rFonts w:ascii="Symbol" w:hAnsi="Symbol" w:hint="default"/>
+        <w:rFonts w:hint="default"/>
       </w:rPr>
     </w:lvl>
-    <w:lvl w:ilvl="1" w:tplc="0C0A0003" w:tentative="1">
+    <w:lvl w:ilvl="1" w:tplc="0C0A0003">
       <w:start w:val="1"/>
       <w:numFmt w:val="bullet"/>
       <w:lvlText w:val="o"/>
@@ -36407,7 +36602,7 @@
         <w:rFonts w:ascii="Courier New" w:hAnsi="Courier New" w:cs="Courier New" w:hint="default"/>
       </w:rPr>
     </w:lvl>
-    <w:lvl w:ilvl="2" w:tplc="0C0A0005" w:tentative="1">
+    <w:lvl w:ilvl="2" w:tplc="0C0A0005">
       <w:start w:val="1"/>
       <w:numFmt w:val="bullet"/>
       <w:lvlText w:val=""/>
@@ -36419,7 +36614,7 @@
         <w:rFonts w:ascii="Wingdings" w:hAnsi="Wingdings" w:hint="default"/>
       </w:rPr>
     </w:lvl>
-    <w:lvl w:ilvl="3" w:tplc="0C0A0001" w:tentative="1">
+    <w:lvl w:ilvl="3" w:tplc="0C0A0001">
       <w:start w:val="1"/>
       <w:numFmt w:val="bullet"/>
       <w:lvlText w:val=""/>
@@ -36431,7 +36626,7 @@
         <w:rFonts w:ascii="Symbol" w:hAnsi="Symbol" w:hint="default"/>
       </w:rPr>
     </w:lvl>
-    <w:lvl w:ilvl="4" w:tplc="0C0A0003" w:tentative="1">
+    <w:lvl w:ilvl="4" w:tplc="0C0A0003">
       <w:start w:val="1"/>
       <w:numFmt w:val="bullet"/>
       <w:lvlText w:val="o"/>
@@ -36443,7 +36638,7 @@
         <w:rFonts w:ascii="Courier New" w:hAnsi="Courier New" w:cs="Courier New" w:hint="default"/>
       </w:rPr>
     </w:lvl>
-    <w:lvl w:ilvl="5" w:tplc="0C0A0005" w:tentative="1">
+    <w:lvl w:ilvl="5" w:tplc="0C0A0005">
       <w:start w:val="1"/>
       <w:numFmt w:val="bullet"/>
       <w:lvlText w:val=""/>
@@ -36455,7 +36650,7 @@
         <w:rFonts w:ascii="Wingdings" w:hAnsi="Wingdings" w:hint="default"/>
       </w:rPr>
     </w:lvl>
-    <w:lvl w:ilvl="6" w:tplc="0C0A0001" w:tentative="1">
+    <w:lvl w:ilvl="6" w:tplc="0C0A0001">
       <w:start w:val="1"/>
       <w:numFmt w:val="bullet"/>
       <w:lvlText w:val=""/>
@@ -36467,7 +36662,7 @@
         <w:rFonts w:ascii="Symbol" w:hAnsi="Symbol" w:hint="default"/>
       </w:rPr>
     </w:lvl>
-    <w:lvl w:ilvl="7" w:tplc="0C0A0003" w:tentative="1">
+    <w:lvl w:ilvl="7" w:tplc="0C0A0003">
       <w:start w:val="1"/>
       <w:numFmt w:val="bullet"/>
       <w:lvlText w:val="o"/>
@@ -36479,7 +36674,7 @@
         <w:rFonts w:ascii="Courier New" w:hAnsi="Courier New" w:cs="Courier New" w:hint="default"/>
       </w:rPr>
     </w:lvl>
-    <w:lvl w:ilvl="8" w:tplc="0C0A0005" w:tentative="1">
+    <w:lvl w:ilvl="8" w:tplc="0C0A0005">
       <w:start w:val="1"/>
       <w:numFmt w:val="bullet"/>
       <w:lvlText w:val=""/>
@@ -36492,7 +36687,7 @@
       </w:rPr>
     </w:lvl>
   </w:abstractNum>
-  <w:abstractNum w:abstractNumId="11">
+  <w:abstractNum w:abstractNumId="13">
     <w:nsid w:val="481D455E"/>
     <w:multiLevelType w:val="hybridMultilevel"/>
     <w:tmpl w:val="C2608D8A"/>
@@ -36581,7 +36776,7 @@
       </w:pPr>
     </w:lvl>
   </w:abstractNum>
-  <w:abstractNum w:abstractNumId="12">
+  <w:abstractNum w:abstractNumId="14">
     <w:nsid w:val="4B97136E"/>
     <w:multiLevelType w:val="multilevel"/>
     <w:tmpl w:val="29723D5C"/>
@@ -36694,7 +36889,7 @@
       </w:pPr>
     </w:lvl>
   </w:abstractNum>
-  <w:abstractNum w:abstractNumId="13">
+  <w:abstractNum w:abstractNumId="15">
     <w:nsid w:val="59A02B55"/>
     <w:multiLevelType w:val="hybridMultilevel"/>
     <w:tmpl w:val="2C88DFC8"/>
@@ -36780,7 +36975,7 @@
       </w:pPr>
     </w:lvl>
   </w:abstractNum>
-  <w:abstractNum w:abstractNumId="14">
+  <w:abstractNum w:abstractNumId="16">
     <w:nsid w:val="5E3D1D53"/>
     <w:multiLevelType w:val="hybridMultilevel"/>
     <w:tmpl w:val="9D82F7C4"/>
@@ -36866,7 +37061,7 @@
       </w:pPr>
     </w:lvl>
   </w:abstractNum>
-  <w:abstractNum w:abstractNumId="15">
+  <w:abstractNum w:abstractNumId="17">
     <w:nsid w:val="68D0419F"/>
     <w:multiLevelType w:val="hybridMultilevel"/>
     <w:tmpl w:val="8670ED48"/>
@@ -36952,7 +37147,7 @@
       </w:pPr>
     </w:lvl>
   </w:abstractNum>
-  <w:abstractNum w:abstractNumId="16">
+  <w:abstractNum w:abstractNumId="18">
     <w:nsid w:val="6C6D5495"/>
     <w:multiLevelType w:val="hybridMultilevel"/>
     <w:tmpl w:val="C4CC6C7E"/>
@@ -37038,7 +37233,7 @@
       </w:pPr>
     </w:lvl>
   </w:abstractNum>
-  <w:abstractNum w:abstractNumId="17">
+  <w:abstractNum w:abstractNumId="19">
     <w:nsid w:val="757A208F"/>
     <w:multiLevelType w:val="multilevel"/>
     <w:tmpl w:val="8C80B66E"/>
@@ -37151,7 +37346,7 @@
       </w:pPr>
     </w:lvl>
   </w:abstractNum>
-  <w:abstractNum w:abstractNumId="18">
+  <w:abstractNum w:abstractNumId="20">
     <w:nsid w:val="7FC1704D"/>
     <w:multiLevelType w:val="multilevel"/>
     <w:tmpl w:val="A80EBF50"/>
@@ -37238,43 +37433,43 @@
     </w:lvl>
   </w:abstractNum>
   <w:num w:numId="1">
-    <w:abstractNumId w:val="18"/>
+    <w:abstractNumId w:val="20"/>
   </w:num>
   <w:num w:numId="2">
-    <w:abstractNumId w:val="9"/>
+    <w:abstractNumId w:val="11"/>
   </w:num>
   <w:num w:numId="3">
-    <w:abstractNumId w:val="12"/>
+    <w:abstractNumId w:val="14"/>
   </w:num>
   <w:num w:numId="4">
     <w:abstractNumId w:val="7"/>
   </w:num>
   <w:num w:numId="5">
-    <w:abstractNumId w:val="16"/>
+    <w:abstractNumId w:val="18"/>
   </w:num>
   <w:num w:numId="6">
-    <w:abstractNumId w:val="15"/>
+    <w:abstractNumId w:val="17"/>
   </w:num>
   <w:num w:numId="7">
     <w:abstractNumId w:val="1"/>
   </w:num>
   <w:num w:numId="8">
-    <w:abstractNumId w:val="13"/>
+    <w:abstractNumId w:val="15"/>
   </w:num>
   <w:num w:numId="9">
     <w:abstractNumId w:val="6"/>
   </w:num>
   <w:num w:numId="10">
-    <w:abstractNumId w:val="11"/>
+    <w:abstractNumId w:val="13"/>
   </w:num>
   <w:num w:numId="11">
-    <w:abstractNumId w:val="14"/>
+    <w:abstractNumId w:val="16"/>
   </w:num>
   <w:num w:numId="12">
     <w:abstractNumId w:val="4"/>
   </w:num>
   <w:num w:numId="13">
-    <w:abstractNumId w:val="8"/>
+    <w:abstractNumId w:val="10"/>
   </w:num>
   <w:num w:numId="14">
     <w:abstractNumId w:val="0"/>
@@ -37286,19 +37481,25 @@
     <w:abstractNumId w:val="2"/>
   </w:num>
   <w:num w:numId="17">
-    <w:abstractNumId w:val="17"/>
+    <w:abstractNumId w:val="19"/>
   </w:num>
   <w:num w:numId="18">
-    <w:abstractNumId w:val="10"/>
+    <w:abstractNumId w:val="12"/>
   </w:num>
   <w:num w:numId="19">
     <w:abstractNumId w:val="3"/>
+  </w:num>
+  <w:num w:numId="20">
+    <w:abstractNumId w:val="9"/>
+  </w:num>
+  <w:num w:numId="21">
+    <w:abstractNumId w:val="8"/>
   </w:num>
 </w:numbering>
 </file>
 
 <file path=word/styles.xml><?xml version="1.0" encoding="utf-8"?>
-<w:styles xmlns:mc="http://schemas.openxmlformats.org/markup-compatibility/2006" xmlns:r="http://schemas.openxmlformats.org/officeDocument/2006/relationships" xmlns:w="http://schemas.openxmlformats.org/wordprocessingml/2006/main" xmlns:w14="http://schemas.microsoft.com/office/word/2010/wordml" xmlns:w15="http://schemas.microsoft.com/office/word/2012/wordml" mc:Ignorable="w14 w15">
+<w:styles xmlns:mc="http://schemas.openxmlformats.org/markup-compatibility/2006" xmlns:r="http://schemas.openxmlformats.org/officeDocument/2006/relationships" xmlns:w="http://schemas.openxmlformats.org/wordprocessingml/2006/main" xmlns:w14="http://schemas.microsoft.com/office/word/2010/wordml" mc:Ignorable="w14">
   <w:docDefaults>
     <w:rPrDefault>
       <w:rPr>
@@ -37314,378 +37515,145 @@
       </w:pPr>
     </w:pPrDefault>
   </w:docDefaults>
-  <w:latentStyles w:defLockedState="0" w:defUIPriority="99" w:defSemiHidden="0" w:defUnhideWhenUsed="0" w:defQFormat="0" w:count="371">
-    <w:lsdException w:name="Normal" w:uiPriority="0" w:qFormat="1"/>
-    <w:lsdException w:name="heading 1" w:uiPriority="0" w:qFormat="1"/>
-    <w:lsdException w:name="heading 2" w:semiHidden="1" w:uiPriority="0" w:unhideWhenUsed="1" w:qFormat="1"/>
-    <w:lsdException w:name="heading 3" w:semiHidden="1" w:uiPriority="0" w:unhideWhenUsed="1" w:qFormat="1"/>
-    <w:lsdException w:name="heading 4" w:semiHidden="1" w:uiPriority="0" w:unhideWhenUsed="1" w:qFormat="1"/>
-    <w:lsdException w:name="heading 5" w:semiHidden="1" w:uiPriority="9" w:unhideWhenUsed="1" w:qFormat="1"/>
-    <w:lsdException w:name="heading 6" w:semiHidden="1" w:uiPriority="9" w:unhideWhenUsed="1" w:qFormat="1"/>
-    <w:lsdException w:name="heading 7" w:semiHidden="1" w:uiPriority="9" w:unhideWhenUsed="1" w:qFormat="1"/>
-    <w:lsdException w:name="heading 8" w:semiHidden="1" w:uiPriority="9" w:unhideWhenUsed="1" w:qFormat="1"/>
-    <w:lsdException w:name="heading 9" w:semiHidden="1" w:uiPriority="9" w:unhideWhenUsed="1" w:qFormat="1"/>
-    <w:lsdException w:name="index 1" w:semiHidden="1" w:unhideWhenUsed="1"/>
-    <w:lsdException w:name="index 2" w:semiHidden="1" w:unhideWhenUsed="1"/>
-    <w:lsdException w:name="index 3" w:semiHidden="1" w:unhideWhenUsed="1"/>
-    <w:lsdException w:name="index 4" w:semiHidden="1" w:unhideWhenUsed="1"/>
-    <w:lsdException w:name="index 5" w:semiHidden="1" w:unhideWhenUsed="1"/>
-    <w:lsdException w:name="index 6" w:semiHidden="1" w:unhideWhenUsed="1"/>
-    <w:lsdException w:name="index 7" w:semiHidden="1" w:unhideWhenUsed="1"/>
-    <w:lsdException w:name="index 8" w:semiHidden="1" w:unhideWhenUsed="1"/>
-    <w:lsdException w:name="index 9" w:semiHidden="1" w:unhideWhenUsed="1"/>
-    <w:lsdException w:name="toc 1" w:semiHidden="1" w:uiPriority="39" w:unhideWhenUsed="1"/>
-    <w:lsdException w:name="toc 2" w:semiHidden="1" w:uiPriority="39" w:unhideWhenUsed="1"/>
-    <w:lsdException w:name="toc 3" w:semiHidden="1" w:uiPriority="39" w:unhideWhenUsed="1"/>
-    <w:lsdException w:name="toc 4" w:semiHidden="1" w:uiPriority="39" w:unhideWhenUsed="1"/>
-    <w:lsdException w:name="toc 5" w:semiHidden="1" w:uiPriority="39" w:unhideWhenUsed="1"/>
-    <w:lsdException w:name="toc 6" w:semiHidden="1" w:uiPriority="39" w:unhideWhenUsed="1"/>
-    <w:lsdException w:name="toc 7" w:semiHidden="1" w:uiPriority="39" w:unhideWhenUsed="1"/>
-    <w:lsdException w:name="toc 8" w:semiHidden="1" w:uiPriority="39" w:unhideWhenUsed="1"/>
-    <w:lsdException w:name="toc 9" w:semiHidden="1" w:uiPriority="39" w:unhideWhenUsed="1"/>
-    <w:lsdException w:name="Normal Indent" w:semiHidden="1" w:unhideWhenUsed="1"/>
-    <w:lsdException w:name="footnote text" w:semiHidden="1" w:unhideWhenUsed="1"/>
-    <w:lsdException w:name="annotation text" w:semiHidden="1" w:unhideWhenUsed="1"/>
-    <w:lsdException w:name="header" w:semiHidden="1" w:unhideWhenUsed="1"/>
-    <w:lsdException w:name="footer" w:semiHidden="1" w:unhideWhenUsed="1"/>
-    <w:lsdException w:name="index heading" w:semiHidden="1" w:unhideWhenUsed="1"/>
-    <w:lsdException w:name="caption" w:semiHidden="1" w:uiPriority="35" w:unhideWhenUsed="1" w:qFormat="1"/>
-    <w:lsdException w:name="table of figures" w:semiHidden="1" w:unhideWhenUsed="1"/>
-    <w:lsdException w:name="envelope address" w:semiHidden="1" w:unhideWhenUsed="1"/>
-    <w:lsdException w:name="envelope return" w:semiHidden="1" w:unhideWhenUsed="1"/>
-    <w:lsdException w:name="footnote reference" w:semiHidden="1" w:unhideWhenUsed="1"/>
-    <w:lsdException w:name="annotation reference" w:semiHidden="1" w:unhideWhenUsed="1"/>
-    <w:lsdException w:name="line number" w:semiHidden="1" w:unhideWhenUsed="1"/>
-    <w:lsdException w:name="page number" w:semiHidden="1" w:unhideWhenUsed="1"/>
-    <w:lsdException w:name="endnote reference" w:semiHidden="1" w:unhideWhenUsed="1"/>
-    <w:lsdException w:name="endnote text" w:semiHidden="1" w:unhideWhenUsed="1"/>
-    <w:lsdException w:name="table of authorities" w:semiHidden="1" w:unhideWhenUsed="1"/>
-    <w:lsdException w:name="macro" w:semiHidden="1" w:unhideWhenUsed="1"/>
-    <w:lsdException w:name="toa heading" w:semiHidden="1" w:unhideWhenUsed="1"/>
-    <w:lsdException w:name="List" w:semiHidden="1" w:unhideWhenUsed="1"/>
-    <w:lsdException w:name="List Bullet" w:semiHidden="1" w:unhideWhenUsed="1"/>
-    <w:lsdException w:name="List Number" w:semiHidden="1" w:unhideWhenUsed="1"/>
-    <w:lsdException w:name="List 2" w:semiHidden="1" w:unhideWhenUsed="1"/>
-    <w:lsdException w:name="List 3" w:semiHidden="1" w:unhideWhenUsed="1"/>
-    <w:lsdException w:name="List 4" w:semiHidden="1" w:unhideWhenUsed="1"/>
-    <w:lsdException w:name="List 5" w:semiHidden="1" w:unhideWhenUsed="1"/>
-    <w:lsdException w:name="List Bullet 2" w:semiHidden="1" w:unhideWhenUsed="1"/>
-    <w:lsdException w:name="List Bullet 3" w:semiHidden="1" w:unhideWhenUsed="1"/>
-    <w:lsdException w:name="List Bullet 4" w:semiHidden="1" w:unhideWhenUsed="1"/>
-    <w:lsdException w:name="List Bullet 5" w:semiHidden="1" w:unhideWhenUsed="1"/>
-    <w:lsdException w:name="List Number 2" w:semiHidden="1" w:unhideWhenUsed="1"/>
-    <w:lsdException w:name="List Number 3" w:semiHidden="1" w:unhideWhenUsed="1"/>
-    <w:lsdException w:name="List Number 4" w:semiHidden="1" w:unhideWhenUsed="1"/>
-    <w:lsdException w:name="List Number 5" w:semiHidden="1" w:unhideWhenUsed="1"/>
-    <w:lsdException w:name="Title" w:uiPriority="10" w:qFormat="1"/>
-    <w:lsdException w:name="Closing" w:semiHidden="1" w:unhideWhenUsed="1"/>
-    <w:lsdException w:name="Signature" w:semiHidden="1" w:unhideWhenUsed="1"/>
-    <w:lsdException w:name="Default Paragraph Font" w:semiHidden="1" w:uiPriority="1" w:unhideWhenUsed="1"/>
-    <w:lsdException w:name="Body Text" w:semiHidden="1" w:unhideWhenUsed="1"/>
-    <w:lsdException w:name="Body Text Indent" w:semiHidden="1" w:unhideWhenUsed="1"/>
-    <w:lsdException w:name="List Continue" w:semiHidden="1" w:unhideWhenUsed="1"/>
-    <w:lsdException w:name="List Continue 2" w:semiHidden="1" w:unhideWhenUsed="1"/>
-    <w:lsdException w:name="List Continue 3" w:semiHidden="1" w:unhideWhenUsed="1"/>
-    <w:lsdException w:name="List Continue 4" w:semiHidden="1" w:unhideWhenUsed="1"/>
-    <w:lsdException w:name="List Continue 5" w:semiHidden="1" w:unhideWhenUsed="1"/>
-    <w:lsdException w:name="Message Header" w:semiHidden="1" w:unhideWhenUsed="1"/>
-    <w:lsdException w:name="Subtitle" w:uiPriority="11" w:qFormat="1"/>
-    <w:lsdException w:name="Salutation" w:semiHidden="1" w:unhideWhenUsed="1"/>
-    <w:lsdException w:name="Date" w:semiHidden="1" w:unhideWhenUsed="1"/>
-    <w:lsdException w:name="Body Text First Indent" w:semiHidden="1" w:unhideWhenUsed="1"/>
-    <w:lsdException w:name="Body Text First Indent 2" w:semiHidden="1" w:unhideWhenUsed="1"/>
-    <w:lsdException w:name="Note Heading" w:semiHidden="1" w:unhideWhenUsed="1"/>
-    <w:lsdException w:name="Body Text 2" w:semiHidden="1" w:unhideWhenUsed="1"/>
-    <w:lsdException w:name="Body Text 3" w:semiHidden="1" w:unhideWhenUsed="1"/>
-    <w:lsdException w:name="Body Text Indent 2" w:semiHidden="1" w:unhideWhenUsed="1"/>
-    <w:lsdException w:name="Body Text Indent 3" w:semiHidden="1" w:unhideWhenUsed="1"/>
-    <w:lsdException w:name="Block Text" w:semiHidden="1" w:unhideWhenUsed="1"/>
-    <w:lsdException w:name="Hyperlink" w:semiHidden="1" w:unhideWhenUsed="1"/>
-    <w:lsdException w:name="FollowedHyperlink" w:semiHidden="1" w:unhideWhenUsed="1"/>
-    <w:lsdException w:name="Strong" w:uiPriority="22" w:qFormat="1"/>
-    <w:lsdException w:name="Emphasis" w:uiPriority="20" w:qFormat="1"/>
-    <w:lsdException w:name="Document Map" w:semiHidden="1" w:unhideWhenUsed="1"/>
-    <w:lsdException w:name="Plain Text" w:semiHidden="1" w:unhideWhenUsed="1"/>
-    <w:lsdException w:name="E-mail Signature" w:semiHidden="1" w:unhideWhenUsed="1"/>
-    <w:lsdException w:name="HTML Top of Form" w:semiHidden="1" w:unhideWhenUsed="1"/>
-    <w:lsdException w:name="HTML Bottom of Form" w:semiHidden="1" w:unhideWhenUsed="1"/>
-    <w:lsdException w:name="Normal (Web)" w:semiHidden="1" w:unhideWhenUsed="1"/>
-    <w:lsdException w:name="HTML Acronym" w:semiHidden="1" w:unhideWhenUsed="1"/>
-    <w:lsdException w:name="HTML Address" w:semiHidden="1" w:unhideWhenUsed="1"/>
-    <w:lsdException w:name="HTML Cite" w:semiHidden="1" w:unhideWhenUsed="1"/>
-    <w:lsdException w:name="HTML Code" w:semiHidden="1" w:unhideWhenUsed="1"/>
-    <w:lsdException w:name="HTML Definition" w:semiHidden="1" w:unhideWhenUsed="1"/>
-    <w:lsdException w:name="HTML Keyboard" w:semiHidden="1" w:unhideWhenUsed="1"/>
-    <w:lsdException w:name="HTML Preformatted" w:semiHidden="1" w:unhideWhenUsed="1"/>
-    <w:lsdException w:name="HTML Sample" w:semiHidden="1" w:unhideWhenUsed="1"/>
-    <w:lsdException w:name="HTML Typewriter" w:semiHidden="1" w:unhideWhenUsed="1"/>
-    <w:lsdException w:name="HTML Variable" w:semiHidden="1" w:unhideWhenUsed="1"/>
-    <w:lsdException w:name="Normal Table" w:semiHidden="1" w:unhideWhenUsed="1"/>
-    <w:lsdException w:name="annotation subject" w:semiHidden="1" w:unhideWhenUsed="1"/>
-    <w:lsdException w:name="No List" w:semiHidden="1" w:unhideWhenUsed="1"/>
-    <w:lsdException w:name="Outline List 1" w:semiHidden="1" w:unhideWhenUsed="1"/>
-    <w:lsdException w:name="Outline List 2" w:semiHidden="1" w:unhideWhenUsed="1"/>
-    <w:lsdException w:name="Outline List 3" w:semiHidden="1" w:unhideWhenUsed="1"/>
-    <w:lsdException w:name="Table Simple 1" w:semiHidden="1" w:unhideWhenUsed="1"/>
-    <w:lsdException w:name="Table Simple 2" w:semiHidden="1" w:unhideWhenUsed="1"/>
-    <w:lsdException w:name="Table Simple 3" w:semiHidden="1" w:unhideWhenUsed="1"/>
-    <w:lsdException w:name="Table Classic 1" w:semiHidden="1" w:unhideWhenUsed="1"/>
-    <w:lsdException w:name="Table Classic 2" w:semiHidden="1" w:unhideWhenUsed="1"/>
-    <w:lsdException w:name="Table Classic 3" w:semiHidden="1" w:unhideWhenUsed="1"/>
-    <w:lsdException w:name="Table Classic 4" w:semiHidden="1" w:unhideWhenUsed="1"/>
-    <w:lsdException w:name="Table Colorful 1" w:semiHidden="1" w:unhideWhenUsed="1"/>
-    <w:lsdException w:name="Table Colorful 2" w:semiHidden="1" w:unhideWhenUsed="1"/>
-    <w:lsdException w:name="Table Colorful 3" w:semiHidden="1" w:unhideWhenUsed="1"/>
-    <w:lsdException w:name="Table Columns 1" w:semiHidden="1" w:unhideWhenUsed="1"/>
-    <w:lsdException w:name="Table Columns 2" w:semiHidden="1" w:unhideWhenUsed="1"/>
-    <w:lsdException w:name="Table Columns 3" w:semiHidden="1" w:unhideWhenUsed="1"/>
-    <w:lsdException w:name="Table Columns 4" w:semiHidden="1" w:unhideWhenUsed="1"/>
-    <w:lsdException w:name="Table Columns 5" w:semiHidden="1" w:unhideWhenUsed="1"/>
-    <w:lsdException w:name="Table Grid 1" w:semiHidden="1" w:unhideWhenUsed="1"/>
-    <w:lsdException w:name="Table Grid 2" w:semiHidden="1" w:unhideWhenUsed="1"/>
-    <w:lsdException w:name="Table Grid 3" w:semiHidden="1" w:unhideWhenUsed="1"/>
-    <w:lsdException w:name="Table Grid 4" w:semiHidden="1" w:unhideWhenUsed="1"/>
-    <w:lsdException w:name="Table Grid 5" w:semiHidden="1" w:unhideWhenUsed="1"/>
-    <w:lsdException w:name="Table Grid 6" w:semiHidden="1" w:unhideWhenUsed="1"/>
-    <w:lsdException w:name="Table Grid 7" w:semiHidden="1" w:unhideWhenUsed="1"/>
-    <w:lsdException w:name="Table Grid 8" w:semiHidden="1" w:unhideWhenUsed="1"/>
-    <w:lsdException w:name="Table List 1" w:semiHidden="1" w:unhideWhenUsed="1"/>
-    <w:lsdException w:name="Table List 2" w:semiHidden="1" w:unhideWhenUsed="1"/>
-    <w:lsdException w:name="Table List 3" w:semiHidden="1" w:unhideWhenUsed="1"/>
-    <w:lsdException w:name="Table List 4" w:semiHidden="1" w:unhideWhenUsed="1"/>
-    <w:lsdException w:name="Table List 5" w:semiHidden="1" w:unhideWhenUsed="1"/>
-    <w:lsdException w:name="Table List 6" w:semiHidden="1" w:unhideWhenUsed="1"/>
-    <w:lsdException w:name="Table List 7" w:semiHidden="1" w:unhideWhenUsed="1"/>
-    <w:lsdException w:name="Table List 8" w:semiHidden="1" w:unhideWhenUsed="1"/>
-    <w:lsdException w:name="Table 3D effects 1" w:semiHidden="1" w:unhideWhenUsed="1"/>
-    <w:lsdException w:name="Table 3D effects 2" w:semiHidden="1" w:unhideWhenUsed="1"/>
-    <w:lsdException w:name="Table 3D effects 3" w:semiHidden="1" w:unhideWhenUsed="1"/>
-    <w:lsdException w:name="Table Contemporary" w:semiHidden="1" w:unhideWhenUsed="1"/>
-    <w:lsdException w:name="Table Elegant" w:semiHidden="1" w:unhideWhenUsed="1"/>
-    <w:lsdException w:name="Table Professional" w:semiHidden="1" w:unhideWhenUsed="1"/>
-    <w:lsdException w:name="Table Subtle 1" w:semiHidden="1" w:unhideWhenUsed="1"/>
-    <w:lsdException w:name="Table Subtle 2" w:semiHidden="1" w:unhideWhenUsed="1"/>
-    <w:lsdException w:name="Table Web 1" w:semiHidden="1" w:unhideWhenUsed="1"/>
-    <w:lsdException w:name="Table Web 2" w:semiHidden="1" w:unhideWhenUsed="1"/>
-    <w:lsdException w:name="Table Web 3" w:semiHidden="1" w:unhideWhenUsed="1"/>
-    <w:lsdException w:name="Balloon Text" w:semiHidden="1" w:uiPriority="0" w:unhideWhenUsed="1"/>
-    <w:lsdException w:name="Table Grid" w:uiPriority="39"/>
-    <w:lsdException w:name="Table Theme" w:semiHidden="1" w:unhideWhenUsed="1"/>
-    <w:lsdException w:name="Placeholder Text" w:semiHidden="1"/>
-    <w:lsdException w:name="No Spacing" w:uiPriority="1" w:qFormat="1"/>
-    <w:lsdException w:name="Light Shading" w:uiPriority="60"/>
-    <w:lsdException w:name="Light List" w:uiPriority="61"/>
-    <w:lsdException w:name="Light Grid" w:uiPriority="62"/>
-    <w:lsdException w:name="Medium Shading 1" w:uiPriority="63"/>
-    <w:lsdException w:name="Medium Shading 2" w:uiPriority="64"/>
-    <w:lsdException w:name="Medium List 1" w:uiPriority="65"/>
-    <w:lsdException w:name="Medium List 2" w:uiPriority="66"/>
-    <w:lsdException w:name="Medium Grid 1" w:uiPriority="67"/>
-    <w:lsdException w:name="Medium Grid 2" w:uiPriority="68"/>
-    <w:lsdException w:name="Medium Grid 3" w:uiPriority="69"/>
-    <w:lsdException w:name="Dark List" w:uiPriority="70"/>
-    <w:lsdException w:name="Colorful Shading" w:uiPriority="71"/>
-    <w:lsdException w:name="Colorful List" w:uiPriority="72"/>
-    <w:lsdException w:name="Colorful Grid" w:uiPriority="73"/>
-    <w:lsdException w:name="Light Shading Accent 1" w:uiPriority="60"/>
-    <w:lsdException w:name="Light List Accent 1" w:uiPriority="61"/>
-    <w:lsdException w:name="Light Grid Accent 1" w:uiPriority="62"/>
-    <w:lsdException w:name="Medium Shading 1 Accent 1" w:uiPriority="63"/>
-    <w:lsdException w:name="Medium Shading 2 Accent 1" w:uiPriority="64"/>
-    <w:lsdException w:name="Medium List 1 Accent 1" w:uiPriority="65"/>
-    <w:lsdException w:name="Revision" w:semiHidden="1"/>
-    <w:lsdException w:name="List Paragraph" w:uiPriority="34" w:qFormat="1"/>
-    <w:lsdException w:name="Quote" w:uiPriority="29" w:qFormat="1"/>
-    <w:lsdException w:name="Intense Quote" w:uiPriority="30" w:qFormat="1"/>
-    <w:lsdException w:name="Medium List 2 Accent 1" w:uiPriority="66"/>
-    <w:lsdException w:name="Medium Grid 1 Accent 1" w:uiPriority="67"/>
-    <w:lsdException w:name="Medium Grid 2 Accent 1" w:uiPriority="68"/>
-    <w:lsdException w:name="Medium Grid 3 Accent 1" w:uiPriority="69"/>
-    <w:lsdException w:name="Dark List Accent 1" w:uiPriority="70"/>
-    <w:lsdException w:name="Colorful Shading Accent 1" w:uiPriority="71"/>
-    <w:lsdException w:name="Colorful List Accent 1" w:uiPriority="72"/>
-    <w:lsdException w:name="Colorful Grid Accent 1" w:uiPriority="73"/>
-    <w:lsdException w:name="Light Shading Accent 2" w:uiPriority="60"/>
-    <w:lsdException w:name="Light List Accent 2" w:uiPriority="61"/>
-    <w:lsdException w:name="Light Grid Accent 2" w:uiPriority="62"/>
-    <w:lsdException w:name="Medium Shading 1 Accent 2" w:uiPriority="63"/>
-    <w:lsdException w:name="Medium Shading 2 Accent 2" w:uiPriority="64"/>
-    <w:lsdException w:name="Medium List 1 Accent 2" w:uiPriority="65"/>
-    <w:lsdException w:name="Medium List 2 Accent 2" w:uiPriority="66"/>
-    <w:lsdException w:name="Medium Grid 1 Accent 2" w:uiPriority="67"/>
-    <w:lsdException w:name="Medium Grid 2 Accent 2" w:uiPriority="68"/>
-    <w:lsdException w:name="Medium Grid 3 Accent 2" w:uiPriority="69"/>
-    <w:lsdException w:name="Dark List Accent 2" w:uiPriority="70"/>
-    <w:lsdException w:name="Colorful Shading Accent 2" w:uiPriority="71"/>
-    <w:lsdException w:name="Colorful List Accent 2" w:uiPriority="72"/>
-    <w:lsdException w:name="Colorful Grid Accent 2" w:uiPriority="73"/>
-    <w:lsdException w:name="Light Shading Accent 3" w:uiPriority="60"/>
-    <w:lsdException w:name="Light List Accent 3" w:uiPriority="61"/>
-    <w:lsdException w:name="Light Grid Accent 3" w:uiPriority="62"/>
-    <w:lsdException w:name="Medium Shading 1 Accent 3" w:uiPriority="63"/>
-    <w:lsdException w:name="Medium Shading 2 Accent 3" w:uiPriority="64"/>
-    <w:lsdException w:name="Medium List 1 Accent 3" w:uiPriority="65"/>
-    <w:lsdException w:name="Medium List 2 Accent 3" w:uiPriority="66"/>
-    <w:lsdException w:name="Medium Grid 1 Accent 3" w:uiPriority="67"/>
-    <w:lsdException w:name="Medium Grid 2 Accent 3" w:uiPriority="68"/>
-    <w:lsdException w:name="Medium Grid 3 Accent 3" w:uiPriority="69"/>
-    <w:lsdException w:name="Dark List Accent 3" w:uiPriority="70"/>
-    <w:lsdException w:name="Colorful Shading Accent 3" w:uiPriority="71"/>
-    <w:lsdException w:name="Colorful List Accent 3" w:uiPriority="72"/>
-    <w:lsdException w:name="Colorful Grid Accent 3" w:uiPriority="73"/>
-    <w:lsdException w:name="Light Shading Accent 4" w:uiPriority="60"/>
-    <w:lsdException w:name="Light List Accent 4" w:uiPriority="61"/>
-    <w:lsdException w:name="Light Grid Accent 4" w:uiPriority="62"/>
-    <w:lsdException w:name="Medium Shading 1 Accent 4" w:uiPriority="63"/>
-    <w:lsdException w:name="Medium Shading 2 Accent 4" w:uiPriority="64"/>
-    <w:lsdException w:name="Medium List 1 Accent 4" w:uiPriority="65"/>
-    <w:lsdException w:name="Medium List 2 Accent 4" w:uiPriority="66"/>
-    <w:lsdException w:name="Medium Grid 1 Accent 4" w:uiPriority="67"/>
-    <w:lsdException w:name="Medium Grid 2 Accent 4" w:uiPriority="68"/>
-    <w:lsdException w:name="Medium Grid 3 Accent 4" w:uiPriority="69"/>
-    <w:lsdException w:name="Dark List Accent 4" w:uiPriority="70"/>
-    <w:lsdException w:name="Colorful Shading Accent 4" w:uiPriority="71"/>
-    <w:lsdException w:name="Colorful List Accent 4" w:uiPriority="72"/>
-    <w:lsdException w:name="Colorful Grid Accent 4" w:uiPriority="73"/>
-    <w:lsdException w:name="Light Shading Accent 5" w:uiPriority="60"/>
-    <w:lsdException w:name="Light List Accent 5" w:uiPriority="61"/>
-    <w:lsdException w:name="Light Grid Accent 5" w:uiPriority="62"/>
-    <w:lsdException w:name="Medium Shading 1 Accent 5" w:uiPriority="63"/>
-    <w:lsdException w:name="Medium Shading 2 Accent 5" w:uiPriority="64"/>
-    <w:lsdException w:name="Medium List 1 Accent 5" w:uiPriority="65"/>
-    <w:lsdException w:name="Medium List 2 Accent 5" w:uiPriority="66"/>
-    <w:lsdException w:name="Medium Grid 1 Accent 5" w:uiPriority="67"/>
-    <w:lsdException w:name="Medium Grid 2 Accent 5" w:uiPriority="68"/>
-    <w:lsdException w:name="Medium Grid 3 Accent 5" w:uiPriority="69"/>
-    <w:lsdException w:name="Dark List Accent 5" w:uiPriority="70"/>
-    <w:lsdException w:name="Colorful Shading Accent 5" w:uiPriority="71"/>
-    <w:lsdException w:name="Colorful List Accent 5" w:uiPriority="72"/>
-    <w:lsdException w:name="Colorful Grid Accent 5" w:uiPriority="73"/>
-    <w:lsdException w:name="Light Shading Accent 6" w:uiPriority="60"/>
-    <w:lsdException w:name="Light List Accent 6" w:uiPriority="61"/>
-    <w:lsdException w:name="Light Grid Accent 6" w:uiPriority="62"/>
-    <w:lsdException w:name="Medium Shading 1 Accent 6" w:uiPriority="63"/>
-    <w:lsdException w:name="Medium Shading 2 Accent 6" w:uiPriority="64"/>
-    <w:lsdException w:name="Medium List 1 Accent 6" w:uiPriority="65"/>
-    <w:lsdException w:name="Medium List 2 Accent 6" w:uiPriority="66"/>
-    <w:lsdException w:name="Medium Grid 1 Accent 6" w:uiPriority="67"/>
-    <w:lsdException w:name="Medium Grid 2 Accent 6" w:uiPriority="68"/>
-    <w:lsdException w:name="Medium Grid 3 Accent 6" w:uiPriority="69"/>
-    <w:lsdException w:name="Dark List Accent 6" w:uiPriority="70"/>
-    <w:lsdException w:name="Colorful Shading Accent 6" w:uiPriority="71"/>
-    <w:lsdException w:name="Colorful List Accent 6" w:uiPriority="72"/>
-    <w:lsdException w:name="Colorful Grid Accent 6" w:uiPriority="73"/>
-    <w:lsdException w:name="Subtle Emphasis" w:uiPriority="19" w:qFormat="1"/>
-    <w:lsdException w:name="Intense Emphasis" w:uiPriority="21" w:qFormat="1"/>
-    <w:lsdException w:name="Subtle Reference" w:uiPriority="31" w:qFormat="1"/>
-    <w:lsdException w:name="Intense Reference" w:uiPriority="32" w:qFormat="1"/>
-    <w:lsdException w:name="Book Title" w:uiPriority="33" w:qFormat="1"/>
-    <w:lsdException w:name="Bibliography" w:semiHidden="1" w:uiPriority="37" w:unhideWhenUsed="1"/>
-    <w:lsdException w:name="TOC Heading" w:semiHidden="1" w:uiPriority="39" w:unhideWhenUsed="1" w:qFormat="1"/>
-    <w:lsdException w:name="Plain Table 1" w:uiPriority="41"/>
-    <w:lsdException w:name="Plain Table 2" w:uiPriority="42"/>
-    <w:lsdException w:name="Plain Table 3" w:uiPriority="43"/>
-    <w:lsdException w:name="Plain Table 4" w:uiPriority="44"/>
-    <w:lsdException w:name="Plain Table 5" w:uiPriority="45"/>
-    <w:lsdException w:name="Grid Table Light" w:uiPriority="40"/>
-    <w:lsdException w:name="Grid Table 1 Light" w:uiPriority="46"/>
-    <w:lsdException w:name="Grid Table 2" w:uiPriority="47"/>
-    <w:lsdException w:name="Grid Table 3" w:uiPriority="48"/>
-    <w:lsdException w:name="Grid Table 4" w:uiPriority="49"/>
-    <w:lsdException w:name="Grid Table 5 Dark" w:uiPriority="50"/>
-    <w:lsdException w:name="Grid Table 6 Colorful" w:uiPriority="51"/>
-    <w:lsdException w:name="Grid Table 7 Colorful" w:uiPriority="52"/>
-    <w:lsdException w:name="Grid Table 1 Light Accent 1" w:uiPriority="46"/>
-    <w:lsdException w:name="Grid Table 2 Accent 1" w:uiPriority="47"/>
-    <w:lsdException w:name="Grid Table 3 Accent 1" w:uiPriority="48"/>
-    <w:lsdException w:name="Grid Table 4 Accent 1" w:uiPriority="49"/>
-    <w:lsdException w:name="Grid Table 5 Dark Accent 1" w:uiPriority="50"/>
-    <w:lsdException w:name="Grid Table 6 Colorful Accent 1" w:uiPriority="51"/>
-    <w:lsdException w:name="Grid Table 7 Colorful Accent 1" w:uiPriority="52"/>
-    <w:lsdException w:name="Grid Table 1 Light Accent 2" w:uiPriority="46"/>
-    <w:lsdException w:name="Grid Table 2 Accent 2" w:uiPriority="47"/>
-    <w:lsdException w:name="Grid Table 3 Accent 2" w:uiPriority="48"/>
-    <w:lsdException w:name="Grid Table 4 Accent 2" w:uiPriority="49"/>
-    <w:lsdException w:name="Grid Table 5 Dark Accent 2" w:uiPriority="50"/>
-    <w:lsdException w:name="Grid Table 6 Colorful Accent 2" w:uiPriority="51"/>
-    <w:lsdException w:name="Grid Table 7 Colorful Accent 2" w:uiPriority="52"/>
-    <w:lsdException w:name="Grid Table 1 Light Accent 3" w:uiPriority="46"/>
-    <w:lsdException w:name="Grid Table 2 Accent 3" w:uiPriority="47"/>
-    <w:lsdException w:name="Grid Table 3 Accent 3" w:uiPriority="48"/>
-    <w:lsdException w:name="Grid Table 4 Accent 3" w:uiPriority="49"/>
-    <w:lsdException w:name="Grid Table 5 Dark Accent 3" w:uiPriority="50"/>
-    <w:lsdException w:name="Grid Table 6 Colorful Accent 3" w:uiPriority="51"/>
-    <w:lsdException w:name="Grid Table 7 Colorful Accent 3" w:uiPriority="52"/>
-    <w:lsdException w:name="Grid Table 1 Light Accent 4" w:uiPriority="46"/>
-    <w:lsdException w:name="Grid Table 2 Accent 4" w:uiPriority="47"/>
-    <w:lsdException w:name="Grid Table 3 Accent 4" w:uiPriority="48"/>
-    <w:lsdException w:name="Grid Table 4 Accent 4" w:uiPriority="49"/>
-    <w:lsdException w:name="Grid Table 5 Dark Accent 4" w:uiPriority="50"/>
-    <w:lsdException w:name="Grid Table 6 Colorful Accent 4" w:uiPriority="51"/>
-    <w:lsdException w:name="Grid Table 7 Colorful Accent 4" w:uiPriority="52"/>
-    <w:lsdException w:name="Grid Table 1 Light Accent 5" w:uiPriority="46"/>
-    <w:lsdException w:name="Grid Table 2 Accent 5" w:uiPriority="47"/>
-    <w:lsdException w:name="Grid Table 3 Accent 5" w:uiPriority="48"/>
-    <w:lsdException w:name="Grid Table 4 Accent 5" w:uiPriority="49"/>
-    <w:lsdException w:name="Grid Table 5 Dark Accent 5" w:uiPriority="50"/>
-    <w:lsdException w:name="Grid Table 6 Colorful Accent 5" w:uiPriority="51"/>
-    <w:lsdException w:name="Grid Table 7 Colorful Accent 5" w:uiPriority="52"/>
-    <w:lsdException w:name="Grid Table 1 Light Accent 6" w:uiPriority="46"/>
-    <w:lsdException w:name="Grid Table 2 Accent 6" w:uiPriority="47"/>
-    <w:lsdException w:name="Grid Table 3 Accent 6" w:uiPriority="48"/>
-    <w:lsdException w:name="Grid Table 4 Accent 6" w:uiPriority="49"/>
-    <w:lsdException w:name="Grid Table 5 Dark Accent 6" w:uiPriority="50"/>
-    <w:lsdException w:name="Grid Table 6 Colorful Accent 6" w:uiPriority="51"/>
-    <w:lsdException w:name="Grid Table 7 Colorful Accent 6" w:uiPriority="52"/>
-    <w:lsdException w:name="List Table 1 Light" w:uiPriority="46"/>
-    <w:lsdException w:name="List Table 2" w:uiPriority="47"/>
-    <w:lsdException w:name="List Table 3" w:uiPriority="48"/>
-    <w:lsdException w:name="List Table 4" w:uiPriority="49"/>
-    <w:lsdException w:name="List Table 5 Dark" w:uiPriority="50"/>
-    <w:lsdException w:name="List Table 6 Colorful" w:uiPriority="51"/>
-    <w:lsdException w:name="List Table 7 Colorful" w:uiPriority="52"/>
-    <w:lsdException w:name="List Table 1 Light Accent 1" w:uiPriority="46"/>
-    <w:lsdException w:name="List Table 2 Accent 1" w:uiPriority="47"/>
-    <w:lsdException w:name="List Table 3 Accent 1" w:uiPriority="48"/>
-    <w:lsdException w:name="List Table 4 Accent 1" w:uiPriority="49"/>
-    <w:lsdException w:name="List Table 5 Dark Accent 1" w:uiPriority="50"/>
-    <w:lsdException w:name="List Table 6 Colorful Accent 1" w:uiPriority="51"/>
-    <w:lsdException w:name="List Table 7 Colorful Accent 1" w:uiPriority="52"/>
-    <w:lsdException w:name="List Table 1 Light Accent 2" w:uiPriority="46"/>
-    <w:lsdException w:name="List Table 2 Accent 2" w:uiPriority="47"/>
-    <w:lsdException w:name="List Table 3 Accent 2" w:uiPriority="48"/>
-    <w:lsdException w:name="List Table 4 Accent 2" w:uiPriority="49"/>
-    <w:lsdException w:name="List Table 5 Dark Accent 2" w:uiPriority="50"/>
-    <w:lsdException w:name="List Table 6 Colorful Accent 2" w:uiPriority="51"/>
-    <w:lsdException w:name="List Table 7 Colorful Accent 2" w:uiPriority="52"/>
-    <w:lsdException w:name="List Table 1 Light Accent 3" w:uiPriority="46"/>
-    <w:lsdException w:name="List Table 2 Accent 3" w:uiPriority="47"/>
-    <w:lsdException w:name="List Table 3 Accent 3" w:uiPriority="48"/>
-    <w:lsdException w:name="List Table 4 Accent 3" w:uiPriority="49"/>
-    <w:lsdException w:name="List Table 5 Dark Accent 3" w:uiPriority="50"/>
-    <w:lsdException w:name="List Table 6 Colorful Accent 3" w:uiPriority="51"/>
-    <w:lsdException w:name="List Table 7 Colorful Accent 3" w:uiPriority="52"/>
-    <w:lsdException w:name="List Table 1 Light Accent 4" w:uiPriority="46"/>
-    <w:lsdException w:name="List Table 2 Accent 4" w:uiPriority="47"/>
-    <w:lsdException w:name="List Table 3 Accent 4" w:uiPriority="48"/>
-    <w:lsdException w:name="List Table 4 Accent 4" w:uiPriority="49"/>
-    <w:lsdException w:name="List Table 5 Dark Accent 4" w:uiPriority="50"/>
-    <w:lsdException w:name="List Table 6 Colorful Accent 4" w:uiPriority="51"/>
-    <w:lsdException w:name="List Table 7 Colorful Accent 4" w:uiPriority="52"/>
-    <w:lsdException w:name="List Table 1 Light Accent 5" w:uiPriority="46"/>
-    <w:lsdException w:name="List Table 2 Accent 5" w:uiPriority="47"/>
-    <w:lsdException w:name="List Table 3 Accent 5" w:uiPriority="48"/>
-    <w:lsdException w:name="List Table 4 Accent 5" w:uiPriority="49"/>
-    <w:lsdException w:name="List Table 5 Dark Accent 5" w:uiPriority="50"/>
-    <w:lsdException w:name="List Table 6 Colorful Accent 5" w:uiPriority="51"/>
-    <w:lsdException w:name="List Table 7 Colorful Accent 5" w:uiPriority="52"/>
-    <w:lsdException w:name="List Table 1 Light Accent 6" w:uiPriority="46"/>
-    <w:lsdException w:name="List Table 2 Accent 6" w:uiPriority="47"/>
-    <w:lsdException w:name="List Table 3 Accent 6" w:uiPriority="48"/>
-    <w:lsdException w:name="List Table 4 Accent 6" w:uiPriority="49"/>
-    <w:lsdException w:name="List Table 5 Dark Accent 6" w:uiPriority="50"/>
-    <w:lsdException w:name="List Table 6 Colorful Accent 6" w:uiPriority="51"/>
-    <w:lsdException w:name="List Table 7 Colorful Accent 6" w:uiPriority="52"/>
+  <w:latentStyles w:defLockedState="0" w:defUIPriority="99" w:defSemiHidden="1" w:defUnhideWhenUsed="1" w:defQFormat="0" w:count="267">
+    <w:lsdException w:name="Normal" w:semiHidden="0" w:uiPriority="0" w:unhideWhenUsed="0" w:qFormat="1"/>
+    <w:lsdException w:name="heading 1" w:semiHidden="0" w:uiPriority="0" w:unhideWhenUsed="0" w:qFormat="1"/>
+    <w:lsdException w:name="heading 2" w:uiPriority="0" w:qFormat="1"/>
+    <w:lsdException w:name="heading 3" w:uiPriority="0" w:qFormat="1"/>
+    <w:lsdException w:name="heading 4" w:uiPriority="0" w:qFormat="1"/>
+    <w:lsdException w:name="heading 5" w:uiPriority="9" w:qFormat="1"/>
+    <w:lsdException w:name="heading 6" w:uiPriority="9" w:qFormat="1"/>
+    <w:lsdException w:name="heading 7" w:uiPriority="9" w:qFormat="1"/>
+    <w:lsdException w:name="heading 8" w:uiPriority="9" w:qFormat="1"/>
+    <w:lsdException w:name="heading 9" w:uiPriority="9" w:qFormat="1"/>
+    <w:lsdException w:name="toc 1" w:uiPriority="39"/>
+    <w:lsdException w:name="toc 2" w:uiPriority="39"/>
+    <w:lsdException w:name="toc 3" w:uiPriority="39"/>
+    <w:lsdException w:name="toc 4" w:uiPriority="39"/>
+    <w:lsdException w:name="toc 5" w:uiPriority="39"/>
+    <w:lsdException w:name="toc 6" w:uiPriority="39"/>
+    <w:lsdException w:name="toc 7" w:uiPriority="39"/>
+    <w:lsdException w:name="toc 8" w:uiPriority="39"/>
+    <w:lsdException w:name="toc 9" w:uiPriority="39"/>
+    <w:lsdException w:name="caption" w:uiPriority="35" w:qFormat="1"/>
+    <w:lsdException w:name="Title" w:semiHidden="0" w:uiPriority="10" w:unhideWhenUsed="0" w:qFormat="1"/>
+    <w:lsdException w:name="Default Paragraph Font" w:uiPriority="1"/>
+    <w:lsdException w:name="Subtitle" w:semiHidden="0" w:uiPriority="11" w:unhideWhenUsed="0" w:qFormat="1"/>
+    <w:lsdException w:name="Strong" w:semiHidden="0" w:uiPriority="22" w:unhideWhenUsed="0" w:qFormat="1"/>
+    <w:lsdException w:name="Emphasis" w:semiHidden="0" w:uiPriority="20" w:unhideWhenUsed="0" w:qFormat="1"/>
+    <w:lsdException w:name="Balloon Text" w:uiPriority="0"/>
+    <w:lsdException w:name="Table Grid" w:semiHidden="0" w:uiPriority="39" w:unhideWhenUsed="0"/>
+    <w:lsdException w:name="Placeholder Text" w:unhideWhenUsed="0"/>
+    <w:lsdException w:name="No Spacing" w:semiHidden="0" w:uiPriority="1" w:unhideWhenUsed="0" w:qFormat="1"/>
+    <w:lsdException w:name="Light Shading" w:semiHidden="0" w:uiPriority="60" w:unhideWhenUsed="0"/>
+    <w:lsdException w:name="Light List" w:semiHidden="0" w:uiPriority="61" w:unhideWhenUsed="0"/>
+    <w:lsdException w:name="Light Grid" w:semiHidden="0" w:uiPriority="62" w:unhideWhenUsed="0"/>
+    <w:lsdException w:name="Medium Shading 1" w:semiHidden="0" w:uiPriority="63" w:unhideWhenUsed="0"/>
+    <w:lsdException w:name="Medium Shading 2" w:semiHidden="0" w:uiPriority="64" w:unhideWhenUsed="0"/>
+    <w:lsdException w:name="Medium List 1" w:semiHidden="0" w:uiPriority="65" w:unhideWhenUsed="0"/>
+    <w:lsdException w:name="Medium List 2" w:semiHidden="0" w:uiPriority="66" w:unhideWhenUsed="0"/>
+    <w:lsdException w:name="Medium Grid 1" w:semiHidden="0" w:uiPriority="67" w:unhideWhenUsed="0"/>
+    <w:lsdException w:name="Medium Grid 2" w:semiHidden="0" w:uiPriority="68" w:unhideWhenUsed="0"/>
+    <w:lsdException w:name="Medium Grid 3" w:semiHidden="0" w:uiPriority="69" w:unhideWhenUsed="0"/>
+    <w:lsdException w:name="Dark List" w:semiHidden="0" w:uiPriority="70" w:unhideWhenUsed="0"/>
+    <w:lsdException w:name="Colorful Shading" w:semiHidden="0" w:uiPriority="71" w:unhideWhenUsed="0"/>
+    <w:lsdException w:name="Colorful List" w:semiHidden="0" w:uiPriority="72" w:unhideWhenUsed="0"/>
+    <w:lsdException w:name="Colorful Grid" w:semiHidden="0" w:uiPriority="73" w:unhideWhenUsed="0"/>
+    <w:lsdException w:name="Light Shading Accent 1" w:semiHidden="0" w:uiPriority="60" w:unhideWhenUsed="0"/>
+    <w:lsdException w:name="Light List Accent 1" w:semiHidden="0" w:uiPriority="61" w:unhideWhenUsed="0"/>
+    <w:lsdException w:name="Light Grid Accent 1" w:semiHidden="0" w:uiPriority="62" w:unhideWhenUsed="0"/>
+    <w:lsdException w:name="Medium Shading 1 Accent 1" w:semiHidden="0" w:uiPriority="63" w:unhideWhenUsed="0"/>
+    <w:lsdException w:name="Medium Shading 2 Accent 1" w:semiHidden="0" w:uiPriority="64" w:unhideWhenUsed="0"/>
+    <w:lsdException w:name="Medium List 1 Accent 1" w:semiHidden="0" w:uiPriority="65" w:unhideWhenUsed="0"/>
+    <w:lsdException w:name="Revision" w:unhideWhenUsed="0"/>
+    <w:lsdException w:name="List Paragraph" w:semiHidden="0" w:uiPriority="34" w:unhideWhenUsed="0" w:qFormat="1"/>
+    <w:lsdException w:name="Quote" w:semiHidden="0" w:uiPriority="29" w:unhideWhenUsed="0" w:qFormat="1"/>
+    <w:lsdException w:name="Intense Quote" w:semiHidden="0" w:uiPriority="30" w:unhideWhenUsed="0" w:qFormat="1"/>
+    <w:lsdException w:name="Medium List 2 Accent 1" w:semiHidden="0" w:uiPriority="66" w:unhideWhenUsed="0"/>
+    <w:lsdException w:name="Medium Grid 1 Accent 1" w:semiHidden="0" w:uiPriority="67" w:unhideWhenUsed="0"/>
+    <w:lsdException w:name="Medium Grid 2 Accent 1" w:semiHidden="0" w:uiPriority="68" w:unhideWhenUsed="0"/>
+    <w:lsdException w:name="Medium Grid 3 Accent 1" w:semiHidden="0" w:uiPriority="69" w:unhideWhenUsed="0"/>
+    <w:lsdException w:name="Dark List Accent 1" w:semiHidden="0" w:uiPriority="70" w:unhideWhenUsed="0"/>
+    <w:lsdException w:name="Colorful Shading Accent 1" w:semiHidden="0" w:uiPriority="71" w:unhideWhenUsed="0"/>
+    <w:lsdException w:name="Colorful List Accent 1" w:semiHidden="0" w:uiPriority="72" w:unhideWhenUsed="0"/>
+    <w:lsdException w:name="Colorful Grid Accent 1" w:semiHidden="0" w:uiPriority="73" w:unhideWhenUsed="0"/>
+    <w:lsdException w:name="Light Shading Accent 2" w:semiHidden="0" w:uiPriority="60" w:unhideWhenUsed="0"/>
+    <w:lsdException w:name="Light List Accent 2" w:semiHidden="0" w:uiPriority="61" w:unhideWhenUsed="0"/>
+    <w:lsdException w:name="Light Grid Accent 2" w:semiHidden="0" w:uiPriority="62" w:unhideWhenUsed="0"/>
+    <w:lsdException w:name="Medium Shading 1 Accent 2" w:semiHidden="0" w:uiPriority="63" w:unhideWhenUsed="0"/>
+    <w:lsdException w:name="Medium Shading 2 Accent 2" w:semiHidden="0" w:uiPriority="64" w:unhideWhenUsed="0"/>
+    <w:lsdException w:name="Medium List 1 Accent 2" w:semiHidden="0" w:uiPriority="65" w:unhideWhenUsed="0"/>
+    <w:lsdException w:name="Medium List 2 Accent 2" w:semiHidden="0" w:uiPriority="66" w:unhideWhenUsed="0"/>
+    <w:lsdException w:name="Medium Grid 1 Accent 2" w:semiHidden="0" w:uiPriority="67" w:unhideWhenUsed="0"/>
+    <w:lsdException w:name="Medium Grid 2 Accent 2" w:semiHidden="0" w:uiPriority="68" w:unhideWhenUsed="0"/>
+    <w:lsdException w:name="Medium Grid 3 Accent 2" w:semiHidden="0" w:uiPriority="69" w:unhideWhenUsed="0"/>
+    <w:lsdException w:name="Dark List Accent 2" w:semiHidden="0" w:uiPriority="70" w:unhideWhenUsed="0"/>
+    <w:lsdException w:name="Colorful Shading Accent 2" w:semiHidden="0" w:uiPriority="71" w:unhideWhenUsed="0"/>
+    <w:lsdException w:name="Colorful List Accent 2" w:semiHidden="0" w:uiPriority="72" w:unhideWhenUsed="0"/>
+    <w:lsdException w:name="Colorful Grid Accent 2" w:semiHidden="0" w:uiPriority="73" w:unhideWhenUsed="0"/>
+    <w:lsdException w:name="Light Shading Accent 3" w:semiHidden="0" w:uiPriority="60" w:unhideWhenUsed="0"/>
+    <w:lsdException w:name="Light List Accent 3" w:semiHidden="0" w:uiPriority="61" w:unhideWhenUsed="0"/>
+    <w:lsdException w:name="Light Grid Accent 3" w:semiHidden="0" w:uiPriority="62" w:unhideWhenUsed="0"/>
+    <w:lsdException w:name="Medium Shading 1 Accent 3" w:semiHidden="0" w:uiPriority="63" w:unhideWhenUsed="0"/>
+    <w:lsdException w:name="Medium Shading 2 Accent 3" w:semiHidden="0" w:uiPriority="64" w:unhideWhenUsed="0"/>
+    <w:lsdException w:name="Medium List 1 Accent 3" w:semiHidden="0" w:uiPriority="65" w:unhideWhenUsed="0"/>
+    <w:lsdException w:name="Medium List 2 Accent 3" w:semiHidden="0" w:uiPriority="66" w:unhideWhenUsed="0"/>
+    <w:lsdException w:name="Medium Grid 1 Accent 3" w:semiHidden="0" w:uiPriority="67" w:unhideWhenUsed="0"/>
+    <w:lsdException w:name="Medium Grid 2 Accent 3" w:semiHidden="0" w:uiPriority="68" w:unhideWhenUsed="0"/>
+    <w:lsdException w:name="Medium Grid 3 Accent 3" w:semiHidden="0" w:uiPriority="69" w:unhideWhenUsed="0"/>
+    <w:lsdException w:name="Dark List Accent 3" w:semiHidden="0" w:uiPriority="70" w:unhideWhenUsed="0"/>
+    <w:lsdException w:name="Colorful Shading Accent 3" w:semiHidden="0" w:uiPriority="71" w:unhideWhenUsed="0"/>
+    <w:lsdException w:name="Colorful List Accent 3" w:semiHidden="0" w:uiPriority="72" w:unhideWhenUsed="0"/>
+    <w:lsdException w:name="Colorful Grid Accent 3" w:semiHidden="0" w:uiPriority="73" w:unhideWhenUsed="0"/>
+    <w:lsdException w:name="Light Shading Accent 4" w:semiHidden="0" w:uiPriority="60" w:unhideWhenUsed="0"/>
+    <w:lsdException w:name="Light List Accent 4" w:semiHidden="0" w:uiPriority="61" w:unhideWhenUsed="0"/>
+    <w:lsdException w:name="Light Grid Accent 4" w:semiHidden="0" w:uiPriority="62" w:unhideWhenUsed="0"/>
+    <w:lsdException w:name="Medium Shading 1 Accent 4" w:semiHidden="0" w:uiPriority="63" w:unhideWhenUsed="0"/>
+    <w:lsdException w:name="Medium Shading 2 Accent 4" w:semiHidden="0" w:uiPriority="64" w:unhideWhenUsed="0"/>
+    <w:lsdException w:name="Medium List 1 Accent 4" w:semiHidden="0" w:uiPriority="65" w:unhideWhenUsed="0"/>
+    <w:lsdException w:name="Medium List 2 Accent 4" w:semiHidden="0" w:uiPriority="66" w:unhideWhenUsed="0"/>
+    <w:lsdException w:name="Medium Grid 1 Accent 4" w:semiHidden="0" w:uiPriority="67" w:unhideWhenUsed="0"/>
+    <w:lsdException w:name="Medium Grid 2 Accent 4" w:semiHidden="0" w:uiPriority="68" w:unhideWhenUsed="0"/>
+    <w:lsdException w:name="Medium Grid 3 Accent 4" w:semiHidden="0" w:uiPriority="69" w:unhideWhenUsed="0"/>
+    <w:lsdException w:name="Dark List Accent 4" w:semiHidden="0" w:uiPriority="70" w:unhideWhenUsed="0"/>
+    <w:lsdException w:name="Colorful Shading Accent 4" w:semiHidden="0" w:uiPriority="71" w:unhideWhenUsed="0"/>
+    <w:lsdException w:name="Colorful List Accent 4" w:semiHidden="0" w:uiPriority="72" w:unhideWhenUsed="0"/>
+    <w:lsdException w:name="Colorful Grid Accent 4" w:semiHidden="0" w:uiPriority="73" w:unhideWhenUsed="0"/>
+    <w:lsdException w:name="Light Shading Accent 5" w:semiHidden="0" w:uiPriority="60" w:unhideWhenUsed="0"/>
+    <w:lsdException w:name="Light List Accent 5" w:semiHidden="0" w:uiPriority="61" w:unhideWhenUsed="0"/>
+    <w:lsdException w:name="Light Grid Accent 5" w:semiHidden="0" w:uiPriority="62" w:unhideWhenUsed="0"/>
+    <w:lsdException w:name="Medium Shading 1 Accent 5" w:semiHidden="0" w:uiPriority="63" w:unhideWhenUsed="0"/>
+    <w:lsdException w:name="Medium Shading 2 Accent 5" w:semiHidden="0" w:uiPriority="64" w:unhideWhenUsed="0"/>
+    <w:lsdException w:name="Medium List 1 Accent 5" w:semiHidden="0" w:uiPriority="65" w:unhideWhenUsed="0"/>
+    <w:lsdException w:name="Medium List 2 Accent 5" w:semiHidden="0" w:uiPriority="66" w:unhideWhenUsed="0"/>
+    <w:lsdException w:name="Medium Grid 1 Accent 5" w:semiHidden="0" w:uiPriority="67" w:unhideWhenUsed="0"/>
+    <w:lsdException w:name="Medium Grid 2 Accent 5" w:semiHidden="0" w:uiPriority="68" w:unhideWhenUsed="0"/>
+    <w:lsdException w:name="Medium Grid 3 Accent 5" w:semiHidden="0" w:uiPriority="69" w:unhideWhenUsed="0"/>
+    <w:lsdException w:name="Dark List Accent 5" w:semiHidden="0" w:uiPriority="70" w:unhideWhenUsed="0"/>
+    <w:lsdException w:name="Colorful Shading Accent 5" w:semiHidden="0" w:uiPriority="71" w:unhideWhenUsed="0"/>
+    <w:lsdException w:name="Colorful List Accent 5" w:semiHidden="0" w:uiPriority="72" w:unhideWhenUsed="0"/>
+    <w:lsdException w:name="Colorful Grid Accent 5" w:semiHidden="0" w:uiPriority="73" w:unhideWhenUsed="0"/>
+    <w:lsdException w:name="Light Shading Accent 6" w:semiHidden="0" w:uiPriority="60" w:unhideWhenUsed="0"/>
+    <w:lsdException w:name="Light List Accent 6" w:semiHidden="0" w:uiPriority="61" w:unhideWhenUsed="0"/>
+    <w:lsdException w:name="Light Grid Accent 6" w:semiHidden="0" w:uiPriority="62" w:unhideWhenUsed="0"/>
+    <w:lsdException w:name="Medium Shading 1 Accent 6" w:semiHidden="0" w:uiPriority="63" w:unhideWhenUsed="0"/>
+    <w:lsdException w:name="Medium Shading 2 Accent 6" w:semiHidden="0" w:uiPriority="64" w:unhideWhenUsed="0"/>
+    <w:lsdException w:name="Medium List 1 Accent 6" w:semiHidden="0" w:uiPriority="65" w:unhideWhenUsed="0"/>
+    <w:lsdException w:name="Medium List 2 Accent 6" w:semiHidden="0" w:uiPriority="66" w:unhideWhenUsed="0"/>
+    <w:lsdException w:name="Medium Grid 1 Accent 6" w:semiHidden="0" w:uiPriority="67" w:unhideWhenUsed="0"/>
+    <w:lsdException w:name="Medium Grid 2 Accent 6" w:semiHidden="0" w:uiPriority="68" w:unhideWhenUsed="0"/>
+    <w:lsdException w:name="Medium Grid 3 Accent 6" w:semiHidden="0" w:uiPriority="69" w:unhideWhenUsed="0"/>
+    <w:lsdException w:name="Dark List Accent 6" w:semiHidden="0" w:uiPriority="70" w:unhideWhenUsed="0"/>
+    <w:lsdException w:name="Colorful Shading Accent 6" w:semiHidden="0" w:uiPriority="71" w:unhideWhenUsed="0"/>
+    <w:lsdException w:name="Colorful List Accent 6" w:semiHidden="0" w:uiPriority="72" w:unhideWhenUsed="0"/>
+    <w:lsdException w:name="Colorful Grid Accent 6" w:semiHidden="0" w:uiPriority="73" w:unhideWhenUsed="0"/>
+    <w:lsdException w:name="Subtle Emphasis" w:semiHidden="0" w:uiPriority="19" w:unhideWhenUsed="0" w:qFormat="1"/>
+    <w:lsdException w:name="Intense Emphasis" w:semiHidden="0" w:uiPriority="21" w:unhideWhenUsed="0" w:qFormat="1"/>
+    <w:lsdException w:name="Subtle Reference" w:semiHidden="0" w:uiPriority="31" w:unhideWhenUsed="0" w:qFormat="1"/>
+    <w:lsdException w:name="Intense Reference" w:semiHidden="0" w:uiPriority="32" w:unhideWhenUsed="0" w:qFormat="1"/>
+    <w:lsdException w:name="Book Title" w:semiHidden="0" w:uiPriority="33" w:unhideWhenUsed="0" w:qFormat="1"/>
+    <w:lsdException w:name="Bibliography" w:uiPriority="37"/>
+    <w:lsdException w:name="TOC Heading" w:uiPriority="39" w:qFormat="1"/>
   </w:latentStyles>
   <w:style w:type="paragraph" w:default="1" w:styleId="Normal">
     <w:name w:val="Normal"/>
@@ -38350,7 +38318,7 @@
       <w:szCs w:val="22"/>
     </w:rPr>
   </w:style>
-  <w:style w:type="paragraph" w:styleId="Descripcin">
+  <w:style w:type="paragraph" w:styleId="Epgrafe">
     <w:name w:val="caption"/>
     <w:basedOn w:val="Normal"/>
     <w:next w:val="Normal"/>
@@ -38370,11 +38338,11 @@
       <w:szCs w:val="16"/>
     </w:rPr>
   </w:style>
-  <w:style w:type="paragraph" w:styleId="Puesto">
+  <w:style w:type="paragraph" w:styleId="Ttulo">
     <w:name w:val="Title"/>
     <w:basedOn w:val="Normal"/>
     <w:next w:val="Normal"/>
-    <w:link w:val="PuestoCar"/>
+    <w:link w:val="TtuloCar"/>
     <w:uiPriority w:val="10"/>
     <w:qFormat/>
     <w:rsid w:val="008B503D"/>
@@ -38389,10 +38357,1496 @@
       <w:szCs w:val="96"/>
     </w:rPr>
   </w:style>
-  <w:style w:type="character" w:customStyle="1" w:styleId="PuestoCar">
-    <w:name w:val="Puesto Car"/>
+  <w:style w:type="character" w:customStyle="1" w:styleId="TtuloCar">
+    <w:name w:val="Título Car"/>
     <w:basedOn w:val="Fuentedeprrafopredeter"/>
-    <w:link w:val="Puesto"/>
+    <w:link w:val="Ttulo"/>
+    <w:uiPriority w:val="10"/>
+    <w:rsid w:val="008B503D"/>
+    <w:rPr>
+      <w:rFonts w:asciiTheme="majorHAnsi" w:eastAsiaTheme="majorEastAsia" w:hAnsiTheme="majorHAnsi" w:cstheme="majorBidi"/>
+      <w:color w:val="262626" w:themeColor="text1" w:themeTint="D9"/>
+      <w:sz w:val="96"/>
+      <w:szCs w:val="96"/>
+    </w:rPr>
+  </w:style>
+  <w:style w:type="paragraph" w:styleId="Subttulo">
+    <w:name w:val="Subtitle"/>
+    <w:basedOn w:val="Normal"/>
+    <w:next w:val="Normal"/>
+    <w:link w:val="SubttuloCar"/>
+    <w:uiPriority w:val="11"/>
+    <w:qFormat/>
+    <w:rsid w:val="008B503D"/>
+    <w:pPr>
+      <w:numPr>
+        <w:ilvl w:val="1"/>
+      </w:numPr>
+      <w:spacing w:after="240"/>
+    </w:pPr>
+    <w:rPr>
+      <w:caps/>
+      <w:color w:val="404040" w:themeColor="text1" w:themeTint="BF"/>
+      <w:spacing w:val="20"/>
+      <w:sz w:val="28"/>
+      <w:szCs w:val="28"/>
+    </w:rPr>
+  </w:style>
+  <w:style w:type="character" w:customStyle="1" w:styleId="SubttuloCar">
+    <w:name w:val="Subtítulo Car"/>
+    <w:basedOn w:val="Fuentedeprrafopredeter"/>
+    <w:link w:val="Subttulo"/>
+    <w:uiPriority w:val="11"/>
+    <w:rsid w:val="008B503D"/>
+    <w:rPr>
+      <w:caps/>
+      <w:color w:val="404040" w:themeColor="text1" w:themeTint="BF"/>
+      <w:spacing w:val="20"/>
+      <w:sz w:val="28"/>
+      <w:szCs w:val="28"/>
+    </w:rPr>
+  </w:style>
+  <w:style w:type="character" w:styleId="Textoennegrita">
+    <w:name w:val="Strong"/>
+    <w:basedOn w:val="Fuentedeprrafopredeter"/>
+    <w:uiPriority w:val="22"/>
+    <w:qFormat/>
+    <w:rsid w:val="008B503D"/>
+    <w:rPr>
+      <w:b/>
+      <w:bCs/>
+    </w:rPr>
+  </w:style>
+  <w:style w:type="character" w:styleId="nfasis">
+    <w:name w:val="Emphasis"/>
+    <w:basedOn w:val="Fuentedeprrafopredeter"/>
+    <w:uiPriority w:val="20"/>
+    <w:qFormat/>
+    <w:rsid w:val="008B503D"/>
+    <w:rPr>
+      <w:i/>
+      <w:iCs/>
+      <w:color w:val="000000" w:themeColor="text1"/>
+    </w:rPr>
+  </w:style>
+  <w:style w:type="paragraph" w:styleId="Cita">
+    <w:name w:val="Quote"/>
+    <w:basedOn w:val="Normal"/>
+    <w:next w:val="Normal"/>
+    <w:link w:val="CitaCar"/>
+    <w:uiPriority w:val="29"/>
+    <w:qFormat/>
+    <w:rsid w:val="008B503D"/>
+    <w:pPr>
+      <w:spacing w:before="160"/>
+      <w:ind w:left="720" w:right="720"/>
+      <w:jc w:val="center"/>
+    </w:pPr>
+    <w:rPr>
+      <w:rFonts w:asciiTheme="majorHAnsi" w:eastAsiaTheme="majorEastAsia" w:hAnsiTheme="majorHAnsi" w:cstheme="majorBidi"/>
+      <w:color w:val="000000" w:themeColor="text1"/>
+      <w:sz w:val="24"/>
+      <w:szCs w:val="24"/>
+    </w:rPr>
+  </w:style>
+  <w:style w:type="character" w:customStyle="1" w:styleId="CitaCar">
+    <w:name w:val="Cita Car"/>
+    <w:basedOn w:val="Fuentedeprrafopredeter"/>
+    <w:link w:val="Cita"/>
+    <w:uiPriority w:val="29"/>
+    <w:rsid w:val="008B503D"/>
+    <w:rPr>
+      <w:rFonts w:asciiTheme="majorHAnsi" w:eastAsiaTheme="majorEastAsia" w:hAnsiTheme="majorHAnsi" w:cstheme="majorBidi"/>
+      <w:color w:val="000000" w:themeColor="text1"/>
+      <w:sz w:val="24"/>
+      <w:szCs w:val="24"/>
+    </w:rPr>
+  </w:style>
+  <w:style w:type="paragraph" w:styleId="Citadestacada">
+    <w:name w:val="Intense Quote"/>
+    <w:basedOn w:val="Normal"/>
+    <w:next w:val="Normal"/>
+    <w:link w:val="CitadestacadaCar"/>
+    <w:uiPriority w:val="30"/>
+    <w:qFormat/>
+    <w:rsid w:val="008B503D"/>
+    <w:pPr>
+      <w:pBdr>
+        <w:top w:val="single" w:sz="24" w:space="4" w:color="ED7D31" w:themeColor="accent2"/>
+      </w:pBdr>
+      <w:spacing w:before="240" w:after="240" w:line="240" w:lineRule="auto"/>
+      <w:ind w:left="936" w:right="936"/>
+      <w:jc w:val="center"/>
+    </w:pPr>
+    <w:rPr>
+      <w:rFonts w:asciiTheme="majorHAnsi" w:eastAsiaTheme="majorEastAsia" w:hAnsiTheme="majorHAnsi" w:cstheme="majorBidi"/>
+      <w:sz w:val="24"/>
+      <w:szCs w:val="24"/>
+    </w:rPr>
+  </w:style>
+  <w:style w:type="character" w:customStyle="1" w:styleId="CitadestacadaCar">
+    <w:name w:val="Cita destacada Car"/>
+    <w:basedOn w:val="Fuentedeprrafopredeter"/>
+    <w:link w:val="Citadestacada"/>
+    <w:uiPriority w:val="30"/>
+    <w:rsid w:val="008B503D"/>
+    <w:rPr>
+      <w:rFonts w:asciiTheme="majorHAnsi" w:eastAsiaTheme="majorEastAsia" w:hAnsiTheme="majorHAnsi" w:cstheme="majorBidi"/>
+      <w:sz w:val="24"/>
+      <w:szCs w:val="24"/>
+    </w:rPr>
+  </w:style>
+  <w:style w:type="character" w:styleId="nfasissutil">
+    <w:name w:val="Subtle Emphasis"/>
+    <w:basedOn w:val="Fuentedeprrafopredeter"/>
+    <w:uiPriority w:val="19"/>
+    <w:qFormat/>
+    <w:rsid w:val="008B503D"/>
+    <w:rPr>
+      <w:i/>
+      <w:iCs/>
+      <w:color w:val="595959" w:themeColor="text1" w:themeTint="A6"/>
+    </w:rPr>
+  </w:style>
+  <w:style w:type="character" w:styleId="Referenciasutil">
+    <w:name w:val="Subtle Reference"/>
+    <w:basedOn w:val="Fuentedeprrafopredeter"/>
+    <w:uiPriority w:val="31"/>
+    <w:qFormat/>
+    <w:rsid w:val="008B503D"/>
+    <w:rPr>
+      <w:caps w:val="0"/>
+      <w:smallCaps/>
+      <w:color w:val="404040" w:themeColor="text1" w:themeTint="BF"/>
+      <w:spacing w:val="0"/>
+      <w:u w:val="single" w:color="7F7F7F" w:themeColor="text1" w:themeTint="80"/>
+    </w:rPr>
+  </w:style>
+  <w:style w:type="character" w:styleId="Referenciaintensa">
+    <w:name w:val="Intense Reference"/>
+    <w:basedOn w:val="Fuentedeprrafopredeter"/>
+    <w:uiPriority w:val="32"/>
+    <w:qFormat/>
+    <w:rsid w:val="008B503D"/>
+    <w:rPr>
+      <w:b/>
+      <w:bCs/>
+      <w:caps w:val="0"/>
+      <w:smallCaps/>
+      <w:color w:val="auto"/>
+      <w:spacing w:val="0"/>
+      <w:u w:val="single"/>
+    </w:rPr>
+  </w:style>
+  <w:style w:type="character" w:styleId="Ttulodellibro">
+    <w:name w:val="Book Title"/>
+    <w:basedOn w:val="Fuentedeprrafopredeter"/>
+    <w:uiPriority w:val="33"/>
+    <w:qFormat/>
+    <w:rsid w:val="008B503D"/>
+    <w:rPr>
+      <w:b/>
+      <w:bCs/>
+      <w:caps w:val="0"/>
+      <w:smallCaps/>
+      <w:spacing w:val="0"/>
+    </w:rPr>
+  </w:style>
+  <w:style w:type="paragraph" w:styleId="TtulodeTDC">
+    <w:name w:val="TOC Heading"/>
+    <w:basedOn w:val="Ttulo1"/>
+    <w:next w:val="Normal"/>
+    <w:uiPriority w:val="39"/>
+    <w:unhideWhenUsed/>
+    <w:qFormat/>
+    <w:rsid w:val="008B503D"/>
+    <w:pPr>
+      <w:outlineLvl w:val="9"/>
+    </w:pPr>
+  </w:style>
+  <w:style w:type="paragraph" w:styleId="TDC1">
+    <w:name w:val="toc 1"/>
+    <w:basedOn w:val="Normal"/>
+    <w:next w:val="Normal"/>
+    <w:autoRedefine/>
+    <w:uiPriority w:val="39"/>
+    <w:unhideWhenUsed/>
+    <w:rsid w:val="008B503D"/>
+    <w:pPr>
+      <w:spacing w:after="100"/>
+    </w:pPr>
+  </w:style>
+  <w:style w:type="character" w:styleId="Hipervnculo">
+    <w:name w:val="Hyperlink"/>
+    <w:basedOn w:val="Fuentedeprrafopredeter"/>
+    <w:uiPriority w:val="99"/>
+    <w:unhideWhenUsed/>
+    <w:rsid w:val="008B503D"/>
+    <w:rPr>
+      <w:color w:val="0563C1" w:themeColor="hyperlink"/>
+      <w:u w:val="single"/>
+    </w:rPr>
+  </w:style>
+  <w:style w:type="paragraph" w:styleId="Encabezado">
+    <w:name w:val="header"/>
+    <w:basedOn w:val="Normal"/>
+    <w:link w:val="EncabezadoCar"/>
+    <w:uiPriority w:val="99"/>
+    <w:unhideWhenUsed/>
+    <w:rsid w:val="008B503D"/>
+    <w:pPr>
+      <w:tabs>
+        <w:tab w:val="center" w:pos="4252"/>
+        <w:tab w:val="right" w:pos="8504"/>
+      </w:tabs>
+      <w:spacing w:after="0" w:line="240" w:lineRule="auto"/>
+    </w:pPr>
+  </w:style>
+  <w:style w:type="character" w:customStyle="1" w:styleId="EncabezadoCar">
+    <w:name w:val="Encabezado Car"/>
+    <w:basedOn w:val="Fuentedeprrafopredeter"/>
+    <w:link w:val="Encabezado"/>
+    <w:uiPriority w:val="99"/>
+    <w:rsid w:val="008B503D"/>
+  </w:style>
+  <w:style w:type="paragraph" w:styleId="Piedepgina">
+    <w:name w:val="footer"/>
+    <w:basedOn w:val="Normal"/>
+    <w:link w:val="PiedepginaCar"/>
+    <w:uiPriority w:val="99"/>
+    <w:unhideWhenUsed/>
+    <w:rsid w:val="008B503D"/>
+    <w:pPr>
+      <w:tabs>
+        <w:tab w:val="center" w:pos="4252"/>
+        <w:tab w:val="right" w:pos="8504"/>
+      </w:tabs>
+      <w:spacing w:after="0" w:line="240" w:lineRule="auto"/>
+    </w:pPr>
+  </w:style>
+  <w:style w:type="character" w:customStyle="1" w:styleId="PiedepginaCar">
+    <w:name w:val="Pie de página Car"/>
+    <w:basedOn w:val="Fuentedeprrafopredeter"/>
+    <w:link w:val="Piedepgina"/>
+    <w:uiPriority w:val="99"/>
+    <w:rsid w:val="008B503D"/>
+  </w:style>
+  <w:style w:type="table" w:customStyle="1" w:styleId="Tabladecuadrcula3-nfasis51">
+    <w:name w:val="Tabla de cuadrícula 3 - Énfasis 51"/>
+    <w:basedOn w:val="Tablanormal"/>
+    <w:uiPriority w:val="48"/>
+    <w:rsid w:val="00D06C74"/>
+    <w:pPr>
+      <w:spacing w:after="0" w:line="240" w:lineRule="auto"/>
+    </w:pPr>
+    <w:tblPr>
+      <w:tblStyleRowBandSize w:val="1"/>
+      <w:tblStyleColBandSize w:val="1"/>
+      <w:tblBorders>
+        <w:top w:val="single" w:sz="4" w:space="0" w:color="8EAADB" w:themeColor="accent5" w:themeTint="99"/>
+        <w:left w:val="single" w:sz="4" w:space="0" w:color="8EAADB" w:themeColor="accent5" w:themeTint="99"/>
+        <w:bottom w:val="single" w:sz="4" w:space="0" w:color="8EAADB" w:themeColor="accent5" w:themeTint="99"/>
+        <w:right w:val="single" w:sz="4" w:space="0" w:color="8EAADB" w:themeColor="accent5" w:themeTint="99"/>
+        <w:insideH w:val="single" w:sz="4" w:space="0" w:color="8EAADB" w:themeColor="accent5" w:themeTint="99"/>
+        <w:insideV w:val="single" w:sz="4" w:space="0" w:color="8EAADB" w:themeColor="accent5" w:themeTint="99"/>
+      </w:tblBorders>
+    </w:tblPr>
+    <w:tblStylePr w:type="firstRow">
+      <w:rPr>
+        <w:b/>
+        <w:bCs/>
+      </w:rPr>
+      <w:tblPr/>
+      <w:tcPr>
+        <w:tcBorders>
+          <w:top w:val="nil"/>
+          <w:left w:val="nil"/>
+          <w:right w:val="nil"/>
+          <w:insideH w:val="nil"/>
+          <w:insideV w:val="nil"/>
+        </w:tcBorders>
+        <w:shd w:val="clear" w:color="auto" w:fill="FFFFFF" w:themeFill="background1"/>
+      </w:tcPr>
+    </w:tblStylePr>
+    <w:tblStylePr w:type="lastRow">
+      <w:rPr>
+        <w:b/>
+        <w:bCs/>
+      </w:rPr>
+      <w:tblPr/>
+      <w:tcPr>
+        <w:tcBorders>
+          <w:left w:val="nil"/>
+          <w:bottom w:val="nil"/>
+          <w:right w:val="nil"/>
+          <w:insideH w:val="nil"/>
+          <w:insideV w:val="nil"/>
+        </w:tcBorders>
+        <w:shd w:val="clear" w:color="auto" w:fill="FFFFFF" w:themeFill="background1"/>
+      </w:tcPr>
+    </w:tblStylePr>
+    <w:tblStylePr w:type="firstCol">
+      <w:pPr>
+        <w:jc w:val="right"/>
+      </w:pPr>
+      <w:rPr>
+        <w:i/>
+        <w:iCs/>
+      </w:rPr>
+      <w:tblPr/>
+      <w:tcPr>
+        <w:tcBorders>
+          <w:top w:val="nil"/>
+          <w:left w:val="nil"/>
+          <w:bottom w:val="nil"/>
+          <w:insideH w:val="nil"/>
+          <w:insideV w:val="nil"/>
+        </w:tcBorders>
+        <w:shd w:val="clear" w:color="auto" w:fill="FFFFFF" w:themeFill="background1"/>
+      </w:tcPr>
+    </w:tblStylePr>
+    <w:tblStylePr w:type="lastCol">
+      <w:rPr>
+        <w:i/>
+        <w:iCs/>
+      </w:rPr>
+      <w:tblPr/>
+      <w:tcPr>
+        <w:tcBorders>
+          <w:top w:val="nil"/>
+          <w:bottom w:val="nil"/>
+          <w:right w:val="nil"/>
+          <w:insideH w:val="nil"/>
+          <w:insideV w:val="nil"/>
+        </w:tcBorders>
+        <w:shd w:val="clear" w:color="auto" w:fill="FFFFFF" w:themeFill="background1"/>
+      </w:tcPr>
+    </w:tblStylePr>
+    <w:tblStylePr w:type="band1Vert">
+      <w:tblPr/>
+      <w:tcPr>
+        <w:shd w:val="clear" w:color="auto" w:fill="D9E2F3" w:themeFill="accent5" w:themeFillTint="33"/>
+      </w:tcPr>
+    </w:tblStylePr>
+    <w:tblStylePr w:type="band1Horz">
+      <w:tblPr/>
+      <w:tcPr>
+        <w:shd w:val="clear" w:color="auto" w:fill="D9E2F3" w:themeFill="accent5" w:themeFillTint="33"/>
+      </w:tcPr>
+    </w:tblStylePr>
+    <w:tblStylePr w:type="neCell">
+      <w:tblPr/>
+      <w:tcPr>
+        <w:tcBorders>
+          <w:bottom w:val="single" w:sz="4" w:space="0" w:color="8EAADB" w:themeColor="accent5" w:themeTint="99"/>
+        </w:tcBorders>
+      </w:tcPr>
+    </w:tblStylePr>
+    <w:tblStylePr w:type="nwCell">
+      <w:tblPr/>
+      <w:tcPr>
+        <w:tcBorders>
+          <w:bottom w:val="single" w:sz="4" w:space="0" w:color="8EAADB" w:themeColor="accent5" w:themeTint="99"/>
+        </w:tcBorders>
+      </w:tcPr>
+    </w:tblStylePr>
+    <w:tblStylePr w:type="seCell">
+      <w:tblPr/>
+      <w:tcPr>
+        <w:tcBorders>
+          <w:top w:val="single" w:sz="4" w:space="0" w:color="8EAADB" w:themeColor="accent5" w:themeTint="99"/>
+        </w:tcBorders>
+      </w:tcPr>
+    </w:tblStylePr>
+    <w:tblStylePr w:type="swCell">
+      <w:tblPr/>
+      <w:tcPr>
+        <w:tcBorders>
+          <w:top w:val="single" w:sz="4" w:space="0" w:color="8EAADB" w:themeColor="accent5" w:themeTint="99"/>
+        </w:tcBorders>
+      </w:tcPr>
+    </w:tblStylePr>
+  </w:style>
+  <w:style w:type="paragraph" w:styleId="Textodeglobo">
+    <w:name w:val="Balloon Text"/>
+    <w:basedOn w:val="Normal"/>
+    <w:link w:val="TextodegloboCar"/>
+    <w:unhideWhenUsed/>
+    <w:rsid w:val="00910BF5"/>
+    <w:pPr>
+      <w:spacing w:after="0" w:line="240" w:lineRule="auto"/>
+    </w:pPr>
+    <w:rPr>
+      <w:rFonts w:ascii="Tahoma" w:hAnsi="Tahoma" w:cs="Tahoma"/>
+      <w:sz w:val="16"/>
+      <w:szCs w:val="16"/>
+    </w:rPr>
+  </w:style>
+  <w:style w:type="character" w:customStyle="1" w:styleId="TextodegloboCar">
+    <w:name w:val="Texto de globo Car"/>
+    <w:basedOn w:val="Fuentedeprrafopredeter"/>
+    <w:link w:val="Textodeglobo"/>
+    <w:rsid w:val="00910BF5"/>
+    <w:rPr>
+      <w:rFonts w:ascii="Tahoma" w:hAnsi="Tahoma" w:cs="Tahoma"/>
+      <w:sz w:val="16"/>
+      <w:szCs w:val="16"/>
+    </w:rPr>
+  </w:style>
+  <w:style w:type="paragraph" w:customStyle="1" w:styleId="DocumentTitle">
+    <w:name w:val="Document Title"/>
+    <w:basedOn w:val="Normal"/>
+    <w:rsid w:val="009E7423"/>
+    <w:pPr>
+      <w:spacing w:after="0" w:line="240" w:lineRule="auto"/>
+      <w:jc w:val="center"/>
+    </w:pPr>
+    <w:rPr>
+      <w:rFonts w:ascii="Arial" w:eastAsia="Times New Roman" w:hAnsi="Arial" w:cs="Times New Roman"/>
+      <w:b/>
+      <w:sz w:val="52"/>
+      <w:szCs w:val="24"/>
+      <w:lang w:val="en-GB" w:eastAsia="en-GB"/>
+    </w:rPr>
+  </w:style>
+  <w:style w:type="paragraph" w:customStyle="1" w:styleId="Information">
+    <w:name w:val="Information"/>
+    <w:basedOn w:val="Normal"/>
+    <w:rsid w:val="009E7423"/>
+    <w:pPr>
+      <w:spacing w:after="0" w:line="240" w:lineRule="auto"/>
+      <w:jc w:val="center"/>
+    </w:pPr>
+    <w:rPr>
+      <w:rFonts w:ascii="Arial" w:eastAsia="Times New Roman" w:hAnsi="Arial" w:cs="Times New Roman"/>
+      <w:b/>
+      <w:sz w:val="28"/>
+      <w:szCs w:val="20"/>
+      <w:lang w:val="en-GB" w:eastAsia="en-GB"/>
+    </w:rPr>
+  </w:style>
+  <w:style w:type="paragraph" w:customStyle="1" w:styleId="Diagram">
+    <w:name w:val="Diagram"/>
+    <w:basedOn w:val="Normal"/>
+    <w:rsid w:val="009E7423"/>
+    <w:pPr>
+      <w:spacing w:after="0" w:line="240" w:lineRule="auto"/>
+    </w:pPr>
+    <w:rPr>
+      <w:rFonts w:ascii="Arial" w:eastAsia="Times New Roman" w:hAnsi="Arial" w:cs="Times New Roman"/>
+      <w:sz w:val="20"/>
+      <w:szCs w:val="24"/>
+      <w:lang w:val="en-GB" w:eastAsia="en-GB"/>
+    </w:rPr>
+  </w:style>
+  <w:style w:type="paragraph" w:customStyle="1" w:styleId="ReportTitle">
+    <w:name w:val="Report Title"/>
+    <w:basedOn w:val="PageTitle"/>
+    <w:rsid w:val="009E7423"/>
+    <w:rPr>
+      <w:b/>
+      <w:sz w:val="48"/>
+    </w:rPr>
+  </w:style>
+  <w:style w:type="paragraph" w:customStyle="1" w:styleId="PageTitle">
+    <w:name w:val="Page Title"/>
+    <w:basedOn w:val="Normal"/>
+    <w:rsid w:val="009E7423"/>
+    <w:pPr>
+      <w:spacing w:before="240" w:after="0" w:line="240" w:lineRule="auto"/>
+      <w:jc w:val="center"/>
+    </w:pPr>
+    <w:rPr>
+      <w:rFonts w:ascii="Arial" w:eastAsia="Times New Roman" w:hAnsi="Arial" w:cs="Times New Roman"/>
+      <w:sz w:val="40"/>
+      <w:szCs w:val="20"/>
+      <w:lang w:val="en-GB" w:eastAsia="en-GB"/>
+    </w:rPr>
+  </w:style>
+  <w:style w:type="paragraph" w:customStyle="1" w:styleId="HLine">
+    <w:name w:val="H Line"/>
+    <w:basedOn w:val="DocumentTitle"/>
+    <w:rsid w:val="009E7423"/>
+    <w:pPr>
+      <w:pBdr>
+        <w:bottom w:val="single" w:sz="18" w:space="1" w:color="1569BC"/>
+      </w:pBdr>
+    </w:pPr>
+    <w:rPr>
+      <w:bCs/>
+      <w:szCs w:val="20"/>
+    </w:rPr>
+  </w:style>
+  <w:style w:type="paragraph" w:customStyle="1" w:styleId="TableHeader">
+    <w:name w:val="TableHeader"/>
+    <w:basedOn w:val="Normal"/>
+    <w:rsid w:val="009E7423"/>
+    <w:pPr>
+      <w:spacing w:before="120" w:after="80" w:line="240" w:lineRule="auto"/>
+      <w:ind w:left="144" w:right="144"/>
+    </w:pPr>
+    <w:rPr>
+      <w:rFonts w:ascii="Arial" w:eastAsia="Times New Roman" w:hAnsi="Arial" w:cs="Times New Roman"/>
+      <w:b/>
+      <w:color w:val="FFFFFF"/>
+      <w:sz w:val="22"/>
+      <w:szCs w:val="24"/>
+      <w:lang w:val="en-GB" w:eastAsia="en-GB"/>
+    </w:rPr>
+  </w:style>
+  <w:style w:type="paragraph" w:customStyle="1" w:styleId="TableContent">
+    <w:name w:val="TableContent"/>
+    <w:basedOn w:val="Normal"/>
+    <w:rsid w:val="009E7423"/>
+    <w:pPr>
+      <w:spacing w:before="80" w:after="40" w:line="240" w:lineRule="auto"/>
+      <w:ind w:left="144" w:right="144"/>
+    </w:pPr>
+    <w:rPr>
+      <w:rFonts w:ascii="Arial" w:eastAsia="Times New Roman" w:hAnsi="Arial" w:cs="Times New Roman"/>
+      <w:sz w:val="20"/>
+      <w:szCs w:val="24"/>
+      <w:lang w:val="en-GB" w:eastAsia="en-GB"/>
+    </w:rPr>
+  </w:style>
+  <w:style w:type="paragraph" w:customStyle="1" w:styleId="DiagramType">
+    <w:name w:val="DiagramType"/>
+    <w:basedOn w:val="Normal"/>
+    <w:rsid w:val="009E7423"/>
+    <w:pPr>
+      <w:spacing w:after="0" w:line="240" w:lineRule="auto"/>
+    </w:pPr>
+    <w:rPr>
+      <w:rFonts w:ascii="Arial" w:eastAsia="Times New Roman" w:hAnsi="Arial" w:cs="Times New Roman"/>
+      <w:b/>
+      <w:sz w:val="28"/>
+      <w:szCs w:val="24"/>
+      <w:lang w:val="en-GB" w:eastAsia="en-GB"/>
+    </w:rPr>
+  </w:style>
+  <w:style w:type="paragraph" w:customStyle="1" w:styleId="ReportInformation">
+    <w:name w:val="Report Information"/>
+    <w:basedOn w:val="ReportTitle"/>
+    <w:rsid w:val="009E7423"/>
+    <w:rPr>
+      <w:sz w:val="32"/>
+    </w:rPr>
+  </w:style>
+  <w:style w:type="paragraph" w:styleId="TDC2">
+    <w:name w:val="toc 2"/>
+    <w:basedOn w:val="Normal"/>
+    <w:next w:val="Normal"/>
+    <w:autoRedefine/>
+    <w:uiPriority w:val="39"/>
+    <w:rsid w:val="009E7423"/>
+    <w:pPr>
+      <w:spacing w:after="0" w:line="240" w:lineRule="auto"/>
+      <w:ind w:left="200"/>
+    </w:pPr>
+    <w:rPr>
+      <w:rFonts w:ascii="Arial" w:eastAsia="Times New Roman" w:hAnsi="Arial" w:cs="Times New Roman"/>
+      <w:sz w:val="20"/>
+      <w:szCs w:val="24"/>
+      <w:lang w:val="en-GB" w:eastAsia="en-GB"/>
+    </w:rPr>
+  </w:style>
+  <w:style w:type="paragraph" w:styleId="TDC3">
+    <w:name w:val="toc 3"/>
+    <w:basedOn w:val="Normal"/>
+    <w:next w:val="Normal"/>
+    <w:autoRedefine/>
+    <w:uiPriority w:val="39"/>
+    <w:rsid w:val="009E7423"/>
+    <w:pPr>
+      <w:spacing w:after="0" w:line="240" w:lineRule="auto"/>
+      <w:ind w:left="400"/>
+    </w:pPr>
+    <w:rPr>
+      <w:rFonts w:ascii="Arial" w:eastAsia="Times New Roman" w:hAnsi="Arial" w:cs="Times New Roman"/>
+      <w:sz w:val="20"/>
+      <w:szCs w:val="24"/>
+      <w:lang w:val="en-GB" w:eastAsia="en-GB"/>
+    </w:rPr>
+  </w:style>
+  <w:style w:type="character" w:styleId="CdigoHTML">
+    <w:name w:val="HTML Code"/>
+    <w:basedOn w:val="Fuentedeprrafopredeter"/>
+    <w:uiPriority w:val="99"/>
+    <w:semiHidden/>
+    <w:unhideWhenUsed/>
+    <w:rsid w:val="004E6A1B"/>
+    <w:rPr>
+      <w:rFonts w:ascii="Courier New" w:eastAsia="Times New Roman" w:hAnsi="Courier New" w:cs="Courier New"/>
+      <w:sz w:val="20"/>
+      <w:szCs w:val="20"/>
+    </w:rPr>
+  </w:style>
+</w:styles>
+</file>
+
+<file path=word/stylesWithEffects.xml><?xml version="1.0" encoding="utf-8"?>
+<w:styles xmlns:wpc="http://schemas.microsoft.com/office/word/2010/wordprocessingCanvas" xmlns:mc="http://schemas.openxmlformats.org/markup-compatibility/2006" xmlns:o="urn:schemas-microsoft-com:office:office" xmlns:r="http://schemas.openxmlformats.org/officeDocument/2006/relationships" xmlns:m="http://schemas.openxmlformats.org/officeDocument/2006/math" xmlns:v="urn:schemas-microsoft-com:vml" xmlns:wp14="http://schemas.microsoft.com/office/word/2010/wordprocessingDrawing" xmlns:wp="http://schemas.openxmlformats.org/drawingml/2006/wordprocessingDrawing" xmlns:w10="urn:schemas-microsoft-com:office:word" xmlns:w="http://schemas.openxmlformats.org/wordprocessingml/2006/main" xmlns:w14="http://schemas.microsoft.com/office/word/2010/wordml" xmlns:wpg="http://schemas.microsoft.com/office/word/2010/wordprocessingGroup" xmlns:wpi="http://schemas.microsoft.com/office/word/2010/wordprocessingInk" xmlns:wne="http://schemas.microsoft.com/office/word/2006/wordml" xmlns:wps="http://schemas.microsoft.com/office/word/2010/wordprocessingShape" mc:Ignorable="w14 wp14">
+  <w:docDefaults>
+    <w:rPrDefault>
+      <w:rPr>
+        <w:rFonts w:asciiTheme="minorHAnsi" w:eastAsiaTheme="minorEastAsia" w:hAnsiTheme="minorHAnsi" w:cstheme="minorBidi"/>
+        <w:sz w:val="21"/>
+        <w:szCs w:val="21"/>
+        <w:lang w:val="es-ES" w:eastAsia="en-US" w:bidi="ar-SA"/>
+      </w:rPr>
+    </w:rPrDefault>
+    <w:pPrDefault>
+      <w:pPr>
+        <w:spacing w:after="160" w:line="276" w:lineRule="auto"/>
+      </w:pPr>
+    </w:pPrDefault>
+  </w:docDefaults>
+  <w:latentStyles w:defLockedState="0" w:defUIPriority="99" w:defSemiHidden="1" w:defUnhideWhenUsed="1" w:defQFormat="0" w:count="267">
+    <w:lsdException w:name="Normal" w:semiHidden="0" w:uiPriority="0" w:unhideWhenUsed="0" w:qFormat="1"/>
+    <w:lsdException w:name="heading 1" w:semiHidden="0" w:uiPriority="0" w:unhideWhenUsed="0" w:qFormat="1"/>
+    <w:lsdException w:name="heading 2" w:uiPriority="0" w:qFormat="1"/>
+    <w:lsdException w:name="heading 3" w:uiPriority="0" w:qFormat="1"/>
+    <w:lsdException w:name="heading 4" w:uiPriority="0" w:qFormat="1"/>
+    <w:lsdException w:name="heading 5" w:uiPriority="9" w:qFormat="1"/>
+    <w:lsdException w:name="heading 6" w:uiPriority="9" w:qFormat="1"/>
+    <w:lsdException w:name="heading 7" w:uiPriority="9" w:qFormat="1"/>
+    <w:lsdException w:name="heading 8" w:uiPriority="9" w:qFormat="1"/>
+    <w:lsdException w:name="heading 9" w:uiPriority="9" w:qFormat="1"/>
+    <w:lsdException w:name="toc 1" w:uiPriority="39"/>
+    <w:lsdException w:name="toc 2" w:uiPriority="39"/>
+    <w:lsdException w:name="toc 3" w:uiPriority="39"/>
+    <w:lsdException w:name="toc 4" w:uiPriority="39"/>
+    <w:lsdException w:name="toc 5" w:uiPriority="39"/>
+    <w:lsdException w:name="toc 6" w:uiPriority="39"/>
+    <w:lsdException w:name="toc 7" w:uiPriority="39"/>
+    <w:lsdException w:name="toc 8" w:uiPriority="39"/>
+    <w:lsdException w:name="toc 9" w:uiPriority="39"/>
+    <w:lsdException w:name="caption" w:uiPriority="35" w:qFormat="1"/>
+    <w:lsdException w:name="Title" w:semiHidden="0" w:uiPriority="10" w:unhideWhenUsed="0" w:qFormat="1"/>
+    <w:lsdException w:name="Default Paragraph Font" w:uiPriority="1"/>
+    <w:lsdException w:name="Subtitle" w:semiHidden="0" w:uiPriority="11" w:unhideWhenUsed="0" w:qFormat="1"/>
+    <w:lsdException w:name="Strong" w:semiHidden="0" w:uiPriority="22" w:unhideWhenUsed="0" w:qFormat="1"/>
+    <w:lsdException w:name="Emphasis" w:semiHidden="0" w:uiPriority="20" w:unhideWhenUsed="0" w:qFormat="1"/>
+    <w:lsdException w:name="Balloon Text" w:uiPriority="0"/>
+    <w:lsdException w:name="Table Grid" w:semiHidden="0" w:uiPriority="39" w:unhideWhenUsed="0"/>
+    <w:lsdException w:name="Placeholder Text" w:unhideWhenUsed="0"/>
+    <w:lsdException w:name="No Spacing" w:semiHidden="0" w:uiPriority="1" w:unhideWhenUsed="0" w:qFormat="1"/>
+    <w:lsdException w:name="Light Shading" w:semiHidden="0" w:uiPriority="60" w:unhideWhenUsed="0"/>
+    <w:lsdException w:name="Light List" w:semiHidden="0" w:uiPriority="61" w:unhideWhenUsed="0"/>
+    <w:lsdException w:name="Light Grid" w:semiHidden="0" w:uiPriority="62" w:unhideWhenUsed="0"/>
+    <w:lsdException w:name="Medium Shading 1" w:semiHidden="0" w:uiPriority="63" w:unhideWhenUsed="0"/>
+    <w:lsdException w:name="Medium Shading 2" w:semiHidden="0" w:uiPriority="64" w:unhideWhenUsed="0"/>
+    <w:lsdException w:name="Medium List 1" w:semiHidden="0" w:uiPriority="65" w:unhideWhenUsed="0"/>
+    <w:lsdException w:name="Medium List 2" w:semiHidden="0" w:uiPriority="66" w:unhideWhenUsed="0"/>
+    <w:lsdException w:name="Medium Grid 1" w:semiHidden="0" w:uiPriority="67" w:unhideWhenUsed="0"/>
+    <w:lsdException w:name="Medium Grid 2" w:semiHidden="0" w:uiPriority="68" w:unhideWhenUsed="0"/>
+    <w:lsdException w:name="Medium Grid 3" w:semiHidden="0" w:uiPriority="69" w:unhideWhenUsed="0"/>
+    <w:lsdException w:name="Dark List" w:semiHidden="0" w:uiPriority="70" w:unhideWhenUsed="0"/>
+    <w:lsdException w:name="Colorful Shading" w:semiHidden="0" w:uiPriority="71" w:unhideWhenUsed="0"/>
+    <w:lsdException w:name="Colorful List" w:semiHidden="0" w:uiPriority="72" w:unhideWhenUsed="0"/>
+    <w:lsdException w:name="Colorful Grid" w:semiHidden="0" w:uiPriority="73" w:unhideWhenUsed="0"/>
+    <w:lsdException w:name="Light Shading Accent 1" w:semiHidden="0" w:uiPriority="60" w:unhideWhenUsed="0"/>
+    <w:lsdException w:name="Light List Accent 1" w:semiHidden="0" w:uiPriority="61" w:unhideWhenUsed="0"/>
+    <w:lsdException w:name="Light Grid Accent 1" w:semiHidden="0" w:uiPriority="62" w:unhideWhenUsed="0"/>
+    <w:lsdException w:name="Medium Shading 1 Accent 1" w:semiHidden="0" w:uiPriority="63" w:unhideWhenUsed="0"/>
+    <w:lsdException w:name="Medium Shading 2 Accent 1" w:semiHidden="0" w:uiPriority="64" w:unhideWhenUsed="0"/>
+    <w:lsdException w:name="Medium List 1 Accent 1" w:semiHidden="0" w:uiPriority="65" w:unhideWhenUsed="0"/>
+    <w:lsdException w:name="Revision" w:unhideWhenUsed="0"/>
+    <w:lsdException w:name="List Paragraph" w:semiHidden="0" w:uiPriority="34" w:unhideWhenUsed="0" w:qFormat="1"/>
+    <w:lsdException w:name="Quote" w:semiHidden="0" w:uiPriority="29" w:unhideWhenUsed="0" w:qFormat="1"/>
+    <w:lsdException w:name="Intense Quote" w:semiHidden="0" w:uiPriority="30" w:unhideWhenUsed="0" w:qFormat="1"/>
+    <w:lsdException w:name="Medium List 2 Accent 1" w:semiHidden="0" w:uiPriority="66" w:unhideWhenUsed="0"/>
+    <w:lsdException w:name="Medium Grid 1 Accent 1" w:semiHidden="0" w:uiPriority="67" w:unhideWhenUsed="0"/>
+    <w:lsdException w:name="Medium Grid 2 Accent 1" w:semiHidden="0" w:uiPriority="68" w:unhideWhenUsed="0"/>
+    <w:lsdException w:name="Medium Grid 3 Accent 1" w:semiHidden="0" w:uiPriority="69" w:unhideWhenUsed="0"/>
+    <w:lsdException w:name="Dark List Accent 1" w:semiHidden="0" w:uiPriority="70" w:unhideWhenUsed="0"/>
+    <w:lsdException w:name="Colorful Shading Accent 1" w:semiHidden="0" w:uiPriority="71" w:unhideWhenUsed="0"/>
+    <w:lsdException w:name="Colorful List Accent 1" w:semiHidden="0" w:uiPriority="72" w:unhideWhenUsed="0"/>
+    <w:lsdException w:name="Colorful Grid Accent 1" w:semiHidden="0" w:uiPriority="73" w:unhideWhenUsed="0"/>
+    <w:lsdException w:name="Light Shading Accent 2" w:semiHidden="0" w:uiPriority="60" w:unhideWhenUsed="0"/>
+    <w:lsdException w:name="Light List Accent 2" w:semiHidden="0" w:uiPriority="61" w:unhideWhenUsed="0"/>
+    <w:lsdException w:name="Light Grid Accent 2" w:semiHidden="0" w:uiPriority="62" w:unhideWhenUsed="0"/>
+    <w:lsdException w:name="Medium Shading 1 Accent 2" w:semiHidden="0" w:uiPriority="63" w:unhideWhenUsed="0"/>
+    <w:lsdException w:name="Medium Shading 2 Accent 2" w:semiHidden="0" w:uiPriority="64" w:unhideWhenUsed="0"/>
+    <w:lsdException w:name="Medium List 1 Accent 2" w:semiHidden="0" w:uiPriority="65" w:unhideWhenUsed="0"/>
+    <w:lsdException w:name="Medium List 2 Accent 2" w:semiHidden="0" w:uiPriority="66" w:unhideWhenUsed="0"/>
+    <w:lsdException w:name="Medium Grid 1 Accent 2" w:semiHidden="0" w:uiPriority="67" w:unhideWhenUsed="0"/>
+    <w:lsdException w:name="Medium Grid 2 Accent 2" w:semiHidden="0" w:uiPriority="68" w:unhideWhenUsed="0"/>
+    <w:lsdException w:name="Medium Grid 3 Accent 2" w:semiHidden="0" w:uiPriority="69" w:unhideWhenUsed="0"/>
+    <w:lsdException w:name="Dark List Accent 2" w:semiHidden="0" w:uiPriority="70" w:unhideWhenUsed="0"/>
+    <w:lsdException w:name="Colorful Shading Accent 2" w:semiHidden="0" w:uiPriority="71" w:unhideWhenUsed="0"/>
+    <w:lsdException w:name="Colorful List Accent 2" w:semiHidden="0" w:uiPriority="72" w:unhideWhenUsed="0"/>
+    <w:lsdException w:name="Colorful Grid Accent 2" w:semiHidden="0" w:uiPriority="73" w:unhideWhenUsed="0"/>
+    <w:lsdException w:name="Light Shading Accent 3" w:semiHidden="0" w:uiPriority="60" w:unhideWhenUsed="0"/>
+    <w:lsdException w:name="Light List Accent 3" w:semiHidden="0" w:uiPriority="61" w:unhideWhenUsed="0"/>
+    <w:lsdException w:name="Light Grid Accent 3" w:semiHidden="0" w:uiPriority="62" w:unhideWhenUsed="0"/>
+    <w:lsdException w:name="Medium Shading 1 Accent 3" w:semiHidden="0" w:uiPriority="63" w:unhideWhenUsed="0"/>
+    <w:lsdException w:name="Medium Shading 2 Accent 3" w:semiHidden="0" w:uiPriority="64" w:unhideWhenUsed="0"/>
+    <w:lsdException w:name="Medium List 1 Accent 3" w:semiHidden="0" w:uiPriority="65" w:unhideWhenUsed="0"/>
+    <w:lsdException w:name="Medium List 2 Accent 3" w:semiHidden="0" w:uiPriority="66" w:unhideWhenUsed="0"/>
+    <w:lsdException w:name="Medium Grid 1 Accent 3" w:semiHidden="0" w:uiPriority="67" w:unhideWhenUsed="0"/>
+    <w:lsdException w:name="Medium Grid 2 Accent 3" w:semiHidden="0" w:uiPriority="68" w:unhideWhenUsed="0"/>
+    <w:lsdException w:name="Medium Grid 3 Accent 3" w:semiHidden="0" w:uiPriority="69" w:unhideWhenUsed="0"/>
+    <w:lsdException w:name="Dark List Accent 3" w:semiHidden="0" w:uiPriority="70" w:unhideWhenUsed="0"/>
+    <w:lsdException w:name="Colorful Shading Accent 3" w:semiHidden="0" w:uiPriority="71" w:unhideWhenUsed="0"/>
+    <w:lsdException w:name="Colorful List Accent 3" w:semiHidden="0" w:uiPriority="72" w:unhideWhenUsed="0"/>
+    <w:lsdException w:name="Colorful Grid Accent 3" w:semiHidden="0" w:uiPriority="73" w:unhideWhenUsed="0"/>
+    <w:lsdException w:name="Light Shading Accent 4" w:semiHidden="0" w:uiPriority="60" w:unhideWhenUsed="0"/>
+    <w:lsdException w:name="Light List Accent 4" w:semiHidden="0" w:uiPriority="61" w:unhideWhenUsed="0"/>
+    <w:lsdException w:name="Light Grid Accent 4" w:semiHidden="0" w:uiPriority="62" w:unhideWhenUsed="0"/>
+    <w:lsdException w:name="Medium Shading 1 Accent 4" w:semiHidden="0" w:uiPriority="63" w:unhideWhenUsed="0"/>
+    <w:lsdException w:name="Medium Shading 2 Accent 4" w:semiHidden="0" w:uiPriority="64" w:unhideWhenUsed="0"/>
+    <w:lsdException w:name="Medium List 1 Accent 4" w:semiHidden="0" w:uiPriority="65" w:unhideWhenUsed="0"/>
+    <w:lsdException w:name="Medium List 2 Accent 4" w:semiHidden="0" w:uiPriority="66" w:unhideWhenUsed="0"/>
+    <w:lsdException w:name="Medium Grid 1 Accent 4" w:semiHidden="0" w:uiPriority="67" w:unhideWhenUsed="0"/>
+    <w:lsdException w:name="Medium Grid 2 Accent 4" w:semiHidden="0" w:uiPriority="68" w:unhideWhenUsed="0"/>
+    <w:lsdException w:name="Medium Grid 3 Accent 4" w:semiHidden="0" w:uiPriority="69" w:unhideWhenUsed="0"/>
+    <w:lsdException w:name="Dark List Accent 4" w:semiHidden="0" w:uiPriority="70" w:unhideWhenUsed="0"/>
+    <w:lsdException w:name="Colorful Shading Accent 4" w:semiHidden="0" w:uiPriority="71" w:unhideWhenUsed="0"/>
+    <w:lsdException w:name="Colorful List Accent 4" w:semiHidden="0" w:uiPriority="72" w:unhideWhenUsed="0"/>
+    <w:lsdException w:name="Colorful Grid Accent 4" w:semiHidden="0" w:uiPriority="73" w:unhideWhenUsed="0"/>
+    <w:lsdException w:name="Light Shading Accent 5" w:semiHidden="0" w:uiPriority="60" w:unhideWhenUsed="0"/>
+    <w:lsdException w:name="Light List Accent 5" w:semiHidden="0" w:uiPriority="61" w:unhideWhenUsed="0"/>
+    <w:lsdException w:name="Light Grid Accent 5" w:semiHidden="0" w:uiPriority="62" w:unhideWhenUsed="0"/>
+    <w:lsdException w:name="Medium Shading 1 Accent 5" w:semiHidden="0" w:uiPriority="63" w:unhideWhenUsed="0"/>
+    <w:lsdException w:name="Medium Shading 2 Accent 5" w:semiHidden="0" w:uiPriority="64" w:unhideWhenUsed="0"/>
+    <w:lsdException w:name="Medium List 1 Accent 5" w:semiHidden="0" w:uiPriority="65" w:unhideWhenUsed="0"/>
+    <w:lsdException w:name="Medium List 2 Accent 5" w:semiHidden="0" w:uiPriority="66" w:unhideWhenUsed="0"/>
+    <w:lsdException w:name="Medium Grid 1 Accent 5" w:semiHidden="0" w:uiPriority="67" w:unhideWhenUsed="0"/>
+    <w:lsdException w:name="Medium Grid 2 Accent 5" w:semiHidden="0" w:uiPriority="68" w:unhideWhenUsed="0"/>
+    <w:lsdException w:name="Medium Grid 3 Accent 5" w:semiHidden="0" w:uiPriority="69" w:unhideWhenUsed="0"/>
+    <w:lsdException w:name="Dark List Accent 5" w:semiHidden="0" w:uiPriority="70" w:unhideWhenUsed="0"/>
+    <w:lsdException w:name="Colorful Shading Accent 5" w:semiHidden="0" w:uiPriority="71" w:unhideWhenUsed="0"/>
+    <w:lsdException w:name="Colorful List Accent 5" w:semiHidden="0" w:uiPriority="72" w:unhideWhenUsed="0"/>
+    <w:lsdException w:name="Colorful Grid Accent 5" w:semiHidden="0" w:uiPriority="73" w:unhideWhenUsed="0"/>
+    <w:lsdException w:name="Light Shading Accent 6" w:semiHidden="0" w:uiPriority="60" w:unhideWhenUsed="0"/>
+    <w:lsdException w:name="Light List Accent 6" w:semiHidden="0" w:uiPriority="61" w:unhideWhenUsed="0"/>
+    <w:lsdException w:name="Light Grid Accent 6" w:semiHidden="0" w:uiPriority="62" w:unhideWhenUsed="0"/>
+    <w:lsdException w:name="Medium Shading 1 Accent 6" w:semiHidden="0" w:uiPriority="63" w:unhideWhenUsed="0"/>
+    <w:lsdException w:name="Medium Shading 2 Accent 6" w:semiHidden="0" w:uiPriority="64" w:unhideWhenUsed="0"/>
+    <w:lsdException w:name="Medium List 1 Accent 6" w:semiHidden="0" w:uiPriority="65" w:unhideWhenUsed="0"/>
+    <w:lsdException w:name="Medium List 2 Accent 6" w:semiHidden="0" w:uiPriority="66" w:unhideWhenUsed="0"/>
+    <w:lsdException w:name="Medium Grid 1 Accent 6" w:semiHidden="0" w:uiPriority="67" w:unhideWhenUsed="0"/>
+    <w:lsdException w:name="Medium Grid 2 Accent 6" w:semiHidden="0" w:uiPriority="68" w:unhideWhenUsed="0"/>
+    <w:lsdException w:name="Medium Grid 3 Accent 6" w:semiHidden="0" w:uiPriority="69" w:unhideWhenUsed="0"/>
+    <w:lsdException w:name="Dark List Accent 6" w:semiHidden="0" w:uiPriority="70" w:unhideWhenUsed="0"/>
+    <w:lsdException w:name="Colorful Shading Accent 6" w:semiHidden="0" w:uiPriority="71" w:unhideWhenUsed="0"/>
+    <w:lsdException w:name="Colorful List Accent 6" w:semiHidden="0" w:uiPriority="72" w:unhideWhenUsed="0"/>
+    <w:lsdException w:name="Colorful Grid Accent 6" w:semiHidden="0" w:uiPriority="73" w:unhideWhenUsed="0"/>
+    <w:lsdException w:name="Subtle Emphasis" w:semiHidden="0" w:uiPriority="19" w:unhideWhenUsed="0" w:qFormat="1"/>
+    <w:lsdException w:name="Intense Emphasis" w:semiHidden="0" w:uiPriority="21" w:unhideWhenUsed="0" w:qFormat="1"/>
+    <w:lsdException w:name="Subtle Reference" w:semiHidden="0" w:uiPriority="31" w:unhideWhenUsed="0" w:qFormat="1"/>
+    <w:lsdException w:name="Intense Reference" w:semiHidden="0" w:uiPriority="32" w:unhideWhenUsed="0" w:qFormat="1"/>
+    <w:lsdException w:name="Book Title" w:semiHidden="0" w:uiPriority="33" w:unhideWhenUsed="0" w:qFormat="1"/>
+    <w:lsdException w:name="Bibliography" w:uiPriority="37"/>
+    <w:lsdException w:name="TOC Heading" w:uiPriority="39" w:qFormat="1"/>
+  </w:latentStyles>
+  <w:style w:type="paragraph" w:default="1" w:styleId="Normal">
+    <w:name w:val="Normal"/>
+    <w:qFormat/>
+    <w:rsid w:val="008B503D"/>
+  </w:style>
+  <w:style w:type="paragraph" w:styleId="Ttulo1">
+    <w:name w:val="heading 1"/>
+    <w:basedOn w:val="Normal"/>
+    <w:next w:val="Normal"/>
+    <w:link w:val="Ttulo1Car"/>
+    <w:qFormat/>
+    <w:rsid w:val="008B503D"/>
+    <w:pPr>
+      <w:keepNext/>
+      <w:keepLines/>
+      <w:pBdr>
+        <w:bottom w:val="single" w:sz="4" w:space="2" w:color="ED7D31" w:themeColor="accent2"/>
+      </w:pBdr>
+      <w:spacing w:before="360" w:after="120" w:line="240" w:lineRule="auto"/>
+      <w:outlineLvl w:val="0"/>
+    </w:pPr>
+    <w:rPr>
+      <w:rFonts w:asciiTheme="majorHAnsi" w:eastAsiaTheme="majorEastAsia" w:hAnsiTheme="majorHAnsi" w:cstheme="majorBidi"/>
+      <w:color w:val="262626" w:themeColor="text1" w:themeTint="D9"/>
+      <w:sz w:val="40"/>
+      <w:szCs w:val="40"/>
+    </w:rPr>
+  </w:style>
+  <w:style w:type="paragraph" w:styleId="Ttulo2">
+    <w:name w:val="heading 2"/>
+    <w:basedOn w:val="Normal"/>
+    <w:next w:val="Normal"/>
+    <w:link w:val="Ttulo2Car"/>
+    <w:unhideWhenUsed/>
+    <w:qFormat/>
+    <w:rsid w:val="008B503D"/>
+    <w:pPr>
+      <w:keepNext/>
+      <w:keepLines/>
+      <w:spacing w:before="120" w:after="0" w:line="240" w:lineRule="auto"/>
+      <w:outlineLvl w:val="1"/>
+    </w:pPr>
+    <w:rPr>
+      <w:rFonts w:asciiTheme="majorHAnsi" w:eastAsiaTheme="majorEastAsia" w:hAnsiTheme="majorHAnsi" w:cstheme="majorBidi"/>
+      <w:color w:val="ED7D31" w:themeColor="accent2"/>
+      <w:sz w:val="36"/>
+      <w:szCs w:val="36"/>
+    </w:rPr>
+  </w:style>
+  <w:style w:type="paragraph" w:styleId="Ttulo3">
+    <w:name w:val="heading 3"/>
+    <w:basedOn w:val="Normal"/>
+    <w:next w:val="Normal"/>
+    <w:link w:val="Ttulo3Car"/>
+    <w:unhideWhenUsed/>
+    <w:qFormat/>
+    <w:rsid w:val="008B503D"/>
+    <w:pPr>
+      <w:keepNext/>
+      <w:keepLines/>
+      <w:spacing w:before="80" w:after="0" w:line="240" w:lineRule="auto"/>
+      <w:outlineLvl w:val="2"/>
+    </w:pPr>
+    <w:rPr>
+      <w:rFonts w:asciiTheme="majorHAnsi" w:eastAsiaTheme="majorEastAsia" w:hAnsiTheme="majorHAnsi" w:cstheme="majorBidi"/>
+      <w:color w:val="C45911" w:themeColor="accent2" w:themeShade="BF"/>
+      <w:sz w:val="32"/>
+      <w:szCs w:val="32"/>
+    </w:rPr>
+  </w:style>
+  <w:style w:type="paragraph" w:styleId="Ttulo4">
+    <w:name w:val="heading 4"/>
+    <w:basedOn w:val="Normal"/>
+    <w:next w:val="Normal"/>
+    <w:link w:val="Ttulo4Car"/>
+    <w:unhideWhenUsed/>
+    <w:qFormat/>
+    <w:rsid w:val="008B503D"/>
+    <w:pPr>
+      <w:keepNext/>
+      <w:keepLines/>
+      <w:spacing w:before="80" w:after="0" w:line="240" w:lineRule="auto"/>
+      <w:outlineLvl w:val="3"/>
+    </w:pPr>
+    <w:rPr>
+      <w:rFonts w:asciiTheme="majorHAnsi" w:eastAsiaTheme="majorEastAsia" w:hAnsiTheme="majorHAnsi" w:cstheme="majorBidi"/>
+      <w:i/>
+      <w:iCs/>
+      <w:color w:val="833C0B" w:themeColor="accent2" w:themeShade="80"/>
+      <w:sz w:val="28"/>
+      <w:szCs w:val="28"/>
+    </w:rPr>
+  </w:style>
+  <w:style w:type="paragraph" w:styleId="Ttulo5">
+    <w:name w:val="heading 5"/>
+    <w:basedOn w:val="Normal"/>
+    <w:next w:val="Normal"/>
+    <w:link w:val="Ttulo5Car"/>
+    <w:uiPriority w:val="9"/>
+    <w:unhideWhenUsed/>
+    <w:qFormat/>
+    <w:rsid w:val="008B503D"/>
+    <w:pPr>
+      <w:keepNext/>
+      <w:keepLines/>
+      <w:spacing w:before="80" w:after="0" w:line="240" w:lineRule="auto"/>
+      <w:outlineLvl w:val="4"/>
+    </w:pPr>
+    <w:rPr>
+      <w:rFonts w:asciiTheme="majorHAnsi" w:eastAsiaTheme="majorEastAsia" w:hAnsiTheme="majorHAnsi" w:cstheme="majorBidi"/>
+      <w:color w:val="C45911" w:themeColor="accent2" w:themeShade="BF"/>
+      <w:sz w:val="24"/>
+      <w:szCs w:val="24"/>
+    </w:rPr>
+  </w:style>
+  <w:style w:type="paragraph" w:styleId="Ttulo6">
+    <w:name w:val="heading 6"/>
+    <w:basedOn w:val="Normal"/>
+    <w:next w:val="Normal"/>
+    <w:link w:val="Ttulo6Car"/>
+    <w:uiPriority w:val="9"/>
+    <w:unhideWhenUsed/>
+    <w:qFormat/>
+    <w:rsid w:val="008B503D"/>
+    <w:pPr>
+      <w:keepNext/>
+      <w:keepLines/>
+      <w:spacing w:before="80" w:after="0" w:line="240" w:lineRule="auto"/>
+      <w:outlineLvl w:val="5"/>
+    </w:pPr>
+    <w:rPr>
+      <w:rFonts w:asciiTheme="majorHAnsi" w:eastAsiaTheme="majorEastAsia" w:hAnsiTheme="majorHAnsi" w:cstheme="majorBidi"/>
+      <w:i/>
+      <w:iCs/>
+      <w:color w:val="833C0B" w:themeColor="accent2" w:themeShade="80"/>
+      <w:sz w:val="24"/>
+      <w:szCs w:val="24"/>
+    </w:rPr>
+  </w:style>
+  <w:style w:type="paragraph" w:styleId="Ttulo7">
+    <w:name w:val="heading 7"/>
+    <w:basedOn w:val="Normal"/>
+    <w:next w:val="Normal"/>
+    <w:link w:val="Ttulo7Car"/>
+    <w:uiPriority w:val="9"/>
+    <w:semiHidden/>
+    <w:unhideWhenUsed/>
+    <w:qFormat/>
+    <w:rsid w:val="008B503D"/>
+    <w:pPr>
+      <w:keepNext/>
+      <w:keepLines/>
+      <w:spacing w:before="80" w:after="0" w:line="240" w:lineRule="auto"/>
+      <w:outlineLvl w:val="6"/>
+    </w:pPr>
+    <w:rPr>
+      <w:rFonts w:asciiTheme="majorHAnsi" w:eastAsiaTheme="majorEastAsia" w:hAnsiTheme="majorHAnsi" w:cstheme="majorBidi"/>
+      <w:b/>
+      <w:bCs/>
+      <w:color w:val="833C0B" w:themeColor="accent2" w:themeShade="80"/>
+      <w:sz w:val="22"/>
+      <w:szCs w:val="22"/>
+    </w:rPr>
+  </w:style>
+  <w:style w:type="paragraph" w:styleId="Ttulo8">
+    <w:name w:val="heading 8"/>
+    <w:basedOn w:val="Normal"/>
+    <w:next w:val="Normal"/>
+    <w:link w:val="Ttulo8Car"/>
+    <w:uiPriority w:val="9"/>
+    <w:semiHidden/>
+    <w:unhideWhenUsed/>
+    <w:qFormat/>
+    <w:rsid w:val="008B503D"/>
+    <w:pPr>
+      <w:keepNext/>
+      <w:keepLines/>
+      <w:spacing w:before="80" w:after="0" w:line="240" w:lineRule="auto"/>
+      <w:outlineLvl w:val="7"/>
+    </w:pPr>
+    <w:rPr>
+      <w:rFonts w:asciiTheme="majorHAnsi" w:eastAsiaTheme="majorEastAsia" w:hAnsiTheme="majorHAnsi" w:cstheme="majorBidi"/>
+      <w:color w:val="833C0B" w:themeColor="accent2" w:themeShade="80"/>
+      <w:sz w:val="22"/>
+      <w:szCs w:val="22"/>
+    </w:rPr>
+  </w:style>
+  <w:style w:type="paragraph" w:styleId="Ttulo9">
+    <w:name w:val="heading 9"/>
+    <w:basedOn w:val="Normal"/>
+    <w:next w:val="Normal"/>
+    <w:link w:val="Ttulo9Car"/>
+    <w:uiPriority w:val="9"/>
+    <w:semiHidden/>
+    <w:unhideWhenUsed/>
+    <w:qFormat/>
+    <w:rsid w:val="008B503D"/>
+    <w:pPr>
+      <w:keepNext/>
+      <w:keepLines/>
+      <w:spacing w:before="80" w:after="0" w:line="240" w:lineRule="auto"/>
+      <w:outlineLvl w:val="8"/>
+    </w:pPr>
+    <w:rPr>
+      <w:rFonts w:asciiTheme="majorHAnsi" w:eastAsiaTheme="majorEastAsia" w:hAnsiTheme="majorHAnsi" w:cstheme="majorBidi"/>
+      <w:i/>
+      <w:iCs/>
+      <w:color w:val="833C0B" w:themeColor="accent2" w:themeShade="80"/>
+      <w:sz w:val="22"/>
+      <w:szCs w:val="22"/>
+    </w:rPr>
+  </w:style>
+  <w:style w:type="character" w:default="1" w:styleId="Fuentedeprrafopredeter">
+    <w:name w:val="Default Paragraph Font"/>
+    <w:uiPriority w:val="1"/>
+    <w:semiHidden/>
+    <w:unhideWhenUsed/>
+  </w:style>
+  <w:style w:type="table" w:default="1" w:styleId="Tablanormal">
+    <w:name w:val="Normal Table"/>
+    <w:uiPriority w:val="99"/>
+    <w:semiHidden/>
+    <w:unhideWhenUsed/>
+    <w:tblPr>
+      <w:tblInd w:w="0" w:type="dxa"/>
+      <w:tblCellMar>
+        <w:top w:w="0" w:type="dxa"/>
+        <w:left w:w="108" w:type="dxa"/>
+        <w:bottom w:w="0" w:type="dxa"/>
+        <w:right w:w="108" w:type="dxa"/>
+      </w:tblCellMar>
+    </w:tblPr>
+  </w:style>
+  <w:style w:type="numbering" w:default="1" w:styleId="Sinlista">
+    <w:name w:val="No List"/>
+    <w:uiPriority w:val="99"/>
+    <w:semiHidden/>
+    <w:unhideWhenUsed/>
+  </w:style>
+  <w:style w:type="paragraph" w:customStyle="1" w:styleId="Encabezado1">
+    <w:name w:val="Encabezado 1"/>
+    <w:basedOn w:val="Normal"/>
+    <w:next w:val="Normal"/>
+    <w:uiPriority w:val="9"/>
+    <w:rsid w:val="0059520C"/>
+    <w:pPr>
+      <w:keepNext/>
+      <w:keepLines/>
+      <w:spacing w:before="240" w:after="0"/>
+      <w:outlineLvl w:val="0"/>
+    </w:pPr>
+    <w:rPr>
+      <w:rFonts w:asciiTheme="majorHAnsi" w:eastAsiaTheme="majorEastAsia" w:hAnsiTheme="majorHAnsi" w:cstheme="majorBidi"/>
+      <w:color w:val="2E74B5" w:themeColor="accent1" w:themeShade="BF"/>
+      <w:sz w:val="32"/>
+      <w:szCs w:val="32"/>
+    </w:rPr>
+  </w:style>
+  <w:style w:type="paragraph" w:customStyle="1" w:styleId="Encabezado2">
+    <w:name w:val="Encabezado 2"/>
+    <w:basedOn w:val="Normal"/>
+    <w:next w:val="Normal"/>
+    <w:uiPriority w:val="9"/>
+    <w:unhideWhenUsed/>
+    <w:rsid w:val="0059520C"/>
+    <w:pPr>
+      <w:keepNext/>
+      <w:keepLines/>
+      <w:spacing w:before="40" w:after="0"/>
+      <w:outlineLvl w:val="1"/>
+    </w:pPr>
+    <w:rPr>
+      <w:rFonts w:asciiTheme="majorHAnsi" w:eastAsiaTheme="majorEastAsia" w:hAnsiTheme="majorHAnsi" w:cstheme="majorBidi"/>
+      <w:color w:val="2E74B5" w:themeColor="accent1" w:themeShade="BF"/>
+      <w:sz w:val="26"/>
+      <w:szCs w:val="26"/>
+    </w:rPr>
+  </w:style>
+  <w:style w:type="character" w:customStyle="1" w:styleId="Ttulo1Car">
+    <w:name w:val="Título 1 Car"/>
+    <w:basedOn w:val="Fuentedeprrafopredeter"/>
+    <w:link w:val="Ttulo1"/>
+    <w:uiPriority w:val="9"/>
+    <w:rsid w:val="008B503D"/>
+    <w:rPr>
+      <w:rFonts w:asciiTheme="majorHAnsi" w:eastAsiaTheme="majorEastAsia" w:hAnsiTheme="majorHAnsi" w:cstheme="majorBidi"/>
+      <w:color w:val="262626" w:themeColor="text1" w:themeTint="D9"/>
+      <w:sz w:val="40"/>
+      <w:szCs w:val="40"/>
+    </w:rPr>
+  </w:style>
+  <w:style w:type="character" w:customStyle="1" w:styleId="Ttulo2Car">
+    <w:name w:val="Título 2 Car"/>
+    <w:basedOn w:val="Fuentedeprrafopredeter"/>
+    <w:link w:val="Ttulo2"/>
+    <w:uiPriority w:val="9"/>
+    <w:semiHidden/>
+    <w:rsid w:val="008B503D"/>
+    <w:rPr>
+      <w:rFonts w:asciiTheme="majorHAnsi" w:eastAsiaTheme="majorEastAsia" w:hAnsiTheme="majorHAnsi" w:cstheme="majorBidi"/>
+      <w:color w:val="ED7D31" w:themeColor="accent2"/>
+      <w:sz w:val="36"/>
+      <w:szCs w:val="36"/>
+    </w:rPr>
+  </w:style>
+  <w:style w:type="character" w:customStyle="1" w:styleId="ListLabel1">
+    <w:name w:val="ListLabel 1"/>
+    <w:rPr>
+      <w:rFonts w:cs="Courier New"/>
+    </w:rPr>
+  </w:style>
+  <w:style w:type="character" w:customStyle="1" w:styleId="Smbolosdenumeracin">
+    <w:name w:val="Símbolos de numeración"/>
+  </w:style>
+  <w:style w:type="character" w:customStyle="1" w:styleId="Vietas">
+    <w:name w:val="Viñetas"/>
+    <w:rPr>
+      <w:rFonts w:ascii="OpenSymbol" w:eastAsia="OpenSymbol" w:hAnsi="OpenSymbol" w:cs="OpenSymbol"/>
+    </w:rPr>
+  </w:style>
+  <w:style w:type="paragraph" w:customStyle="1" w:styleId="Encabezado10">
+    <w:name w:val="Encabezado1"/>
+    <w:basedOn w:val="Normal"/>
+    <w:next w:val="Cuerpodetexto"/>
+    <w:pPr>
+      <w:keepNext/>
+      <w:spacing w:before="240" w:after="120"/>
+    </w:pPr>
+    <w:rPr>
+      <w:rFonts w:ascii="Liberation Sans" w:eastAsia="Microsoft YaHei" w:hAnsi="Liberation Sans" w:cs="Mangal"/>
+      <w:sz w:val="28"/>
+      <w:szCs w:val="28"/>
+    </w:rPr>
+  </w:style>
+  <w:style w:type="paragraph" w:customStyle="1" w:styleId="Cuerpodetexto">
+    <w:name w:val="Cuerpo de texto"/>
+    <w:basedOn w:val="Normal"/>
+    <w:pPr>
+      <w:spacing w:after="140" w:line="288" w:lineRule="auto"/>
+    </w:pPr>
+  </w:style>
+  <w:style w:type="paragraph" w:customStyle="1" w:styleId="Lista1">
+    <w:name w:val="Lista1"/>
+    <w:basedOn w:val="Cuerpodetexto"/>
+    <w:rPr>
+      <w:rFonts w:cs="Mangal"/>
+    </w:rPr>
+  </w:style>
+  <w:style w:type="paragraph" w:customStyle="1" w:styleId="Pie">
+    <w:name w:val="Pie"/>
+    <w:basedOn w:val="Normal"/>
+    <w:pPr>
+      <w:suppressLineNumbers/>
+      <w:spacing w:before="120" w:after="120"/>
+    </w:pPr>
+    <w:rPr>
+      <w:rFonts w:cs="Mangal"/>
+      <w:i/>
+      <w:iCs/>
+      <w:sz w:val="24"/>
+      <w:szCs w:val="24"/>
+    </w:rPr>
+  </w:style>
+  <w:style w:type="paragraph" w:customStyle="1" w:styleId="ndice">
+    <w:name w:val="Índice"/>
+    <w:basedOn w:val="Normal"/>
+    <w:pPr>
+      <w:suppressLineNumbers/>
+    </w:pPr>
+    <w:rPr>
+      <w:rFonts w:cs="Mangal"/>
+    </w:rPr>
+  </w:style>
+  <w:style w:type="paragraph" w:styleId="Prrafodelista">
+    <w:name w:val="List Paragraph"/>
+    <w:basedOn w:val="Normal"/>
+    <w:uiPriority w:val="34"/>
+    <w:qFormat/>
+    <w:rsid w:val="0059520C"/>
+    <w:pPr>
+      <w:ind w:left="720"/>
+      <w:contextualSpacing/>
+    </w:pPr>
+  </w:style>
+  <w:style w:type="table" w:styleId="Tablaconcuadrcula">
+    <w:name w:val="Table Grid"/>
+    <w:basedOn w:val="Tablanormal"/>
+    <w:uiPriority w:val="39"/>
+    <w:rsid w:val="00B12885"/>
+    <w:pPr>
+      <w:spacing w:line="240" w:lineRule="auto"/>
+    </w:pPr>
+    <w:tblPr>
+      <w:tblBorders>
+        <w:top w:val="single" w:sz="4" w:space="0" w:color="auto"/>
+        <w:left w:val="single" w:sz="4" w:space="0" w:color="auto"/>
+        <w:bottom w:val="single" w:sz="4" w:space="0" w:color="auto"/>
+        <w:right w:val="single" w:sz="4" w:space="0" w:color="auto"/>
+        <w:insideH w:val="single" w:sz="4" w:space="0" w:color="auto"/>
+        <w:insideV w:val="single" w:sz="4" w:space="0" w:color="auto"/>
+      </w:tblBorders>
+    </w:tblPr>
+  </w:style>
+  <w:style w:type="table" w:styleId="Sombreadoclaro-nfasis1">
+    <w:name w:val="Light Shading Accent 1"/>
+    <w:basedOn w:val="Tablanormal"/>
+    <w:uiPriority w:val="60"/>
+    <w:rsid w:val="00B12885"/>
+    <w:pPr>
+      <w:spacing w:line="240" w:lineRule="auto"/>
+    </w:pPr>
+    <w:rPr>
+      <w:color w:val="2E74B5" w:themeColor="accent1" w:themeShade="BF"/>
+    </w:rPr>
+    <w:tblPr>
+      <w:tblStyleRowBandSize w:val="1"/>
+      <w:tblStyleColBandSize w:val="1"/>
+      <w:tblBorders>
+        <w:top w:val="single" w:sz="8" w:space="0" w:color="5B9BD5" w:themeColor="accent1"/>
+        <w:bottom w:val="single" w:sz="8" w:space="0" w:color="5B9BD5" w:themeColor="accent1"/>
+      </w:tblBorders>
+    </w:tblPr>
+    <w:tblStylePr w:type="firstRow">
+      <w:pPr>
+        <w:spacing w:before="0" w:after="0" w:line="240" w:lineRule="auto"/>
+      </w:pPr>
+      <w:rPr>
+        <w:b/>
+        <w:bCs/>
+      </w:rPr>
+      <w:tblPr/>
+      <w:tcPr>
+        <w:tcBorders>
+          <w:top w:val="single" w:sz="8" w:space="0" w:color="5B9BD5" w:themeColor="accent1"/>
+          <w:left w:val="nil"/>
+          <w:bottom w:val="single" w:sz="8" w:space="0" w:color="5B9BD5" w:themeColor="accent1"/>
+          <w:right w:val="nil"/>
+          <w:insideH w:val="nil"/>
+          <w:insideV w:val="nil"/>
+        </w:tcBorders>
+      </w:tcPr>
+    </w:tblStylePr>
+    <w:tblStylePr w:type="lastRow">
+      <w:pPr>
+        <w:spacing w:before="0" w:after="0" w:line="240" w:lineRule="auto"/>
+      </w:pPr>
+      <w:rPr>
+        <w:b/>
+        <w:bCs/>
+      </w:rPr>
+      <w:tblPr/>
+      <w:tcPr>
+        <w:tcBorders>
+          <w:top w:val="single" w:sz="8" w:space="0" w:color="5B9BD5" w:themeColor="accent1"/>
+          <w:left w:val="nil"/>
+          <w:bottom w:val="single" w:sz="8" w:space="0" w:color="5B9BD5" w:themeColor="accent1"/>
+          <w:right w:val="nil"/>
+          <w:insideH w:val="nil"/>
+          <w:insideV w:val="nil"/>
+        </w:tcBorders>
+      </w:tcPr>
+    </w:tblStylePr>
+    <w:tblStylePr w:type="firstCol">
+      <w:rPr>
+        <w:b/>
+        <w:bCs/>
+      </w:rPr>
+    </w:tblStylePr>
+    <w:tblStylePr w:type="lastCol">
+      <w:rPr>
+        <w:b/>
+        <w:bCs/>
+      </w:rPr>
+    </w:tblStylePr>
+    <w:tblStylePr w:type="band1Vert">
+      <w:tblPr/>
+      <w:tcPr>
+        <w:tcBorders>
+          <w:left w:val="nil"/>
+          <w:right w:val="nil"/>
+          <w:insideH w:val="nil"/>
+          <w:insideV w:val="nil"/>
+        </w:tcBorders>
+        <w:shd w:val="clear" w:color="auto" w:fill="D6E6F4" w:themeFill="accent1" w:themeFillTint="3F"/>
+      </w:tcPr>
+    </w:tblStylePr>
+    <w:tblStylePr w:type="band1Horz">
+      <w:tblPr/>
+      <w:tcPr>
+        <w:tcBorders>
+          <w:left w:val="nil"/>
+          <w:right w:val="nil"/>
+          <w:insideH w:val="nil"/>
+          <w:insideV w:val="nil"/>
+        </w:tcBorders>
+        <w:shd w:val="clear" w:color="auto" w:fill="D6E6F4" w:themeFill="accent1" w:themeFillTint="3F"/>
+      </w:tcPr>
+    </w:tblStylePr>
+  </w:style>
+  <w:style w:type="character" w:styleId="nfasisintenso">
+    <w:name w:val="Intense Emphasis"/>
+    <w:basedOn w:val="Fuentedeprrafopredeter"/>
+    <w:uiPriority w:val="21"/>
+    <w:qFormat/>
+    <w:rsid w:val="008B503D"/>
+    <w:rPr>
+      <w:b/>
+      <w:bCs/>
+      <w:i/>
+      <w:iCs/>
+      <w:caps w:val="0"/>
+      <w:smallCaps w:val="0"/>
+      <w:strike w:val="0"/>
+      <w:dstrike w:val="0"/>
+      <w:color w:val="ED7D31" w:themeColor="accent2"/>
+    </w:rPr>
+  </w:style>
+  <w:style w:type="paragraph" w:styleId="Sinespaciado">
+    <w:name w:val="No Spacing"/>
+    <w:link w:val="SinespaciadoCar"/>
+    <w:uiPriority w:val="1"/>
+    <w:qFormat/>
+    <w:rsid w:val="008B503D"/>
+    <w:pPr>
+      <w:spacing w:after="0" w:line="240" w:lineRule="auto"/>
+    </w:pPr>
+  </w:style>
+  <w:style w:type="character" w:customStyle="1" w:styleId="SinespaciadoCar">
+    <w:name w:val="Sin espaciado Car"/>
+    <w:basedOn w:val="Fuentedeprrafopredeter"/>
+    <w:link w:val="Sinespaciado"/>
+    <w:uiPriority w:val="1"/>
+    <w:rsid w:val="008B503D"/>
+  </w:style>
+  <w:style w:type="character" w:customStyle="1" w:styleId="Ttulo1Car1">
+    <w:name w:val="Título 1 Car1"/>
+    <w:basedOn w:val="Fuentedeprrafopredeter"/>
+    <w:uiPriority w:val="9"/>
+    <w:rsid w:val="008B503D"/>
+    <w:rPr>
+      <w:rFonts w:asciiTheme="majorHAnsi" w:eastAsiaTheme="majorEastAsia" w:hAnsiTheme="majorHAnsi" w:cstheme="majorBidi"/>
+      <w:color w:val="2E74B5" w:themeColor="accent1" w:themeShade="BF"/>
+      <w:sz w:val="32"/>
+      <w:szCs w:val="32"/>
+    </w:rPr>
+  </w:style>
+  <w:style w:type="character" w:customStyle="1" w:styleId="Ttulo2Car1">
+    <w:name w:val="Título 2 Car1"/>
+    <w:basedOn w:val="Fuentedeprrafopredeter"/>
+    <w:uiPriority w:val="9"/>
+    <w:semiHidden/>
+    <w:rsid w:val="008B503D"/>
+    <w:rPr>
+      <w:rFonts w:asciiTheme="majorHAnsi" w:eastAsiaTheme="majorEastAsia" w:hAnsiTheme="majorHAnsi" w:cstheme="majorBidi"/>
+      <w:color w:val="2E74B5" w:themeColor="accent1" w:themeShade="BF"/>
+      <w:sz w:val="26"/>
+      <w:szCs w:val="26"/>
+    </w:rPr>
+  </w:style>
+  <w:style w:type="character" w:customStyle="1" w:styleId="Ttulo3Car">
+    <w:name w:val="Título 3 Car"/>
+    <w:basedOn w:val="Fuentedeprrafopredeter"/>
+    <w:link w:val="Ttulo3"/>
+    <w:uiPriority w:val="9"/>
+    <w:semiHidden/>
+    <w:rsid w:val="008B503D"/>
+    <w:rPr>
+      <w:rFonts w:asciiTheme="majorHAnsi" w:eastAsiaTheme="majorEastAsia" w:hAnsiTheme="majorHAnsi" w:cstheme="majorBidi"/>
+      <w:color w:val="C45911" w:themeColor="accent2" w:themeShade="BF"/>
+      <w:sz w:val="32"/>
+      <w:szCs w:val="32"/>
+    </w:rPr>
+  </w:style>
+  <w:style w:type="character" w:customStyle="1" w:styleId="Ttulo4Car">
+    <w:name w:val="Título 4 Car"/>
+    <w:basedOn w:val="Fuentedeprrafopredeter"/>
+    <w:link w:val="Ttulo4"/>
+    <w:uiPriority w:val="9"/>
+    <w:semiHidden/>
+    <w:rsid w:val="008B503D"/>
+    <w:rPr>
+      <w:rFonts w:asciiTheme="majorHAnsi" w:eastAsiaTheme="majorEastAsia" w:hAnsiTheme="majorHAnsi" w:cstheme="majorBidi"/>
+      <w:i/>
+      <w:iCs/>
+      <w:color w:val="833C0B" w:themeColor="accent2" w:themeShade="80"/>
+      <w:sz w:val="28"/>
+      <w:szCs w:val="28"/>
+    </w:rPr>
+  </w:style>
+  <w:style w:type="character" w:customStyle="1" w:styleId="Ttulo5Car">
+    <w:name w:val="Título 5 Car"/>
+    <w:basedOn w:val="Fuentedeprrafopredeter"/>
+    <w:link w:val="Ttulo5"/>
+    <w:uiPriority w:val="9"/>
+    <w:rsid w:val="008B503D"/>
+    <w:rPr>
+      <w:rFonts w:asciiTheme="majorHAnsi" w:eastAsiaTheme="majorEastAsia" w:hAnsiTheme="majorHAnsi" w:cstheme="majorBidi"/>
+      <w:color w:val="C45911" w:themeColor="accent2" w:themeShade="BF"/>
+      <w:sz w:val="24"/>
+      <w:szCs w:val="24"/>
+    </w:rPr>
+  </w:style>
+  <w:style w:type="character" w:customStyle="1" w:styleId="Ttulo6Car">
+    <w:name w:val="Título 6 Car"/>
+    <w:basedOn w:val="Fuentedeprrafopredeter"/>
+    <w:link w:val="Ttulo6"/>
+    <w:uiPriority w:val="9"/>
+    <w:rsid w:val="008B503D"/>
+    <w:rPr>
+      <w:rFonts w:asciiTheme="majorHAnsi" w:eastAsiaTheme="majorEastAsia" w:hAnsiTheme="majorHAnsi" w:cstheme="majorBidi"/>
+      <w:i/>
+      <w:iCs/>
+      <w:color w:val="833C0B" w:themeColor="accent2" w:themeShade="80"/>
+      <w:sz w:val="24"/>
+      <w:szCs w:val="24"/>
+    </w:rPr>
+  </w:style>
+  <w:style w:type="character" w:customStyle="1" w:styleId="Ttulo7Car">
+    <w:name w:val="Título 7 Car"/>
+    <w:basedOn w:val="Fuentedeprrafopredeter"/>
+    <w:link w:val="Ttulo7"/>
+    <w:uiPriority w:val="9"/>
+    <w:semiHidden/>
+    <w:rsid w:val="008B503D"/>
+    <w:rPr>
+      <w:rFonts w:asciiTheme="majorHAnsi" w:eastAsiaTheme="majorEastAsia" w:hAnsiTheme="majorHAnsi" w:cstheme="majorBidi"/>
+      <w:b/>
+      <w:bCs/>
+      <w:color w:val="833C0B" w:themeColor="accent2" w:themeShade="80"/>
+      <w:sz w:val="22"/>
+      <w:szCs w:val="22"/>
+    </w:rPr>
+  </w:style>
+  <w:style w:type="character" w:customStyle="1" w:styleId="Ttulo8Car">
+    <w:name w:val="Título 8 Car"/>
+    <w:basedOn w:val="Fuentedeprrafopredeter"/>
+    <w:link w:val="Ttulo8"/>
+    <w:uiPriority w:val="9"/>
+    <w:semiHidden/>
+    <w:rsid w:val="008B503D"/>
+    <w:rPr>
+      <w:rFonts w:asciiTheme="majorHAnsi" w:eastAsiaTheme="majorEastAsia" w:hAnsiTheme="majorHAnsi" w:cstheme="majorBidi"/>
+      <w:color w:val="833C0B" w:themeColor="accent2" w:themeShade="80"/>
+      <w:sz w:val="22"/>
+      <w:szCs w:val="22"/>
+    </w:rPr>
+  </w:style>
+  <w:style w:type="character" w:customStyle="1" w:styleId="Ttulo9Car">
+    <w:name w:val="Título 9 Car"/>
+    <w:basedOn w:val="Fuentedeprrafopredeter"/>
+    <w:link w:val="Ttulo9"/>
+    <w:uiPriority w:val="9"/>
+    <w:semiHidden/>
+    <w:rsid w:val="008B503D"/>
+    <w:rPr>
+      <w:rFonts w:asciiTheme="majorHAnsi" w:eastAsiaTheme="majorEastAsia" w:hAnsiTheme="majorHAnsi" w:cstheme="majorBidi"/>
+      <w:i/>
+      <w:iCs/>
+      <w:color w:val="833C0B" w:themeColor="accent2" w:themeShade="80"/>
+      <w:sz w:val="22"/>
+      <w:szCs w:val="22"/>
+    </w:rPr>
+  </w:style>
+  <w:style w:type="paragraph" w:styleId="Epgrafe">
+    <w:name w:val="caption"/>
+    <w:basedOn w:val="Normal"/>
+    <w:next w:val="Normal"/>
+    <w:uiPriority w:val="35"/>
+    <w:semiHidden/>
+    <w:unhideWhenUsed/>
+    <w:qFormat/>
+    <w:rsid w:val="008B503D"/>
+    <w:pPr>
+      <w:spacing w:line="240" w:lineRule="auto"/>
+    </w:pPr>
+    <w:rPr>
+      <w:b/>
+      <w:bCs/>
+      <w:color w:val="404040" w:themeColor="text1" w:themeTint="BF"/>
+      <w:sz w:val="16"/>
+      <w:szCs w:val="16"/>
+    </w:rPr>
+  </w:style>
+  <w:style w:type="paragraph" w:styleId="Ttulo">
+    <w:name w:val="Title"/>
+    <w:basedOn w:val="Normal"/>
+    <w:next w:val="Normal"/>
+    <w:link w:val="TtuloCar"/>
+    <w:uiPriority w:val="10"/>
+    <w:qFormat/>
+    <w:rsid w:val="008B503D"/>
+    <w:pPr>
+      <w:spacing w:after="0" w:line="240" w:lineRule="auto"/>
+      <w:contextualSpacing/>
+    </w:pPr>
+    <w:rPr>
+      <w:rFonts w:asciiTheme="majorHAnsi" w:eastAsiaTheme="majorEastAsia" w:hAnsiTheme="majorHAnsi" w:cstheme="majorBidi"/>
+      <w:color w:val="262626" w:themeColor="text1" w:themeTint="D9"/>
+      <w:sz w:val="96"/>
+      <w:szCs w:val="96"/>
+    </w:rPr>
+  </w:style>
+  <w:style w:type="character" w:customStyle="1" w:styleId="TtuloCar">
+    <w:name w:val="Título Car"/>
+    <w:basedOn w:val="Fuentedeprrafopredeter"/>
+    <w:link w:val="Ttulo"/>
     <w:uiPriority w:val="10"/>
     <w:rsid w:val="008B503D"/>
     <w:rPr>
@@ -39271,7 +40725,7 @@
   <a:extraClrSchemeLst/>
   <a:extLst>
     <a:ext uri="{05A4C25C-085E-4340-85A3-A5531E510DB2}">
-      <thm15:themeFamily xmlns:thm15="http://schemas.microsoft.com/office/thememl/2012/main" name="Office Theme" id="{62F939B6-93AF-4DB8-9C6B-D6C7DFDC589F}" vid="{4A3C46E8-61CC-4603-A589-7422A47A8E4A}"/>
+      <thm15:themeFamily xmlns:thm15="http://schemas.microsoft.com/office/thememl/2012/main" xmlns="" name="Office Theme" id="{62F939B6-93AF-4DB8-9C6B-D6C7DFDC589F}" vid="{4A3C46E8-61CC-4603-A589-7422A47A8E4A}"/>
     </a:ext>
   </a:extLst>
 </a:theme>
@@ -39309,7 +40763,7 @@
 </file>
 
 <file path=customXml/itemProps2.xml><?xml version="1.0" encoding="utf-8"?>
-<ds:datastoreItem xmlns:ds="http://schemas.openxmlformats.org/officeDocument/2006/customXml" ds:itemID="{C588B789-E2D7-49CE-962F-7B31A8A8B533}">
+<ds:datastoreItem xmlns:ds="http://schemas.openxmlformats.org/officeDocument/2006/customXml" ds:itemID="{1B5DD2BC-64F7-4433-AEF0-44A44A152448}">
   <ds:schemaRefs>
     <ds:schemaRef ds:uri="http://schemas.openxmlformats.org/officeDocument/2006/bibliography"/>
   </ds:schemaRefs>

</xml_diff>